<commit_message>
yay, knocking this out
</commit_message>
<xml_diff>
--- a/jay-chapters/Chapter 1.docx
+++ b/jay-chapters/Chapter 1.docx
@@ -12,341 +12,1494 @@
       <w:r>
         <w:t>:</w:t>
       </w:r>
+      <w:r>
+        <w:rPr>
+          <w:rFonts w:ascii="Times New Roman" w:hAnsi="Times New Roman"/>
+          <w:b w:val="0"/>
+          <w:snapToGrid/>
+          <w:sz w:val="24"/>
+          <w:szCs w:val="24"/>
+        </w:rPr>
+        <w:t xml:space="preserve"> </w:t>
+      </w:r>
+      <w:r>
+        <w:t>Unleashing The Securing Power Of Data</w:t>
+      </w:r>
+    </w:p>
+    <w:p>
+      <w:pPr>
+        <w:pStyle w:val="Epigraph"/>
+      </w:pPr>
+      <w:r>
+        <w:t xml:space="preserve"> </w:t>
+      </w:r>
+      <w:r>
+        <w:t xml:space="preserve">“It </w:t>
+      </w:r>
+      <w:proofErr w:type="spellStart"/>
+      <w:r>
+        <w:t>ain’t</w:t>
+      </w:r>
+      <w:proofErr w:type="spellEnd"/>
+      <w:r>
+        <w:t xml:space="preserve"> so much the things we don't know that get us into trouble. It's the things we know that just </w:t>
+      </w:r>
+      <w:proofErr w:type="spellStart"/>
+      <w:r>
+        <w:t>ain't</w:t>
+      </w:r>
+      <w:proofErr w:type="spellEnd"/>
+      <w:r>
+        <w:t xml:space="preserve"> so.</w:t>
+      </w:r>
+      <w:r>
+        <w:t>”</w:t>
+      </w:r>
+    </w:p>
+    <w:p>
+      <w:pPr>
+        <w:pStyle w:val="EpigraphSource"/>
+        <w:jc w:val="right"/>
+      </w:pPr>
+      <w:r>
+        <w:t>Josh Billings, Humorist</w:t>
+      </w:r>
+    </w:p>
+    <w:p>
+      <w:pPr>
+        <w:pStyle w:val="Para"/>
+      </w:pPr>
+      <w:r>
+        <w:t xml:space="preserve">This book isn’t </w:t>
+      </w:r>
+      <w:r>
+        <w:t>really</w:t>
+      </w:r>
+      <w:r>
+        <w:t xml:space="preserve"> about data analysis and visualization.  </w:t>
+      </w:r>
+      <w:r>
+        <w:t>Yes</w:t>
+      </w:r>
+      <w:r>
+        <w:t xml:space="preserve">, most every section will be focused on those topics, but </w:t>
+      </w:r>
+      <w:r>
+        <w:t xml:space="preserve">being able to do good </w:t>
+      </w:r>
+      <w:r>
+        <w:t xml:space="preserve">data analysis and visualization techniques is </w:t>
+      </w:r>
+      <w:r>
+        <w:t>just a means to an end</w:t>
+      </w:r>
+      <w:r>
+        <w:t xml:space="preserve">.  We never (okay, rarely) analyze data for the sheer joy of analyzing data.  We </w:t>
+      </w:r>
+      <w:r>
+        <w:t xml:space="preserve">analyze data and create visualizations to gain </w:t>
+      </w:r>
+      <w:r>
+        <w:t>new perspective</w:t>
+      </w:r>
+      <w:r>
+        <w:t>s</w:t>
+      </w:r>
+      <w:r>
+        <w:t>, see relation</w:t>
+      </w:r>
+      <w:r>
+        <w:t xml:space="preserve">ships we didn’t know existed </w:t>
+      </w:r>
+      <w:r>
+        <w:t>or</w:t>
+      </w:r>
+      <w:r>
+        <w:t xml:space="preserve"> to </w:t>
+      </w:r>
+      <w:r>
+        <w:t>simply discover</w:t>
+      </w:r>
+      <w:r>
+        <w:t xml:space="preserve"> new information we didn’t have before.  In short, we do data analysi</w:t>
+      </w:r>
+      <w:r>
+        <w:t>s and visualizations to learn, and that is what this book about.  We want to learn how our information systems are functioning, or more imp</w:t>
+      </w:r>
+      <w:r>
+        <w:t>ortantly how they are failing and what we can do about it.</w:t>
+      </w:r>
+    </w:p>
+    <w:p>
+      <w:pPr>
+        <w:pStyle w:val="Para"/>
+      </w:pPr>
+      <w:r>
+        <w:t xml:space="preserve">The cyber-world is just too large, has too many components and has grown far too complex to simply rely on our </w:t>
+      </w:r>
+      <w:r>
+        <w:t xml:space="preserve">unaided </w:t>
+      </w:r>
+      <w:r>
+        <w:t xml:space="preserve">intuition.  We believe it is only by augmenting and supporting our natural intuition with the science of data analysis that we will be </w:t>
+      </w:r>
+      <w:r>
+        <w:t>able to maintain and protect our</w:t>
+      </w:r>
+      <w:r>
+        <w:t xml:space="preserve"> ever-growing and </w:t>
+      </w:r>
+      <w:r>
+        <w:t xml:space="preserve">increasingly </w:t>
+      </w:r>
+      <w:r>
+        <w:t xml:space="preserve">complex infrastructure. </w:t>
+      </w:r>
+      <w:r>
+        <w:t xml:space="preserve"> We are not advocating replacing people with algorithms, we are advocating </w:t>
+      </w:r>
+      <w:r>
+        <w:t>arming</w:t>
+      </w:r>
+      <w:r>
+        <w:t xml:space="preserve"> people </w:t>
+      </w:r>
+      <w:r>
+        <w:t xml:space="preserve">with </w:t>
+      </w:r>
+      <w:r>
+        <w:t xml:space="preserve">algorithms </w:t>
+      </w:r>
+      <w:r>
+        <w:t>so they</w:t>
+      </w:r>
+      <w:r>
+        <w:t xml:space="preserve"> can </w:t>
+      </w:r>
+      <w:r>
+        <w:t xml:space="preserve">learn more and </w:t>
+      </w:r>
+      <w:r>
+        <w:t xml:space="preserve">we can </w:t>
+      </w:r>
+      <w:r>
+        <w:t xml:space="preserve">do a better job.  The data contains information, and </w:t>
+      </w:r>
+      <w:r>
+        <w:t xml:space="preserve">we can learn better with this data then without it. </w:t>
+      </w:r>
+    </w:p>
+    <w:p>
+      <w:pPr>
+        <w:pStyle w:val="Para"/>
+      </w:pPr>
+      <w:r>
+        <w:t>Many of the examples and use cases in this book are intended to be exemplary and introductory.  Our goal is to teach you the reader new ways of looking at and learning from data.  Therefore, the analysis contained h</w:t>
+      </w:r>
+      <w:r>
+        <w:t xml:space="preserve">ere is intended to be new ground in terms of technique, not conclusion. </w:t>
+      </w:r>
+    </w:p>
+    <w:p>
+      <w:pPr>
+        <w:pStyle w:val="Para"/>
+      </w:pPr>
+      <w:r>
+        <w:t>We have a rich history of learning from data.  By looking backwards and underst</w:t>
+      </w:r>
+      <w:r>
+        <w:t xml:space="preserve">anding where we are coming from may help establish the context. </w:t>
+      </w:r>
+    </w:p>
+    <w:p>
+      <w:pPr>
+        <w:pStyle w:val="H4"/>
+      </w:pPr>
+      <w:r>
+        <w:t>Learning from data</w:t>
+      </w:r>
+      <w:r>
+        <w:t xml:space="preserve"> before the </w:t>
+      </w:r>
+      <w:r>
+        <w:t>20</w:t>
+      </w:r>
+      <w:r>
+        <w:rPr>
+          <w:vertAlign w:val="superscript"/>
+        </w:rPr>
+        <w:t>th</w:t>
+      </w:r>
+      <w:r>
+        <w:t xml:space="preserve"> century</w:t>
+      </w:r>
+      <w:r>
+        <w:t xml:space="preserve"> was descriptive</w:t>
+      </w:r>
+    </w:p>
+    <w:p>
+      <w:pPr>
+        <w:pStyle w:val="Para"/>
+      </w:pPr>
+      <w:r>
+        <w:t xml:space="preserve">Prior to the twentieth century, the </w:t>
+      </w:r>
+      <w:r>
+        <w:t xml:space="preserve">use of data and </w:t>
+      </w:r>
+      <w:r>
+        <w:t>statistics</w:t>
+      </w:r>
+      <w:r>
+        <w:t xml:space="preserve"> was </w:t>
+      </w:r>
+      <w:r>
+        <w:t xml:space="preserve">still </w:t>
+      </w:r>
+      <w:r>
+        <w:t xml:space="preserve">relatively </w:t>
+      </w:r>
+      <w:r>
+        <w:t xml:space="preserve">undeveloped.  </w:t>
+      </w:r>
+      <w:r>
+        <w:t>While great strides were made in the 18</w:t>
+      </w:r>
+      <w:r>
+        <w:rPr>
+          <w:vertAlign w:val="superscript"/>
+        </w:rPr>
+        <w:t>th</w:t>
+      </w:r>
+      <w:r>
+        <w:t xml:space="preserve"> century, many of the scientific research of the day would </w:t>
+      </w:r>
+      <w:r>
+        <w:t>just calculate simple</w:t>
+      </w:r>
+      <w:r>
+        <w:t xml:space="preserve"> </w:t>
+      </w:r>
+      <w:r>
+        <w:lastRenderedPageBreak/>
+        <w:t xml:space="preserve">descriptive statistics and </w:t>
+      </w:r>
+      <w:r>
+        <w:t>use those as the basis s</w:t>
+      </w:r>
+      <w:r>
+        <w:t xml:space="preserve">how </w:t>
+      </w:r>
+      <w:r>
+        <w:t xml:space="preserve">the validity of the hypothesis.  The inability to draw clear conclusions from noisy data (and almost all real data is noisy) made much of the scientific debates more about opinions of the data then the data itself.  One example of such a debate centered </w:t>
+      </w:r>
+      <w:proofErr w:type="gramStart"/>
+      <w:r>
+        <w:t>around</w:t>
+      </w:r>
+      <w:proofErr w:type="gramEnd"/>
+      <w:r>
+        <w:t xml:space="preserve"> the cause of cholera, a bacterial infection that was often </w:t>
+      </w:r>
+      <w:r>
+        <w:t>fatal for the victim.</w:t>
+      </w:r>
+    </w:p>
+    <w:p>
+      <w:pPr>
+        <w:pStyle w:val="Para"/>
+      </w:pPr>
+      <w:r>
+        <w:t xml:space="preserve">The </w:t>
+      </w:r>
+      <w:r>
+        <w:t xml:space="preserve">cholera </w:t>
+      </w:r>
+      <w:r>
+        <w:t xml:space="preserve">outbreak in </w:t>
+      </w:r>
+      <w:r>
+        <w:t xml:space="preserve">1849 London was especially brutal claiming </w:t>
+      </w:r>
+      <w:r>
+        <w:t xml:space="preserve">over 14 thousand </w:t>
+      </w:r>
+      <w:r>
+        <w:t xml:space="preserve">lives in a single year.  The cause of </w:t>
+      </w:r>
+      <w:r>
+        <w:t>the illness</w:t>
+      </w:r>
+      <w:r>
+        <w:t xml:space="preserve"> was unknown at that time and two competing theories</w:t>
+      </w:r>
+      <w:r>
+        <w:t xml:space="preserve"> </w:t>
+      </w:r>
+      <w:r>
+        <w:t xml:space="preserve">from </w:t>
+      </w:r>
+      <w:r>
+        <w:t xml:space="preserve">two </w:t>
+      </w:r>
+      <w:r>
+        <w:t xml:space="preserve">competing </w:t>
+      </w:r>
+      <w:r>
+        <w:t xml:space="preserve">researchers </w:t>
+      </w:r>
+      <w:r>
+        <w:t xml:space="preserve">emerged. </w:t>
+      </w:r>
+      <w:r>
+        <w:t xml:space="preserve"> </w:t>
+      </w:r>
+      <w:r>
+        <w:t>Dr. William Farr a well-respected and established epidemiologist argued that c</w:t>
+      </w:r>
+      <w:r>
+        <w:t xml:space="preserve">holera was caused by </w:t>
+      </w:r>
+      <w:r>
+        <w:t xml:space="preserve">air pollution created by </w:t>
+      </w:r>
+      <w:r>
+        <w:t xml:space="preserve">decomposing </w:t>
+      </w:r>
+      <w:r>
+        <w:t xml:space="preserve">and unsanitary </w:t>
+      </w:r>
+      <w:r>
+        <w:t>matter</w:t>
+      </w:r>
+      <w:r>
+        <w:t xml:space="preserve"> (officially called miasma theory)</w:t>
+      </w:r>
+      <w:r>
+        <w:t xml:space="preserve">. </w:t>
+      </w:r>
+      <w:r>
+        <w:t xml:space="preserve"> </w:t>
+      </w:r>
+      <w:r>
+        <w:t>Dr. John Snow</w:t>
+      </w:r>
+      <w:r>
+        <w:t>,</w:t>
+      </w:r>
+      <w:r>
+        <w:t xml:space="preserve"> </w:t>
+      </w:r>
+      <w:r>
+        <w:t xml:space="preserve">also </w:t>
+      </w:r>
+      <w:r>
+        <w:t xml:space="preserve">a successful epidemiologist, </w:t>
+      </w:r>
+      <w:r>
+        <w:t>was</w:t>
+      </w:r>
+      <w:r>
+        <w:t xml:space="preserve"> not as widely known as Farr</w:t>
+      </w:r>
+      <w:r>
+        <w:t xml:space="preserve">, </w:t>
+      </w:r>
+      <w:r>
+        <w:t xml:space="preserve">put forth the theory that cholera was </w:t>
+      </w:r>
+      <w:r>
+        <w:t>spread</w:t>
+      </w:r>
+      <w:r>
+        <w:t xml:space="preserve"> by </w:t>
+      </w:r>
+      <w:r>
+        <w:t xml:space="preserve">consuming water that was contaminated by a “special </w:t>
+      </w:r>
+      <w:r>
+        <w:t xml:space="preserve">animal poison” </w:t>
+      </w:r>
+      <w:r>
+        <w:t xml:space="preserve">(this was prior to the discovery of germs) </w:t>
+      </w:r>
+      <w:r>
+        <w:t xml:space="preserve">and the two </w:t>
+      </w:r>
+      <w:r>
+        <w:t>debated</w:t>
+      </w:r>
+      <w:r>
+        <w:t xml:space="preserve"> for years.</w:t>
+      </w:r>
+    </w:p>
+    <w:p>
+      <w:pPr>
+        <w:pStyle w:val="Para"/>
+      </w:pPr>
+      <w:r>
+        <w:t xml:space="preserve">Farr published </w:t>
+      </w:r>
+      <w:r>
+        <w:t>the</w:t>
+      </w:r>
+      <w:r>
+        <w:t xml:space="preserve"> “Report on the mortality of cholera in England 1848-49” in 1852 in which he </w:t>
+      </w:r>
+      <w:r>
+        <w:t>included</w:t>
+      </w:r>
+      <w:r>
+        <w:t xml:space="preserve"> </w:t>
+      </w:r>
+      <w:r>
+        <w:t xml:space="preserve">a table of </w:t>
+      </w:r>
+      <w:r>
+        <w:t xml:space="preserve">eight possible explanatory variables collected from the 38 registration districts of London.   In the paper, Farr had done some relatively simple (by todays standards) statistics and </w:t>
+      </w:r>
+      <w:r>
+        <w:t>established</w:t>
+      </w:r>
+      <w:r>
+        <w:t xml:space="preserve"> a correlation between the average elevation of t</w:t>
+      </w:r>
+      <w:r>
+        <w:t>he district and cholera deaths</w:t>
+      </w:r>
+      <w:r>
+        <w:t xml:space="preserve"> (lower areas had more deaths).</w:t>
+      </w:r>
+      <w:r>
+        <w:t xml:space="preserve">  While he also found correlation between cholera deaths and the source of drinking water (</w:t>
+      </w:r>
+      <w:r>
+        <w:t xml:space="preserve">another </w:t>
+      </w:r>
+      <w:r>
+        <w:t>one of the eight variables he gathered), he had concluded that it was not</w:t>
+      </w:r>
+      <w:r>
+        <w:t xml:space="preserve"> nearly as significant as the elevation.  Farr’s </w:t>
+      </w:r>
+      <w:r>
+        <w:t>theory</w:t>
+      </w:r>
+      <w:r>
+        <w:t xml:space="preserve"> was accepted by his peers and largely </w:t>
+      </w:r>
+      <w:r>
+        <w:t>adopted</w:t>
+      </w:r>
+      <w:r>
+        <w:t xml:space="preserve"> as fact of the day.</w:t>
+      </w:r>
+    </w:p>
+    <w:p>
+      <w:pPr>
+        <w:pStyle w:val="Para"/>
+      </w:pPr>
+      <w:r>
+        <w:t xml:space="preserve">Dr. John Snow was passionate and vocal about his disbelief in Farr’s theory and </w:t>
+      </w:r>
+      <w:r>
+        <w:t xml:space="preserve">relentless </w:t>
+      </w:r>
+      <w:r>
+        <w:t xml:space="preserve">in </w:t>
+      </w:r>
+      <w:r>
+        <w:t xml:space="preserve">proving </w:t>
+      </w:r>
+      <w:r>
+        <w:t xml:space="preserve">his own theory.  </w:t>
+      </w:r>
+      <w:r>
+        <w:t xml:space="preserve">It’s said he even </w:t>
+      </w:r>
+      <w:r>
+        <w:t>collected</w:t>
+      </w:r>
+      <w:r>
+        <w:t xml:space="preserve"> data by going door to door during the cholera outbreak in the </w:t>
+      </w:r>
+      <w:proofErr w:type="spellStart"/>
+      <w:r>
+        <w:t>Soho</w:t>
+      </w:r>
+      <w:proofErr w:type="spellEnd"/>
+      <w:r>
+        <w:t xml:space="preserve"> district of 1854.  It was from that outbreak and his collected data that he made his now infamous map in Figure 1.   The hand drawn map of the </w:t>
+      </w:r>
+      <w:proofErr w:type="spellStart"/>
+      <w:r>
+        <w:t>Soho</w:t>
+      </w:r>
+      <w:proofErr w:type="spellEnd"/>
+      <w:r>
+        <w:t xml:space="preserve"> district included little tick marks at the addresses where cholera deaths were reported.  Overlaying the location of water pumps where residents got their drinking water showed a rather obvious clustering around the water pump on Broad Street.  With his map and his passionate pleas, the city did allow the pump handle to be removed and the epidemic in that region subsided but this wasn’t enough to convince his critics.  The cause of Cholera was heavily debated even beyon</w:t>
+      </w:r>
+      <w:r>
+        <w:t xml:space="preserve">d John Snow’s death in 1858.  </w:t>
+      </w:r>
+    </w:p>
+    <w:p>
+      <w:pPr>
+        <w:pStyle w:val="Para"/>
+      </w:pPr>
+      <w:r>
+        <w:t xml:space="preserve">The cholera debate </w:t>
+      </w:r>
+      <w:r>
+        <w:t>included</w:t>
+      </w:r>
+      <w:r>
+        <w:t xml:space="preserve"> data and </w:t>
+      </w:r>
+      <w:r>
+        <w:t xml:space="preserve">visualization techniques </w:t>
+      </w:r>
+      <w:r>
+        <w:t>(</w:t>
+      </w:r>
+      <w:r>
+        <w:t>long</w:t>
+      </w:r>
+      <w:r>
+        <w:t xml:space="preserve"> before computers) </w:t>
+      </w:r>
+      <w:r>
+        <w:t xml:space="preserve">yet neither </w:t>
+      </w:r>
+      <w:r>
+        <w:t xml:space="preserve">had had been able to </w:t>
+      </w:r>
+      <w:r>
+        <w:t xml:space="preserve">convince the opposition. </w:t>
+      </w:r>
+      <w:r>
+        <w:t xml:space="preserve"> </w:t>
+      </w:r>
+      <w:r>
+        <w:t xml:space="preserve"> </w:t>
+      </w:r>
+      <w:r>
+        <w:t>The</w:t>
+      </w:r>
+      <w:r>
+        <w:t xml:space="preserve"> debate</w:t>
+      </w:r>
+      <w:r>
+        <w:t xml:space="preserve"> between Snow and Farr was </w:t>
+      </w:r>
+      <w:r>
+        <w:t>re-examined</w:t>
+      </w:r>
+      <w:r>
+        <w:t xml:space="preserve"> in 2003 when statisticians in the</w:t>
+      </w:r>
+      <w:r>
+        <w:t xml:space="preserve"> UK </w:t>
+      </w:r>
+      <w:r>
+        <w:t xml:space="preserve">evaluated the data </w:t>
+      </w:r>
+      <w:r>
+        <w:t>Farr</w:t>
+      </w:r>
+      <w:r>
+        <w:t xml:space="preserve"> published in 1852</w:t>
+      </w:r>
+      <w:r>
+        <w:t xml:space="preserve"> with modern methods</w:t>
+      </w:r>
+      <w:r>
+        <w:t>.</w:t>
+      </w:r>
+      <w:r>
+        <w:t xml:space="preserve">  They found that the data Farr pointed to as proof of an air born cause actually supported Snow’s position.  They concluded that if modern statistics were available to Farr, the data he collected </w:t>
+      </w:r>
+      <w:r>
+        <w:t xml:space="preserve">would have changed his conclusion.  </w:t>
+      </w:r>
+    </w:p>
+    <w:p>
+      <w:pPr>
+        <w:pStyle w:val="H4"/>
+      </w:pPr>
+      <w:r>
+        <w:t xml:space="preserve">Learning from </w:t>
+      </w:r>
+      <w:r>
+        <w:t>Data in the 20</w:t>
+      </w:r>
+      <w:r>
+        <w:rPr>
+          <w:vertAlign w:val="superscript"/>
+        </w:rPr>
+        <w:t>th</w:t>
+      </w:r>
+      <w:r>
+        <w:t xml:space="preserve"> century</w:t>
+      </w:r>
+      <w:r>
+        <w:t xml:space="preserve">: </w:t>
+      </w:r>
+      <w:r>
+        <w:t>learning through models</w:t>
+      </w:r>
+    </w:p>
+    <w:p>
+      <w:pPr>
+        <w:pStyle w:val="Para"/>
+      </w:pPr>
+      <w:r>
+        <w:t xml:space="preserve">A few years </w:t>
+      </w:r>
+      <w:r>
+        <w:t>before Farr and Snow debated cholera</w:t>
+      </w:r>
+      <w:r>
+        <w:t>, an agricultural</w:t>
+      </w:r>
+      <w:r>
+        <w:t xml:space="preserve"> research station north of London </w:t>
+      </w:r>
+      <w:r>
+        <w:t xml:space="preserve">at </w:t>
+      </w:r>
+      <w:proofErr w:type="spellStart"/>
+      <w:r>
+        <w:t>Rothamsted</w:t>
+      </w:r>
+      <w:proofErr w:type="spellEnd"/>
+      <w:r>
+        <w:t xml:space="preserve">, </w:t>
+      </w:r>
+      <w:r>
+        <w:t xml:space="preserve">began conducting experiments on the effects of fertilizer on crop yield.  They </w:t>
+      </w:r>
+      <w:r>
+        <w:t xml:space="preserve">spent decades conducting experiments and collecting data on various things such as crop yield, soil measurements and weather </w:t>
+      </w:r>
+      <w:r>
+        <w:t>variables</w:t>
+      </w:r>
+      <w:r>
+        <w:t xml:space="preserve">.  Like many modern </w:t>
+      </w:r>
+      <w:r>
+        <w:t>logging</w:t>
+      </w:r>
+      <w:r>
+        <w:t xml:space="preserve"> implementations, they gathered th</w:t>
+      </w:r>
+      <w:r>
+        <w:t xml:space="preserve">e data and diligently stored it, but </w:t>
+      </w:r>
+      <w:r>
+        <w:t xml:space="preserve">they were unable extract the full value from it.  Finally, </w:t>
+      </w:r>
+      <w:r>
+        <w:t xml:space="preserve">in 1919 they hired a </w:t>
+      </w:r>
+      <w:r>
+        <w:t xml:space="preserve">brilliant </w:t>
+      </w:r>
+      <w:r>
+        <w:t xml:space="preserve">young </w:t>
+      </w:r>
+      <w:r>
+        <w:t>statistician named</w:t>
+      </w:r>
+      <w:r>
+        <w:t xml:space="preserve"> Ronald Aylmer Fisher</w:t>
+      </w:r>
+      <w:r>
+        <w:t xml:space="preserve"> to pour through </w:t>
+      </w:r>
+      <w:r>
+        <w:t>more than seventy</w:t>
+      </w:r>
+      <w:r>
+        <w:t xml:space="preserve"> years of</w:t>
+      </w:r>
+      <w:r>
+        <w:t xml:space="preserve"> data and help them understand it.  </w:t>
+      </w:r>
+      <w:r>
+        <w:t>Fisher quickly ran into a challenge with the data being confounded and he found it difficult to isolate the effect of the fertilizer from other effects such as weather</w:t>
+      </w:r>
+      <w:r>
+        <w:t xml:space="preserve"> or soil quality</w:t>
+      </w:r>
+      <w:r>
+        <w:t>.  This</w:t>
+      </w:r>
+      <w:r>
+        <w:t xml:space="preserve"> challenge would lead Fisher towards </w:t>
+      </w:r>
+      <w:r>
+        <w:t xml:space="preserve">discoveries that would forever </w:t>
+      </w:r>
+      <w:r>
+        <w:t xml:space="preserve">change not just the world of statistics, but the most every scientific field in the twentieth century. </w:t>
+      </w:r>
+    </w:p>
+    <w:p>
+      <w:pPr>
+        <w:pStyle w:val="Para"/>
+      </w:pPr>
+      <w:r>
+        <w:t>Fisher had stayed on at the research station and developed new approaches and methods of conducting experiments.  He found that if an experiment was designed correctly, the influence of various effects could not just be separated, but also measured and their influence calculated.  With a proper designed experiment he was able to isolate the effects of weather, soil quality and other factors so they could compare the effect of various fertilizer mixtures.  And this work was not limited to agriculture, the same techniques R. A. Fisher develop</w:t>
+      </w:r>
+      <w:r>
+        <w:t xml:space="preserve">ed at </w:t>
+      </w:r>
+      <w:proofErr w:type="spellStart"/>
+      <w:r>
+        <w:t>Rothamsted</w:t>
+      </w:r>
+      <w:proofErr w:type="spellEnd"/>
+      <w:r>
+        <w:t xml:space="preserve"> is still heavily in use today in everything from medical trials to archaeology dig sites.  His work and the work of his peers </w:t>
+      </w:r>
+      <w:r>
+        <w:t xml:space="preserve">helped revolutionized science in the twentieth century. </w:t>
+      </w:r>
+      <w:r>
+        <w:t xml:space="preserve"> </w:t>
+      </w:r>
+      <w:r>
+        <w:t xml:space="preserve">No longer could scientists simply collect and present their data as evidence of their claim.  They now had tools to design robust experiments and techniques to pull apart how things affected their experiment and observations.  </w:t>
+      </w:r>
+    </w:p>
+    <w:p>
+      <w:pPr>
+        <w:pStyle w:val="Para"/>
+      </w:pPr>
+      <w:r>
+        <w:t xml:space="preserve">The world of science now included statistical models and much of the statistical and science education has focused on learning, developing and testing these models and the assumptions behind them.  Most every </w:t>
+      </w:r>
+      <w:r>
+        <w:t>statistical</w:t>
+      </w:r>
+      <w:r>
+        <w:t xml:space="preserve"> problem started out with the question “what’s the model?”</w:t>
+      </w:r>
+      <w:r>
+        <w:t xml:space="preserve"> and ended with the model populated to allow description and even prediction using the model.  This represented a huge leap forward and has enabled research never before possible.  If it weren’t for computers becoming ubiquitous, the world would probably still consider these techniques to be modern.  But computers are ubiquitous and they have enabled a whole new approach to data analysis that was both impossible and unfathomable prior to the technology.  </w:t>
+      </w:r>
+    </w:p>
+    <w:p>
+      <w:pPr>
+        <w:pStyle w:val="H4"/>
+      </w:pPr>
+      <w:r>
+        <w:t>Learning from Data in the 21</w:t>
+      </w:r>
+      <w:r>
+        <w:rPr>
+          <w:vertAlign w:val="superscript"/>
+        </w:rPr>
+        <w:t>st</w:t>
+      </w:r>
+      <w:r>
+        <w:t xml:space="preserve"> century: learning through algorithms</w:t>
+      </w:r>
+    </w:p>
+    <w:p>
+      <w:pPr>
+        <w:pStyle w:val="Para"/>
+      </w:pPr>
+      <w:r>
+        <w:t xml:space="preserve">It’s difficult to pull out any single event or person that captures </w:t>
+      </w:r>
+      <w:r>
+        <w:t>where data analysis is today</w:t>
+      </w:r>
+      <w:r>
+        <w:t xml:space="preserve"> like Farr and Fisher capture the previous </w:t>
+      </w:r>
+      <w:r>
+        <w:t>stages of data analysis</w:t>
+      </w:r>
+      <w:r>
+        <w:t xml:space="preserve">.  </w:t>
+      </w:r>
+      <w:r>
+        <w:t xml:space="preserve">The first glimpse at what was on the horizon came from John </w:t>
+      </w:r>
+      <w:proofErr w:type="spellStart"/>
+      <w:r>
+        <w:t>Tukey</w:t>
+      </w:r>
+      <w:proofErr w:type="spellEnd"/>
+      <w:r>
+        <w:t xml:space="preserve"> who wrote in 1962 that data analysis </w:t>
+      </w:r>
+      <w:r>
+        <w:t>should be thought of as different</w:t>
+      </w:r>
+      <w:r>
+        <w:t xml:space="preserve"> </w:t>
+      </w:r>
+      <w:r>
+        <w:t>from</w:t>
+      </w:r>
+      <w:r>
+        <w:t xml:space="preserve"> statistics (though analysis leveraged statistics).  He stated that data analysis must draw from science more than mathematics</w:t>
+      </w:r>
+      <w:r>
+        <w:t xml:space="preserve"> (can you see the term “data science” in there?)</w:t>
+      </w:r>
+      <w:r>
+        <w:t xml:space="preserve"> </w:t>
+      </w:r>
+      <w:r>
+        <w:t xml:space="preserve"> </w:t>
+      </w:r>
+      <w:proofErr w:type="spellStart"/>
+      <w:r>
+        <w:t>Tukey</w:t>
+      </w:r>
+      <w:proofErr w:type="spellEnd"/>
+      <w:r>
+        <w:t xml:space="preserve"> was </w:t>
+      </w:r>
+      <w:r>
+        <w:t xml:space="preserve">not only </w:t>
+      </w:r>
+      <w:r>
+        <w:t xml:space="preserve">an accomplished statistician </w:t>
+      </w:r>
+      <w:r>
+        <w:t>having</w:t>
+      </w:r>
+      <w:r>
+        <w:t xml:space="preserve"> contributed numerous procedures and techniques </w:t>
+      </w:r>
+      <w:r>
+        <w:t xml:space="preserve">to the field, </w:t>
+      </w:r>
+      <w:r>
+        <w:t xml:space="preserve">but </w:t>
+      </w:r>
+      <w:r>
+        <w:t>h</w:t>
+      </w:r>
+      <w:r>
+        <w:t>e was also an early proponent of visualization techniques for the purpose of desc</w:t>
+      </w:r>
+      <w:r>
+        <w:t xml:space="preserve">ribing and exploring the data. </w:t>
+      </w:r>
+      <w:r>
+        <w:t xml:space="preserve">We will come back to some of </w:t>
+      </w:r>
+      <w:proofErr w:type="spellStart"/>
+      <w:r>
+        <w:t>Tukey’s</w:t>
+      </w:r>
+      <w:proofErr w:type="spellEnd"/>
+      <w:r>
+        <w:t xml:space="preserve"> work later in this chapter.</w:t>
+      </w:r>
+    </w:p>
+    <w:p>
+      <w:pPr>
+        <w:pStyle w:val="Para"/>
+      </w:pPr>
+      <w:r>
+        <w:t xml:space="preserve">Let’s jump ahead to </w:t>
+      </w:r>
+      <w:r>
+        <w:t xml:space="preserve">a paper written in 2001 by </w:t>
+      </w:r>
+      <w:r>
+        <w:t xml:space="preserve">Leo </w:t>
+      </w:r>
+      <w:proofErr w:type="spellStart"/>
+      <w:r>
+        <w:t>Breiman</w:t>
+      </w:r>
+      <w:proofErr w:type="spellEnd"/>
+      <w:r>
+        <w:t xml:space="preserve">, a statistician who </w:t>
+      </w:r>
+      <w:r>
+        <w:t>focused on machine learning algorithms</w:t>
+      </w:r>
+      <w:r>
+        <w:t xml:space="preserve"> (which we will focus on in </w:t>
+      </w:r>
+      <w:r>
+        <w:t>c</w:t>
+      </w:r>
+      <w:r>
+        <w:t>hapter 10)</w:t>
+      </w:r>
+      <w:r>
+        <w:t>.  In the paper</w:t>
+      </w:r>
+      <w:r>
+        <w:t xml:space="preserve"> </w:t>
+      </w:r>
+      <w:r>
+        <w:t xml:space="preserve">he describes </w:t>
+      </w:r>
+      <w:r>
+        <w:t>a</w:t>
+      </w:r>
+      <w:r>
+        <w:t xml:space="preserve"> new culture of data analysis</w:t>
+      </w:r>
+      <w:r>
+        <w:t xml:space="preserve"> that does not focus </w:t>
+      </w:r>
+      <w:r>
+        <w:t xml:space="preserve">on defining a </w:t>
+      </w:r>
+      <w:r>
+        <w:t xml:space="preserve">data </w:t>
+      </w:r>
+      <w:r>
+        <w:t xml:space="preserve">model </w:t>
+      </w:r>
+      <w:r>
+        <w:rPr>
+          <w:i/>
+        </w:rPr>
+        <w:t xml:space="preserve">of </w:t>
+      </w:r>
+      <w:r>
+        <w:rPr>
+          <w:i/>
+        </w:rPr>
+        <w:t>nature</w:t>
+      </w:r>
+      <w:r>
+        <w:t xml:space="preserve"> but instead </w:t>
+      </w:r>
+      <w:r>
+        <w:t>derives</w:t>
+      </w:r>
+      <w:r>
+        <w:t xml:space="preserve"> an algorithm</w:t>
+      </w:r>
+      <w:r>
+        <w:t>ic model</w:t>
+      </w:r>
+      <w:r>
+        <w:t xml:space="preserve"> </w:t>
+      </w:r>
+      <w:r>
+        <w:rPr>
+          <w:i/>
+        </w:rPr>
+        <w:t>from nature</w:t>
+      </w:r>
+      <w:r>
+        <w:t xml:space="preserve">.  </w:t>
+      </w:r>
+      <w:r>
+        <w:t>Th</w:t>
+      </w:r>
+      <w:r>
+        <w:t xml:space="preserve">is new culture has evolved </w:t>
+      </w:r>
+      <w:r>
+        <w:t>with</w:t>
+      </w:r>
+      <w:r>
+        <w:t>in</w:t>
+      </w:r>
+      <w:r>
+        <w:t xml:space="preserve"> computer science and engineering largely </w:t>
+      </w:r>
+      <w:r>
+        <w:t>outside (or perhaps alo</w:t>
+      </w:r>
+      <w:r>
+        <w:t xml:space="preserve">ng side) traditional statistics.  </w:t>
+      </w:r>
+      <w:r>
+        <w:t xml:space="preserve">New approaches are being </w:t>
+      </w:r>
+      <w:r>
+        <w:t xml:space="preserve">born </w:t>
+      </w:r>
+      <w:r>
+        <w:t>from</w:t>
+      </w:r>
+      <w:r>
+        <w:t xml:space="preserve"> the practical </w:t>
+      </w:r>
+      <w:r>
+        <w:t xml:space="preserve">problems created by </w:t>
+      </w:r>
+      <w:r>
+        <w:t xml:space="preserve">the </w:t>
+      </w:r>
+      <w:r>
+        <w:t>information</w:t>
+      </w:r>
+      <w:r>
+        <w:t xml:space="preserve"> age, which has brought large quantities of complex and noisy data. </w:t>
+      </w:r>
+      <w:r>
+        <w:t xml:space="preserve"> The revolutionary idea that </w:t>
+      </w:r>
+      <w:proofErr w:type="spellStart"/>
+      <w:r>
+        <w:t>Breiman</w:t>
+      </w:r>
+      <w:proofErr w:type="spellEnd"/>
+      <w:r>
+        <w:t xml:space="preserve"> outlined in this paper is that models should be judged on their predictive accuracy</w:t>
+      </w:r>
+      <w:r>
+        <w:t xml:space="preserve"> instead of validating the model with traditional statistical tests (which are not without value by the way)</w:t>
+      </w:r>
+      <w:r>
+        <w:t xml:space="preserve">. </w:t>
+      </w:r>
+    </w:p>
+    <w:p>
+      <w:pPr>
+        <w:pStyle w:val="Para"/>
+      </w:pPr>
+      <w:r>
+        <w:t xml:space="preserve">At face value we may think </w:t>
+      </w:r>
+      <w:r>
+        <w:t xml:space="preserve">of testing “predictive accuracy” by </w:t>
+      </w:r>
+      <w:r>
+        <w:t>gather</w:t>
+      </w:r>
+      <w:r>
+        <w:t>ing</w:t>
+      </w:r>
+      <w:r>
+        <w:t xml:space="preserve"> </w:t>
+      </w:r>
+      <w:r>
+        <w:t xml:space="preserve">data </w:t>
+      </w:r>
+      <w:r>
+        <w:t>today and see how it predicts</w:t>
+      </w:r>
+      <w:r>
+        <w:t xml:space="preserve"> the </w:t>
+      </w:r>
+      <w:r>
+        <w:t>world</w:t>
+      </w:r>
+      <w:r>
+        <w:t xml:space="preserve"> of</w:t>
+      </w:r>
+      <w:r>
+        <w:t xml:space="preserve"> tomorrow, but </w:t>
+      </w:r>
+      <w:r>
+        <w:t>that’s not what the technique</w:t>
+      </w:r>
+      <w:r>
+        <w:t xml:space="preserve"> are about. </w:t>
+      </w:r>
+      <w:r>
+        <w:t xml:space="preserve"> </w:t>
+      </w:r>
+      <w:r>
+        <w:t xml:space="preserve">We want to split the data of today into two data sets.  We use the first data set to generate (or “train”) a model and then we can validate (or “test”) its predictive accuracy on the second data set. </w:t>
+      </w:r>
+      <w:r>
+        <w:t>To increase the power of this ap</w:t>
+      </w:r>
+      <w:r>
+        <w:t xml:space="preserve">proach, </w:t>
+      </w:r>
+      <w:r>
+        <w:t xml:space="preserve">we </w:t>
+      </w:r>
+      <w:r>
+        <w:t>can i</w:t>
+      </w:r>
+      <w:r>
+        <w:t>terate through this process multiple times, splitting our data into various training and test sets, generating and validating as we go.</w:t>
+      </w:r>
+      <w:r>
+        <w:t xml:space="preserve"> </w:t>
+      </w:r>
+      <w:r>
+        <w:t xml:space="preserve"> This approach is not well suited to small data sets, but works remarkably well with modern data sets.  </w:t>
+      </w:r>
+    </w:p>
+    <w:p>
+      <w:pPr>
+        <w:pStyle w:val="Para"/>
+      </w:pPr>
+      <w:r>
+        <w:t xml:space="preserve">There are </w:t>
+      </w:r>
+      <w:r>
+        <w:t>several</w:t>
+      </w:r>
+      <w:r>
+        <w:t xml:space="preserve"> main differences between</w:t>
+      </w:r>
+      <w:r>
+        <w:t xml:space="preserve"> data analysis in</w:t>
+      </w:r>
+      <w:r>
+        <w:t xml:space="preserve"> the modern information age and the </w:t>
+      </w:r>
+      <w:r>
+        <w:t xml:space="preserve">agricultural fields of </w:t>
+      </w:r>
+      <w:proofErr w:type="spellStart"/>
+      <w:r>
+        <w:t>Rothamsted</w:t>
+      </w:r>
+      <w:proofErr w:type="spellEnd"/>
+      <w:r>
+        <w:t xml:space="preserve">.  First, </w:t>
+      </w:r>
+      <w:r>
+        <w:t xml:space="preserve">there is a large difference in the available sample size.  Fisher was limited by what the computers of the day could handle (“computers” were the people hired to “compute” all day long) and generating a training and test set on a handful of measurements was impractical.  However our modern environments are recording hundreds of variables generated across thousands of systems and large sample sizes are the norm, not the exception.  </w:t>
+      </w:r>
+    </w:p>
+    <w:p>
+      <w:pPr>
+        <w:pStyle w:val="Para"/>
+      </w:pPr>
+      <w:r>
+        <w:t xml:space="preserve">Secondly, often times </w:t>
+      </w:r>
+      <w:r>
+        <w:t>a properly designed experiment is unlikely if not completely impossible.  We cannot divide our users into control and test groups, nor would we want to test the efficacy of a web application firewall by only protecting a portion of a crit</w:t>
+      </w:r>
+      <w:r>
+        <w:t>ical application.  The effect of these environmental limits is a much higher noi</w:t>
+      </w:r>
+      <w:r>
+        <w:t xml:space="preserve">se-to-signal ratio in our data.  The techniques within machine learning (and the related field of data mining) were designed with modern data in mind. </w:t>
+      </w:r>
+    </w:p>
+    <w:p>
+      <w:pPr>
+        <w:pStyle w:val="Para"/>
+      </w:pPr>
+      <w:r>
+        <w:t>Finally, knowledge of statistics is just one skill of many that contribute to successful data analysis in the 21</w:t>
+      </w:r>
+      <w:r>
+        <w:rPr>
+          <w:vertAlign w:val="superscript"/>
+        </w:rPr>
+        <w:t>st</w:t>
+      </w:r>
+      <w:r>
+        <w:t xml:space="preserve"> century.  With that in mind, let’s spend some time looking at the various skills and attributes that contribute to a good data analysis.</w:t>
+      </w:r>
+    </w:p>
+    <w:p>
+      <w:pPr>
+        <w:pStyle w:val="H1"/>
+      </w:pPr>
+      <w:r>
+        <w:t>Gathering data analysis skills</w:t>
+      </w:r>
+    </w:p>
+    <w:p>
+      <w:pPr>
+        <w:pStyle w:val="Para"/>
+      </w:pPr>
+      <w:r>
+        <w:t xml:space="preserve">We know there is a </w:t>
+      </w:r>
+      <w:r>
+        <w:t xml:space="preserve">natural </w:t>
+      </w:r>
+      <w:r>
+        <w:t>allure</w:t>
+      </w:r>
+      <w:r>
+        <w:t xml:space="preserve"> </w:t>
+      </w:r>
+      <w:r>
+        <w:t>to</w:t>
+      </w:r>
+      <w:r>
+        <w:t xml:space="preserve"> data science and </w:t>
+      </w:r>
+      <w:r>
+        <w:t xml:space="preserve">everyone wants to achieve </w:t>
+      </w:r>
+      <w:r>
+        <w:t>that sexy mystique</w:t>
+      </w:r>
+      <w:r>
+        <w:t xml:space="preserve"> </w:t>
+      </w:r>
+      <w:r>
+        <w:t xml:space="preserve">surrounding </w:t>
+      </w:r>
+      <w:r>
+        <w:t xml:space="preserve">security </w:t>
+      </w:r>
+      <w:r>
+        <w:t xml:space="preserve">data </w:t>
+      </w:r>
+      <w:r>
+        <w:t xml:space="preserve">analysis (oh </w:t>
+      </w:r>
+      <w:r>
+        <w:t xml:space="preserve">yeah, </w:t>
+      </w:r>
+      <w:r>
+        <w:t>we know).  So w</w:t>
+      </w:r>
+      <w:r>
+        <w:t xml:space="preserve">e will begin this chapter by talking about </w:t>
+      </w:r>
+      <w:r>
+        <w:t xml:space="preserve">the various elements that come together to create </w:t>
+      </w:r>
+      <w:r>
+        <w:t>that mystique</w:t>
+      </w:r>
+      <w:r>
+        <w:t xml:space="preserve"> that everyone is seeking</w:t>
+      </w:r>
+      <w:r>
+        <w:t xml:space="preserve">. </w:t>
+      </w:r>
+      <w:r>
+        <w:t xml:space="preserve"> I</w:t>
+      </w:r>
+      <w:r>
+        <w:t xml:space="preserve">t doesn’t really matter whether the skills are present in a single person or a team of people.  Each skill should </w:t>
+      </w:r>
+      <w:r>
+        <w:t xml:space="preserve">have at least some representation in order </w:t>
+      </w:r>
+      <w:r>
+        <w:t xml:space="preserve">to build a successful </w:t>
+      </w:r>
+      <w:r>
+        <w:t xml:space="preserve">function we are calling </w:t>
+      </w:r>
+      <w:r>
+        <w:t xml:space="preserve">security data </w:t>
+      </w:r>
+      <w:r>
+        <w:t>analysis.  It would also be fai</w:t>
+      </w:r>
       <w:bookmarkStart w:id="0" w:name="_GoBack"/>
       <w:bookmarkEnd w:id="0"/>
       <w:r>
-        <w:t xml:space="preserve"> </w:t>
-      </w:r>
-      <w:r>
-        <w:t>Preparing for Data Analysis</w:t>
+        <w:t xml:space="preserve">r to call it security data </w:t>
+      </w:r>
+      <w:r>
+        <w:t>science,</w:t>
+      </w:r>
+      <w:r>
+        <w:t xml:space="preserve"> as it’s more than just data analysis.  It is combining the domain expertise of information security with computer science and statistics.  </w:t>
       </w:r>
     </w:p>
     <w:p>
       <w:pPr>
-        <w:pStyle w:val="QuotePara"/>
-      </w:pPr>
+        <w:pStyle w:val="Para"/>
+      </w:pPr>
+      <w:r>
+        <w:t xml:space="preserve">We are trying to not get hung up on terms like “data science” here (and that </w:t>
+      </w:r>
+      <w:r>
+        <w:t>may be evident as we may throw</w:t>
+      </w:r>
       <w:r>
         <w:t xml:space="preserve"> </w:t>
       </w:r>
       <w:r>
-        <w:t xml:space="preserve">“It </w:t>
-      </w:r>
-      <w:proofErr w:type="spellStart"/>
-      <w:r>
-        <w:t>ain’t</w:t>
-      </w:r>
-      <w:proofErr w:type="spellEnd"/>
-      <w:r>
-        <w:t xml:space="preserve"> so much the things we don't know that get us into trouble. It's the things we know that just </w:t>
-      </w:r>
-      <w:proofErr w:type="spellStart"/>
-      <w:r>
-        <w:t>ain't</w:t>
-      </w:r>
-      <w:proofErr w:type="spellEnd"/>
-      <w:r>
-        <w:t xml:space="preserve"> so.</w:t>
-      </w:r>
-      <w:r>
-        <w:t>”</w:t>
+        <w:t>labels</w:t>
+      </w:r>
+      <w:r>
+        <w:t xml:space="preserve"> around a bit </w:t>
+      </w:r>
+      <w:r>
+        <w:t xml:space="preserve">too </w:t>
+      </w:r>
+      <w:r>
+        <w:t>loosely</w:t>
+      </w:r>
+      <w:r>
+        <w:t xml:space="preserve"> for some</w:t>
+      </w:r>
+      <w:r>
+        <w:t>), but instead we want to focus on one si</w:t>
+      </w:r>
+      <w:r>
+        <w:t xml:space="preserve">mple task: learning from data.  The serious field of data science is arising because </w:t>
+      </w:r>
+      <w:r>
+        <w:t xml:space="preserve">we’ve got a lot more options to learn from data </w:t>
+      </w:r>
+      <w:r>
+        <w:t xml:space="preserve">than just classic statistics. </w:t>
+      </w:r>
+      <w:r>
+        <w:t xml:space="preserve">We </w:t>
+      </w:r>
+      <w:r>
+        <w:t>are living i</w:t>
+      </w:r>
+      <w:r>
+        <w:t xml:space="preserve">n a time where massive computing power </w:t>
+      </w:r>
+      <w:r>
+        <w:t>is ubiquitous</w:t>
+      </w:r>
+      <w:r>
+        <w:t xml:space="preserve"> and that </w:t>
+      </w:r>
+      <w:r>
+        <w:t xml:space="preserve">power opens up possibilities </w:t>
+      </w:r>
+      <w:r>
+        <w:t xml:space="preserve">and combinations </w:t>
+      </w:r>
+      <w:r>
+        <w:t xml:space="preserve">that </w:t>
+      </w:r>
+      <w:r>
+        <w:t>R. A. Fisher just didn’t have</w:t>
+      </w:r>
+      <w:r>
+        <w:t xml:space="preserve"> in the f</w:t>
+      </w:r>
+      <w:r>
+        <w:t>irst part of the twentieth centu</w:t>
+      </w:r>
+      <w:r>
+        <w:t>ry</w:t>
+      </w:r>
+      <w:r>
+        <w:t xml:space="preserve">. </w:t>
+      </w:r>
+      <w:r>
+        <w:t xml:space="preserve"> We want to exploit this power not just for </w:t>
+      </w:r>
+      <w:r>
+        <w:t xml:space="preserve">classic </w:t>
+      </w:r>
+      <w:r>
+        <w:t xml:space="preserve">statistics but </w:t>
+      </w:r>
+      <w:r>
+        <w:t xml:space="preserve">also </w:t>
+      </w:r>
+      <w:r>
+        <w:t xml:space="preserve">for disciplines </w:t>
+      </w:r>
+      <w:r>
+        <w:t xml:space="preserve">arising as a direct result of that computing power </w:t>
+      </w:r>
+      <w:r>
+        <w:t>like d</w:t>
+      </w:r>
+      <w:r>
+        <w:t xml:space="preserve">ata mining, </w:t>
+      </w:r>
+      <w:r>
+        <w:t>machine learning</w:t>
+      </w:r>
+      <w:r>
+        <w:t xml:space="preserve"> and data visualization</w:t>
+      </w:r>
+      <w:r>
+        <w:t xml:space="preserve">.  </w:t>
+      </w:r>
+      <w:r>
+        <w:t xml:space="preserve">Within security data science, we want to </w:t>
+      </w:r>
+      <w:r>
+        <w:t>draw together</w:t>
+      </w:r>
+      <w:r>
+        <w:t xml:space="preserve"> statistics, computing power and visualization techniques around the data we </w:t>
+      </w:r>
+      <w:r>
+        <w:t>are able</w:t>
+      </w:r>
+      <w:r>
+        <w:t xml:space="preserve"> pull from our environment.  And all of that begins not with products or tools, but with</w:t>
+      </w:r>
+      <w:r>
+        <w:t xml:space="preserve"> our own </w:t>
+      </w:r>
+      <w:r>
+        <w:t xml:space="preserve">skills and abilities. </w:t>
       </w:r>
     </w:p>
     <w:p>
       <w:pPr>
-        <w:pStyle w:val="QuotePara"/>
-        <w:jc w:val="right"/>
-      </w:pPr>
-      <w:r>
-        <w:t>-- Josh Billings, Humorist</w:t>
-      </w:r>
-    </w:p>
-    <w:p>
-      <w:pPr>
         <w:pStyle w:val="Para"/>
       </w:pPr>
       <w:r>
-        <w:t xml:space="preserve">We know there is a </w:t>
-      </w:r>
-      <w:r>
-        <w:t xml:space="preserve">natural </w:t>
-      </w:r>
-      <w:r>
-        <w:t>allure</w:t>
+        <w:t>Before we get to the skills though, there are a couple underlying personality traits we see in dat</w:t>
+      </w:r>
+      <w:r>
+        <w:t>a analysts that want to discuss:</w:t>
       </w:r>
       <w:r>
         <w:t xml:space="preserve"> </w:t>
       </w:r>
       <w:r>
-        <w:t>to</w:t>
-      </w:r>
-      <w:r>
-        <w:t xml:space="preserve"> data science and </w:t>
-      </w:r>
-      <w:r>
-        <w:t xml:space="preserve">everyone wants to achieve </w:t>
-      </w:r>
-      <w:r>
-        <w:t>that sexy mystique</w:t>
+        <w:t xml:space="preserve">curiosity and </w:t>
+      </w:r>
+      <w:r>
+        <w:t>communication</w:t>
+      </w:r>
+      <w:r>
+        <w:t xml:space="preserve">.  Working with data can at times be a bit like how we imagine archeology: spending hour after hour with </w:t>
+      </w:r>
+      <w:r>
+        <w:t xml:space="preserve">small </w:t>
+      </w:r>
+      <w:r>
+        <w:t xml:space="preserve">tools in the hope of uncovering even the tiniest of insights in the dirt.  So it is with data analysis: pearls of wisdom are nestled deep within data just waiting </w:t>
+      </w:r>
+      <w:r>
+        <w:t xml:space="preserve">to be discovered </w:t>
+      </w:r>
+      <w:r>
+        <w:t>and presented to an eagerly awaiting audience</w:t>
+      </w:r>
+      <w:r>
+        <w:t xml:space="preserve">.  </w:t>
+      </w:r>
+      <w:r>
+        <w:t xml:space="preserve">It is only with that </w:t>
+      </w:r>
+      <w:r>
+        <w:t>se</w:t>
+      </w:r>
+      <w:r>
+        <w:t>nse of wonder and curiosity that</w:t>
       </w:r>
       <w:r>
         <w:t xml:space="preserve"> </w:t>
       </w:r>
       <w:r>
-        <w:t xml:space="preserve">surrounding </w:t>
-      </w:r>
-      <w:r>
-        <w:t xml:space="preserve">security </w:t>
-      </w:r>
-      <w:r>
-        <w:t xml:space="preserve">data </w:t>
-      </w:r>
-      <w:r>
-        <w:t xml:space="preserve">analysis (oh </w:t>
-      </w:r>
-      <w:r>
-        <w:t xml:space="preserve">yeah, </w:t>
-      </w:r>
-      <w:r>
-        <w:t>we know).  So w</w:t>
-      </w:r>
-      <w:r>
-        <w:t xml:space="preserve">e will begin this chapter by talking about </w:t>
-      </w:r>
-      <w:r>
-        <w:t xml:space="preserve">the various elements that come together to create </w:t>
-      </w:r>
-      <w:r>
-        <w:t>that mystique</w:t>
-      </w:r>
-      <w:r>
-        <w:t xml:space="preserve"> that everyone is seeking</w:t>
-      </w:r>
-      <w:r>
-        <w:t xml:space="preserve">. </w:t>
-      </w:r>
-      <w:r>
-        <w:t xml:space="preserve"> I</w:t>
-      </w:r>
-      <w:r>
-        <w:t xml:space="preserve">t doesn’t really matter whether the skills are present in a single person or a team of people.  Each skill should </w:t>
-      </w:r>
-      <w:r>
-        <w:t xml:space="preserve">have at least some representation in order </w:t>
-      </w:r>
-      <w:r>
-        <w:t xml:space="preserve">to build a successful </w:t>
-      </w:r>
-      <w:r>
-        <w:t xml:space="preserve">function we are calling </w:t>
-      </w:r>
-      <w:r>
-        <w:t xml:space="preserve">security data </w:t>
-      </w:r>
-      <w:r>
-        <w:t xml:space="preserve">analysis.  It would also be fair to call it security data </w:t>
-      </w:r>
-      <w:r>
-        <w:t>science,</w:t>
-      </w:r>
-      <w:r>
-        <w:t xml:space="preserve"> as it’s more than just data analysis.  It is combining the domain expertise of information security with computer science and statistics.  </w:t>
-      </w:r>
-    </w:p>
-    <w:p>
-      <w:pPr>
-        <w:pStyle w:val="Para"/>
-      </w:pPr>
-      <w:r>
-        <w:t xml:space="preserve">We are trying to not get hung up on terms like “data science” here (and that </w:t>
-      </w:r>
-      <w:r>
-        <w:t>may be evident as we may throw</w:t>
-      </w:r>
-      <w:r>
-        <w:t xml:space="preserve"> </w:t>
-      </w:r>
-      <w:r>
-        <w:t>labels</w:t>
-      </w:r>
-      <w:r>
-        <w:t xml:space="preserve"> around a bit </w:t>
-      </w:r>
-      <w:r>
-        <w:t xml:space="preserve">too </w:t>
-      </w:r>
-      <w:r>
-        <w:t>loosely</w:t>
-      </w:r>
-      <w:r>
-        <w:t xml:space="preserve"> for some</w:t>
-      </w:r>
-      <w:r>
-        <w:t>), but instead we want to focus on one si</w:t>
-      </w:r>
-      <w:r>
-        <w:t xml:space="preserve">mple task: learning from data.  The serious field of data science is arising because </w:t>
-      </w:r>
-      <w:r>
-        <w:t xml:space="preserve">we’ve got a lot more options to learn from data </w:t>
-      </w:r>
-      <w:r>
-        <w:t xml:space="preserve">than just classic statistics. </w:t>
-      </w:r>
-      <w:r>
-        <w:t xml:space="preserve">We </w:t>
-      </w:r>
-      <w:r>
-        <w:t>are living i</w:t>
-      </w:r>
-      <w:r>
-        <w:t xml:space="preserve">n a time where massive computing power </w:t>
-      </w:r>
-      <w:r>
-        <w:t>is ubiquitous</w:t>
-      </w:r>
-      <w:r>
-        <w:t xml:space="preserve"> and that </w:t>
-      </w:r>
-      <w:r>
-        <w:t xml:space="preserve">power opens up possibilities </w:t>
-      </w:r>
-      <w:r>
-        <w:t xml:space="preserve">and combinations </w:t>
-      </w:r>
-      <w:r>
-        <w:t xml:space="preserve">that </w:t>
-      </w:r>
-      <w:r>
-        <w:t>R. A. Fisher just didn’t have</w:t>
-      </w:r>
-      <w:r>
-        <w:t xml:space="preserve"> in the f</w:t>
-      </w:r>
-      <w:r>
-        <w:t>irst part of the twentieth centu</w:t>
-      </w:r>
-      <w:r>
-        <w:t>ry</w:t>
-      </w:r>
-      <w:r>
-        <w:t xml:space="preserve">. </w:t>
-      </w:r>
-      <w:r>
-        <w:t xml:space="preserve"> We want to exploit this power not just for </w:t>
-      </w:r>
-      <w:r>
-        <w:t xml:space="preserve">classic </w:t>
-      </w:r>
-      <w:r>
-        <w:t xml:space="preserve">statistics but </w:t>
-      </w:r>
-      <w:r>
-        <w:t xml:space="preserve">also </w:t>
-      </w:r>
-      <w:r>
-        <w:t xml:space="preserve">for disciplines </w:t>
-      </w:r>
-      <w:r>
-        <w:t xml:space="preserve">arising as a direct result of that computing power </w:t>
-      </w:r>
-      <w:r>
-        <w:t>like d</w:t>
-      </w:r>
-      <w:r>
-        <w:t xml:space="preserve">ata mining, </w:t>
-      </w:r>
-      <w:r>
-        <w:t>machine learning</w:t>
-      </w:r>
-      <w:r>
-        <w:t xml:space="preserve"> and data visualization</w:t>
-      </w:r>
-      <w:r>
-        <w:t xml:space="preserve">.  </w:t>
-      </w:r>
-      <w:r>
-        <w:t xml:space="preserve">Within security data science, we want to </w:t>
-      </w:r>
-      <w:r>
-        <w:t>draw together</w:t>
-      </w:r>
-      <w:r>
-        <w:t xml:space="preserve"> statistics, computing power and visualization techniques around the data we </w:t>
-      </w:r>
-      <w:r>
-        <w:t>are able</w:t>
-      </w:r>
-      <w:r>
-        <w:t xml:space="preserve"> pull from our environment.  And all of that begins not with products or tools, but with</w:t>
-      </w:r>
-      <w:r>
-        <w:t xml:space="preserve"> our own </w:t>
-      </w:r>
-      <w:r>
-        <w:t xml:space="preserve">skills and abilities. </w:t>
-      </w:r>
-    </w:p>
-    <w:p>
-      <w:pPr>
-        <w:pStyle w:val="Para"/>
-      </w:pPr>
-      <w:r>
-        <w:t>Before we get to the skills though, there are a couple underlying personality traits we see in dat</w:t>
-      </w:r>
-      <w:r>
-        <w:t>a analysts that want to discuss:</w:t>
-      </w:r>
-      <w:r>
-        <w:t xml:space="preserve"> </w:t>
-      </w:r>
-      <w:r>
-        <w:t xml:space="preserve">curiosity and </w:t>
-      </w:r>
-      <w:r>
-        <w:t>communication</w:t>
-      </w:r>
-      <w:r>
-        <w:t xml:space="preserve">.  Working with data can at times be a bit like how we imagine archeology: spending hour after hour with </w:t>
-      </w:r>
-      <w:r>
-        <w:t xml:space="preserve">small </w:t>
-      </w:r>
-      <w:r>
-        <w:t xml:space="preserve">tools in the hope of uncovering even the tiniest of insights in the dirt.  So it is with data analysis: pearls of wisdom are nestled deep within data just waiting </w:t>
-      </w:r>
-      <w:r>
-        <w:t xml:space="preserve">to be discovered </w:t>
-      </w:r>
-      <w:r>
-        <w:t>and presented to an eagerly awaiting audience</w:t>
-      </w:r>
-      <w:r>
-        <w:t xml:space="preserve">.  </w:t>
-      </w:r>
-      <w:r>
-        <w:t xml:space="preserve">It is only with that </w:t>
-      </w:r>
-      <w:r>
-        <w:t>se</w:t>
-      </w:r>
-      <w:r>
-        <w:t>nse of wonder and curiosity that</w:t>
-      </w:r>
-      <w:r>
-        <w:t xml:space="preserve"> </w:t>
-      </w:r>
-      <w:r>
         <w:t xml:space="preserve">the </w:t>
       </w:r>
       <w:r>
         <w:t xml:space="preserve">hours spent cleaning </w:t>
       </w:r>
       <w:r>
-        <w:t xml:space="preserve">and </w:t>
-      </w:r>
-      <w:r>
-        <w:lastRenderedPageBreak/>
-        <w:t xml:space="preserve">preparing </w:t>
+        <w:t xml:space="preserve">and preparing </w:t>
       </w:r>
       <w:r>
         <w:t>data</w:t>
@@ -9697,7 +10850,6 @@
   <w:style w:type="character" w:default="1" w:styleId="DefaultParagraphFont">
     <w:name w:val="Default Paragraph Font"/>
     <w:uiPriority w:val="1"/>
-    <w:semiHidden/>
     <w:unhideWhenUsed/>
   </w:style>
   <w:style w:type="table" w:default="1" w:styleId="TableNormal">
@@ -19164,6 +20316,19 @@
     <w:rsid w:val="00B577CF"/>
     <w:rPr>
       <w:rFonts w:ascii="Times New Roman" w:eastAsia="Times New Roman" w:hAnsi="Times New Roman" w:cs="Times New Roman"/>
+    </w:rPr>
+  </w:style>
+  <w:style w:type="paragraph" w:customStyle="1" w:styleId="normal0">
+    <w:name w:val="normal"/>
+    <w:rsid w:val="009F36B5"/>
+    <w:pPr>
+      <w:spacing w:line="276" w:lineRule="auto"/>
+    </w:pPr>
+    <w:rPr>
+      <w:rFonts w:ascii="Arial" w:eastAsia="Arial" w:hAnsi="Arial" w:cs="Arial"/>
+      <w:color w:val="000000"/>
+      <w:sz w:val="22"/>
+      <w:lang w:eastAsia="ja-JP"/>
     </w:rPr>
   </w:style>
 </w:styles>
@@ -19528,7 +20693,6 @@
   <w:style w:type="character" w:default="1" w:styleId="DefaultParagraphFont">
     <w:name w:val="Default Paragraph Font"/>
     <w:uiPriority w:val="1"/>
-    <w:semiHidden/>
     <w:unhideWhenUsed/>
   </w:style>
   <w:style w:type="table" w:default="1" w:styleId="TableNormal">
@@ -28995,6 +30159,19 @@
     <w:rsid w:val="00B577CF"/>
     <w:rPr>
       <w:rFonts w:ascii="Times New Roman" w:eastAsia="Times New Roman" w:hAnsi="Times New Roman" w:cs="Times New Roman"/>
+    </w:rPr>
+  </w:style>
+  <w:style w:type="paragraph" w:customStyle="1" w:styleId="normal0">
+    <w:name w:val="normal"/>
+    <w:rsid w:val="009F36B5"/>
+    <w:pPr>
+      <w:spacing w:line="276" w:lineRule="auto"/>
+    </w:pPr>
+    <w:rPr>
+      <w:rFonts w:ascii="Arial" w:eastAsia="Arial" w:hAnsi="Arial" w:cs="Arial"/>
+      <w:color w:val="000000"/>
+      <w:sz w:val="22"/>
+      <w:lang w:eastAsia="ja-JP"/>
     </w:rPr>
   </w:style>
 </w:styles>

</xml_diff>

<commit_message>
Chapter 1, ready for review!
</commit_message>
<xml_diff>
--- a/jay-chapters/Chapter 1.docx
+++ b/jay-chapters/Chapter 1.docx
@@ -6,6 +6,8 @@
       <w:pPr>
         <w:pStyle w:val="ChapterTitle"/>
       </w:pPr>
+      <w:bookmarkStart w:id="0" w:name="_GoBack"/>
+      <w:bookmarkEnd w:id="0"/>
       <w:r>
         <w:t>Chapter 1</w:t>
       </w:r>
@@ -2521,13 +2523,7 @@
         <w:t xml:space="preserve"> requires </w:t>
       </w:r>
       <w:r>
-        <w:t xml:space="preserve">just enough self-awareness and humility to create </w:t>
-      </w:r>
-      <w:r>
-        <w:t xml:space="preserve">a </w:t>
-      </w:r>
-      <w:r>
-        <w:t xml:space="preserve">space for doubt in the things we think we know.  Even though we may </w:t>
+        <w:t xml:space="preserve">just enough self-awareness and humility to create space for doubt in the things we think we know.  Even though we may </w:t>
       </w:r>
       <w:r>
         <w:t>confidently state</w:t>
@@ -2539,7 +2535,13 @@
         <w:t xml:space="preserve"> passwords should be so many characters long with so much complexity, the reality is </w:t>
       </w:r>
       <w:r>
-        <w:t>we really don’t know where the balance is between usability and security</w:t>
+        <w:t xml:space="preserve">we </w:t>
+      </w:r>
+      <w:r>
+        <w:t xml:space="preserve">just don’t know </w:t>
+      </w:r>
+      <w:r>
+        <w:t>where the balance is between usability and security</w:t>
       </w:r>
       <w:r>
         <w:t>.</w:t>
@@ -2557,18 +2559,10 @@
         <w:t xml:space="preserve">around the analysis will have to come face to face with </w:t>
       </w:r>
       <w:r>
-        <w:t xml:space="preserve">his or </w:t>
-      </w:r>
-      <w:proofErr w:type="gramStart"/>
-      <w:r>
-        <w:t>her</w:t>
-      </w:r>
-      <w:r>
-        <w:t xml:space="preserve"> own</w:t>
-      </w:r>
-      <w:proofErr w:type="gramEnd"/>
-      <w:r>
-        <w:t xml:space="preserve"> humility.  Not everyone will want to hear that </w:t>
+        <w:t>their</w:t>
+      </w:r>
+      <w:r>
+        <w:t xml:space="preserve"> own humility.  Not everyone will want to hear that </w:t>
       </w:r>
       <w:proofErr w:type="gramStart"/>
       <w:r>
@@ -2937,7 +2931,13 @@
         <w:t xml:space="preserve">formats the analysis software </w:t>
       </w:r>
       <w:r>
-        <w:t xml:space="preserve">would want.  There is certainly a large </w:t>
+        <w:t xml:space="preserve">would want.  </w:t>
+      </w:r>
+      <w:r>
+        <w:t>While there are</w:t>
+      </w:r>
+      <w:r>
+        <w:t xml:space="preserve"> certainly a large </w:t>
       </w:r>
       <w:r>
         <w:t>collection</w:t>
@@ -2955,7 +2955,7 @@
         <w:t xml:space="preserve">that </w:t>
       </w:r>
       <w:r>
-        <w:t xml:space="preserve">can come in handy, but they certainly cannot anticipate or handle everything we will come across.  To be really effective while working with data, we need to </w:t>
+        <w:t xml:space="preserve">can come in handy, but they cannot anticipate or handle everything we will come across.  To be really effective while working with data, we need to </w:t>
       </w:r>
       <w:r>
         <w:t xml:space="preserve">adapt to </w:t>
@@ -3047,7 +3047,13 @@
         <w:t xml:space="preserve">generally will flip between </w:t>
       </w:r>
       <w:r>
-        <w:t xml:space="preserve">Python </w:t>
+        <w:t>Python</w:t>
+      </w:r>
+      <w:r>
+        <w:t xml:space="preserve"> (Pandas)</w:t>
+      </w:r>
+      <w:r>
+        <w:t xml:space="preserve"> </w:t>
       </w:r>
       <w:r>
         <w:t xml:space="preserve">and R </w:t>
@@ -3088,7 +3094,13 @@
         <w:pStyle w:val="Para"/>
       </w:pPr>
       <w:r>
-        <w:t xml:space="preserve">There is a tool worth mentioning, which we will label as a “gateway tool” between a text editor and programming known as the spreadsheet (MS Excel, </w:t>
+        <w:t>There is a tool worth mentioning</w:t>
+      </w:r>
+      <w:r>
+        <w:t xml:space="preserve"> in this section</w:t>
+      </w:r>
+      <w:r>
+        <w:t xml:space="preserve">, which we will label as a “gateway tool” between a text editor and programming known as the spreadsheet (MS Excel, </w:t>
       </w:r>
       <w:proofErr w:type="spellStart"/>
       <w:r>
@@ -3119,7 +3131,7 @@
         <w:t xml:space="preserve">, they also have some benefits.  If the </w:t>
       </w:r>
       <w:r>
-        <w:t>amounts of data are</w:t>
+        <w:t>data are</w:t>
       </w:r>
       <w:r>
         <w:t xml:space="preserve"> not too large </w:t>
@@ -3214,10 +3226,7 @@
         <w:t xml:space="preserve">cleaning </w:t>
       </w:r>
       <w:r>
-        <w:t xml:space="preserve">process.  Something, somewhere </w:t>
-      </w:r>
-      <w:r>
-        <w:t>(</w:t>
+        <w:t xml:space="preserve">process.  Something, somewhere, </w:t>
       </w:r>
       <w:r>
         <w:t xml:space="preserve">and </w:t>
@@ -3230,9 +3239,6 @@
       </w:r>
       <w:r>
         <w:t>more than once</w:t>
-      </w:r>
-      <w:r>
-        <w:t>)</w:t>
       </w:r>
       <w:r>
         <w:t xml:space="preserve">, </w:t>
@@ -3317,55 +3323,28 @@
         <w:t>th</w:t>
       </w:r>
       <w:r>
-        <w:t xml:space="preserve">, 2013, J.P. Morgan issued a report to shareholders titled “Report of JPMorgan Chase &amp; Co. Management Task Force Regarding 2012 CIO Losses” </w:t>
-      </w:r>
-      <w:r>
-        <w:t>(</w:t>
-      </w:r>
-      <w:hyperlink r:id="rId8" w:history="1">
-        <w:r>
-          <w:rPr>
-            <w:rStyle w:val="Hyperlink"/>
-          </w:rPr>
-          <w:t>http://files.shareholder.com/downloads/ONE/2532388207x0x628656/4cb574a0-0bf5-4728-9582-625e4519b5ab/Task_Force_Report.pdf</w:t>
-        </w:r>
-      </w:hyperlink>
-      <w:r>
-        <w:t xml:space="preserve">) </w:t>
-      </w:r>
-      <w:r>
-        <w:t xml:space="preserve">in which they investigate the loss of $6 billion in trades. </w:t>
-      </w:r>
-      <w:r>
-        <w:t>They perform a detailed examination of the breakdown and describe the spreadsheet as a contributory factor:</w:t>
-      </w:r>
-    </w:p>
-    <w:p>
-      <w:pPr>
-        <w:pStyle w:val="QuoteSource"/>
-      </w:pPr>
+        <w:t xml:space="preserve">, 2013, J.P. Morgan issued a report to shareholders titled “Report of JPMorgan Chase &amp; Co. Management Task Force Regarding 2012 CIO Losses” in which they investigate the loss of $6 billion in trades. </w:t>
+      </w:r>
+      <w:r>
+        <w:t>They perform a detailed examination of the breakdown and describe the sprea</w:t>
+      </w:r>
+      <w:r>
+        <w:t>dsheet as a contributory factor.  “</w:t>
+      </w:r>
       <w:r>
         <w:t>During the review process, additional operational issues became apparent. For example, the model operated through a series of Excel spreadsheets, which had to be completed manually, by a process of copying and pasting data from one spreadsheet to another.</w:t>
       </w:r>
       <w:r>
-        <w:t xml:space="preserve"> </w:t>
-      </w:r>
-    </w:p>
-    <w:p>
-      <w:pPr>
-        <w:pStyle w:val="QuoteSource"/>
-      </w:pPr>
-      <w:r>
-        <w:t>… Data were uploaded manually without sufficient quality control. Spreadsheet-based calculations were conducted with insufficient controls and frequent formula and code changes were made.</w:t>
-      </w:r>
-    </w:p>
-    <w:p>
-      <w:pPr>
-        <w:pStyle w:val="FeaturePara"/>
-        <w:ind w:firstLine="0"/>
-      </w:pPr>
-      <w:r>
-        <w:t xml:space="preserve">In the report, they labeled the excel-based model as </w:t>
+        <w:t>”  They also have uncovered a huge challenge with spreadsheets and that is consistency and integrity of the computations made in the data.  “</w:t>
+      </w:r>
+      <w:r>
+        <w:t>Data were uploaded manually without sufficient quality control. Spreadsheet-based calculations were conducted with insufficient controls and frequent formula and code changes were made.</w:t>
+      </w:r>
+      <w:r>
+        <w:t>”  They continue on and label t</w:t>
+      </w:r>
+      <w:r>
+        <w:t xml:space="preserve">he excel-based model as </w:t>
       </w:r>
       <w:r>
         <w:t>“error prone” and “not easily scalable</w:t>
@@ -3466,7 +3445,19 @@
         <w:t>comparable data analysis environment as well.</w:t>
       </w:r>
       <w:r>
-        <w:t xml:space="preserve">  In some cases we can even combine the function in the same script.  We can write one script </w:t>
+        <w:t xml:space="preserve">  </w:t>
+      </w:r>
+      <w:r>
+        <w:t xml:space="preserve">But we’re not done there, just preparing and analyzing the data is not enough, we also need to communicate our results and one of the most effective methods for that is data visualization (of which we devote several chapters to here).  Again, Excel has the ability to produce graphics and with judicial modification of the default settings, good visualization can be done with Excel.  However, in our opinion, flexibility and detail in data visualization is best achieved through programming.  Both Python and R have some feature-rich packages for generating and exporting data visualization and we will cover some examples in later chapters.  But in many cases, we may just </w:t>
+      </w:r>
+      <w:r>
+        <w:t>combine</w:t>
+      </w:r>
+      <w:r>
+        <w:t xml:space="preserve"> all of these steps and functions in the same script.</w:t>
+      </w:r>
+      <w:r>
+        <w:t xml:space="preserve"> We can write one script </w:t>
       </w:r>
       <w:r>
         <w:t xml:space="preserve">to </w:t>
@@ -3478,7 +3469,21 @@
         <w:t>and</w:t>
       </w:r>
       <w:r>
-        <w:t xml:space="preserve"> run the analysis on it and display the results. </w:t>
+        <w:t xml:space="preserve"> run the analysis on it and </w:t>
+      </w:r>
+      <w:r>
+        <w:t>then visualize the</w:t>
+      </w:r>
+      <w:r>
+        <w:t xml:space="preserve"> results. </w:t>
+      </w:r>
+    </w:p>
+    <w:p>
+      <w:pPr>
+        <w:pStyle w:val="H3"/>
+      </w:pPr>
+      <w:r>
+        <w:t>Data Management</w:t>
       </w:r>
     </w:p>
     <w:p>
@@ -3486,31 +3491,177 @@
         <w:pStyle w:val="Para"/>
       </w:pPr>
       <w:r>
-        <w:t xml:space="preserve">But we’re not done there, just preparing and analyzing the data is not enough, we also need to communicate our results and one of the most effective methods for that is data visualization (of which we devote several chapters to here).  Again, Excel has the ability to produce graphics and with judicial modification of the default settings, good visualization can be done with Excel.  However, in our opinion, flexibility and detail in data visualization is best achieved through programming.  Both Python and R have some feature-rich packages for generating and exporting data visualization and we will cover </w:t>
-      </w:r>
-      <w:r>
-        <w:t>some examples</w:t>
-      </w:r>
-      <w:r>
-        <w:t xml:space="preserve"> in later chapters.</w:t>
-      </w:r>
-    </w:p>
-    <w:p>
-      <w:pPr>
-        <w:pStyle w:val="FeaturePara"/>
-      </w:pPr>
-    </w:p>
-    <w:p>
-      <w:pPr>
-        <w:pStyle w:val="FeatureTitle"/>
-      </w:pPr>
+        <w:t xml:space="preserve">If there was one skill we </w:t>
+      </w:r>
+      <w:r>
+        <w:t>could hold off on learning</w:t>
+      </w:r>
+      <w:r>
+        <w:t xml:space="preserve">, it’s </w:t>
+      </w:r>
+      <w:commentRangeStart w:id="1"/>
+      <w:r>
+        <w:t>data management</w:t>
+      </w:r>
+      <w:commentRangeEnd w:id="1"/>
+      <w:r>
+        <w:rPr>
+          <w:rStyle w:val="CommentReference"/>
+          <w:snapToGrid/>
+        </w:rPr>
+        <w:commentReference w:id="1"/>
+      </w:r>
+      <w:r>
+        <w:t xml:space="preserve">, but we would </w:t>
+      </w:r>
+      <w:r>
+        <w:t xml:space="preserve">only be able to </w:t>
+      </w:r>
+      <w:r>
+        <w:t>dismiss</w:t>
+      </w:r>
+      <w:r>
+        <w:t xml:space="preserve"> it for a while</w:t>
+      </w:r>
+      <w:r>
+        <w:t xml:space="preserve">. </w:t>
+      </w:r>
+      <w:r>
+        <w:t xml:space="preserve"> Within information security </w:t>
+      </w:r>
+      <w:r>
+        <w:t xml:space="preserve">(as well as most other disciplines) </w:t>
+      </w:r>
+      <w:r>
+        <w:t xml:space="preserve">our data </w:t>
+      </w:r>
+      <w:r>
+        <w:t>can quickly multiply.  I</w:t>
+      </w:r>
+      <w:r>
+        <w:t xml:space="preserve">f we don’t learn to manage </w:t>
+      </w:r>
+      <w:r>
+        <w:t>it,</w:t>
+      </w:r>
+      <w:r>
+        <w:t xml:space="preserve"> the strain of ever-expanding data will take its toll on our efficiency and effectiveness.  </w:t>
+      </w:r>
+      <w:r>
+        <w:t xml:space="preserve">As we mentioned, we can leverage spreadsheets for the simple </w:t>
+      </w:r>
+      <w:r>
+        <w:t>analyses.  However, w</w:t>
+      </w:r>
+      <w:r>
+        <w:t xml:space="preserve">e </w:t>
+      </w:r>
+      <w:r>
+        <w:t xml:space="preserve">will quickly </w:t>
+      </w:r>
+      <w:r>
+        <w:t xml:space="preserve">outgrow that stage and we must move </w:t>
+      </w:r>
+      <w:r>
+        <w:t>up</w:t>
+      </w:r>
+      <w:r>
+        <w:t xml:space="preserve"> </w:t>
+      </w:r>
+      <w:r>
+        <w:t xml:space="preserve">programing languages and simple formats like comma-separated value (CSV) files.  At this point, we may see some benefits by moving our data into a database, but </w:t>
+      </w:r>
+      <w:r>
+        <w:t>it still may not be necessary</w:t>
+      </w:r>
+      <w:r>
+        <w:t xml:space="preserve">.  </w:t>
+      </w:r>
     </w:p>
     <w:p>
       <w:pPr>
         <w:pStyle w:val="Para"/>
       </w:pPr>
       <w:r>
-        <w:t xml:space="preserve">There are multiple ways bias can creep into our data collection and affect our results.  Another form of bias may be introduced in how the questions of surveys are asked or assumptions we make in preparing the data may introduce bias.  Again, we may never completely remove the sample bias, but we can take steps to reduce the impact of the sample bias on our analysis. </w:t>
+        <w:t xml:space="preserve">As the data repository grows, </w:t>
+      </w:r>
+      <w:r>
+        <w:t>we reach</w:t>
+      </w:r>
+      <w:r>
+        <w:t xml:space="preserve"> a tipping point, either </w:t>
+      </w:r>
+      <w:r>
+        <w:t>through</w:t>
+      </w:r>
+      <w:r>
+        <w:t xml:space="preserve"> the complexity of the data or the </w:t>
+      </w:r>
+      <w:r>
+        <w:t>volume</w:t>
+      </w:r>
+      <w:r>
+        <w:t xml:space="preserve"> of data </w:t>
+      </w:r>
+      <w:r>
+        <w:t xml:space="preserve">and moving to a more robust data management solution is </w:t>
+      </w:r>
+      <w:r>
+        <w:t xml:space="preserve">going to be </w:t>
+      </w:r>
+      <w:r>
+        <w:t>inevitable.</w:t>
+      </w:r>
+      <w:r>
+        <w:t xml:space="preserve"> </w:t>
+      </w:r>
+      <w:r>
+        <w:t xml:space="preserve"> There is a misconception that the large </w:t>
+      </w:r>
+      <w:r>
+        <w:t xml:space="preserve">relational databases of yesteryear </w:t>
+      </w:r>
+      <w:r>
+        <w:t>are</w:t>
+      </w:r>
+      <w:r>
+        <w:t xml:space="preserve"> reserved for the biggest of our projects, but that is no longer a helpful mindset.  Many of the database systems we discuss in </w:t>
+      </w:r>
+      <w:r>
+        <w:rPr>
+          <w:highlight w:val="yellow"/>
+        </w:rPr>
+        <w:t>Chapter 6</w:t>
+      </w:r>
+      <w:r>
+        <w:t xml:space="preserve"> can be installed on a desktop and help make the analysis more efficient and </w:t>
+      </w:r>
+      <w:r>
+        <w:t>scalable</w:t>
+      </w:r>
+      <w:r>
+        <w:t xml:space="preserve">.  </w:t>
+      </w:r>
+      <w:r>
+        <w:t xml:space="preserve">Once data management skills become more natural, their benefit </w:t>
+      </w:r>
+      <w:r>
+        <w:t xml:space="preserve">can be used on even the smallest of projects.  We’ve </w:t>
+      </w:r>
+      <w:r>
+        <w:t>i</w:t>
+      </w:r>
+      <w:r>
+        <w:t>nstalled a local datab</w:t>
+      </w:r>
+      <w:r>
+        <w:t xml:space="preserve">ase and imported our data for some smaller </w:t>
+      </w:r>
+      <w:r>
+        <w:t>one-time project</w:t>
+      </w:r>
+      <w:r>
+        <w:t xml:space="preserve">s.  </w:t>
       </w:r>
     </w:p>
     <w:p>
@@ -3518,13 +3669,51 @@
         <w:pStyle w:val="Para"/>
       </w:pPr>
       <w:r>
-        <w:t xml:space="preserve">As another example, we collect and study breach data.  But we have what’s called a convenience sample. </w:t>
-      </w:r>
-      <w:r>
-        <w:rPr>
-          <w:highlight w:val="yellow"/>
-        </w:rPr>
-        <w:t>I feel like I’m going down a deep hole here and I won’t get back in time for the end of this chapter.</w:t>
+        <w:t xml:space="preserve">When we talk about data management skills, we naturally </w:t>
+      </w:r>
+      <w:r>
+        <w:t>focus in on</w:t>
+      </w:r>
+      <w:r>
+        <w:t xml:space="preserve"> databases.  We want to have enough knowledge to install a Mongo or </w:t>
+      </w:r>
+      <w:proofErr w:type="spellStart"/>
+      <w:r>
+        <w:t>CouchDB</w:t>
+      </w:r>
+      <w:proofErr w:type="spellEnd"/>
+      <w:r>
+        <w:t>, dump our data in and leverage that for our analysis.  However data management</w:t>
+      </w:r>
+      <w:r>
+        <w:t xml:space="preserve"> is more than da</w:t>
+      </w:r>
+      <w:r>
+        <w:t>tabases.  Data management is also about managing the</w:t>
+      </w:r>
+      <w:r>
+        <w:t xml:space="preserve"> quality and integrity</w:t>
+      </w:r>
+      <w:r>
+        <w:t xml:space="preserve"> of the data</w:t>
+      </w:r>
+      <w:r>
+        <w:t xml:space="preserve">.  We want to be sure the data </w:t>
+      </w:r>
+      <w:r>
+        <w:t xml:space="preserve">we are working with </w:t>
+      </w:r>
+      <w:r>
+        <w:t>are</w:t>
+      </w:r>
+      <w:r>
+        <w:t xml:space="preserve"> not inad</w:t>
+      </w:r>
+      <w:r>
+        <w:t>vertently modified or corrupted, either through misconfiguration of a tool or rushing through the cleaning and conversion a bit to quick.   Whatever the reason, it doesn’t hurt to have some checks that keep an eye on data quality and integ</w:t>
+      </w:r>
+      <w:r>
+        <w:t xml:space="preserve">rity, especially over long-term data analysis efforts (e.g. metrics).   It’s the like the concept of unit tests while writing code.  We may want to automate some integrity checking of data after any new import or conversion.  </w:t>
       </w:r>
     </w:p>
     <w:p>
@@ -3532,15 +3721,70 @@
         <w:pStyle w:val="Para"/>
       </w:pPr>
       <w:r>
-        <w:t xml:space="preserve">There are times when sample bias is unavoidable, as we cannot force a person to respond to a survey.  Hospitals are often limited to only collecting data on and studying the patients in their hospital.  And we cannot pick a random sample of drivers to not wear a seatbelt and crash anymore then we can choose a random sample of organizations and force them suffer a breach so we can study the safety effects of adverse effects.  We will never completely remove sample bias, but we can take some carefully designed steps to reduce </w:t>
-      </w:r>
-      <w:proofErr w:type="gramStart"/>
-      <w:r>
-        <w:t>it’s</w:t>
-      </w:r>
-      <w:proofErr w:type="gramEnd"/>
-      <w:r>
-        <w:t xml:space="preserve"> impact on our analysis. </w:t>
+        <w:t>Finally</w:t>
+      </w:r>
+      <w:r>
+        <w:t>, w</w:t>
+      </w:r>
+      <w:r>
+        <w:t xml:space="preserve">e work in information security and we’d be negligent if we didn’t talk about </w:t>
+      </w:r>
+      <w:r>
+        <w:t>the security of the data</w:t>
+      </w:r>
+      <w:r>
+        <w:t xml:space="preserve"> for a bit here.</w:t>
+      </w:r>
+      <w:r>
+        <w:t xml:space="preserve">  </w:t>
+      </w:r>
+      <w:r>
+        <w:t>But let’s take a step back for some context first.  There seems to be a pattern repeating in our history</w:t>
+      </w:r>
+      <w:r>
+        <w:t>: some</w:t>
+      </w:r>
+      <w:r>
+        <w:t xml:space="preserve"> </w:t>
+      </w:r>
+      <w:r>
+        <w:t xml:space="preserve">passionate </w:t>
+      </w:r>
+      <w:r>
+        <w:t xml:space="preserve">need drives </w:t>
+      </w:r>
+      <w:r>
+        <w:t>a</w:t>
+      </w:r>
+      <w:r>
+        <w:t xml:space="preserve"> handful of geniuses </w:t>
+      </w:r>
+      <w:r>
+        <w:t xml:space="preserve">to </w:t>
+      </w:r>
+      <w:r>
+        <w:t>work their tail off to produce an elegant solution, but the security of their syste</w:t>
+      </w:r>
+      <w:r>
+        <w:t xml:space="preserve">m is not their primary concern, meeting the functional need is.  </w:t>
+      </w:r>
+      <w:r>
+        <w:t>As an example, when the UNIX platform was first developed it was intended to be a shared (but closed</w:t>
+      </w:r>
+      <w:r>
+        <w:t>) platform for multiple users who use the platform for programs they would write</w:t>
+      </w:r>
+      <w:r>
+        <w:rPr>
+          <w:rStyle w:val="FootnoteReference"/>
+        </w:rPr>
+        <w:footnoteReference w:id="3"/>
+      </w:r>
+      <w:r>
+        <w:t xml:space="preserve">.  As a result, most of the authentication and permissions were constructed to protect the system from unintentional errors in their programs, and not </w:t>
+      </w:r>
+      <w:r>
+        <w:t>from a malicious user.  The point here is that “young” technology typically places an emphasis on functionality over security.</w:t>
       </w:r>
     </w:p>
     <w:p>
@@ -3548,338 +3792,46 @@
         <w:pStyle w:val="Para"/>
       </w:pPr>
       <w:r>
-        <w:t xml:space="preserve">Sample error on the other hand, is not really a mistake or “error” as the name implies, it is just trying to describe the random variation in the system we are observing.  Since this variation is an attribute of the samples in our sample size, we can reduce our sample error by increasing the sample size.    We can measure this thanks to a wondrous property of samples called the </w:t>
-      </w:r>
-      <w:commentRangeStart w:id="0"/>
-      <w:r>
-        <w:t>central limit theorem</w:t>
-      </w:r>
-      <w:commentRangeEnd w:id="0"/>
-      <w:r>
-        <w:rPr>
-          <w:rStyle w:val="CommentReference"/>
-          <w:snapToGrid/>
-        </w:rPr>
-        <w:commentReference w:id="0"/>
-      </w:r>
-      <w:r>
-        <w:t>.</w:t>
-      </w:r>
-    </w:p>
-    <w:p>
-      <w:pPr>
-        <w:pStyle w:val="Para"/>
-      </w:pPr>
-    </w:p>
-    <w:p>
-      <w:pPr>
-        <w:pStyle w:val="H3"/>
-      </w:pPr>
-      <w:r>
-        <w:t>Data Management</w:t>
-      </w:r>
-    </w:p>
-    <w:p>
-      <w:pPr>
-        <w:pStyle w:val="Para"/>
-      </w:pPr>
-      <w:r>
-        <w:t xml:space="preserve">If there was one skill we may be able to </w:t>
-      </w:r>
-      <w:r>
-        <w:t>skimp on</w:t>
-      </w:r>
-      <w:r>
-        <w:t xml:space="preserve">, it’s data management, but we would </w:t>
-      </w:r>
-      <w:r>
-        <w:t>only be able to skimp on it for a while</w:t>
-      </w:r>
-      <w:r>
-        <w:t xml:space="preserve">. </w:t>
-      </w:r>
-      <w:r>
-        <w:t xml:space="preserve"> Within information security </w:t>
-      </w:r>
-      <w:r>
-        <w:t xml:space="preserve">(as well as most other disciplines) </w:t>
-      </w:r>
-      <w:r>
-        <w:t xml:space="preserve">our data </w:t>
-      </w:r>
-      <w:r>
-        <w:t>can quickly multiply.  I</w:t>
-      </w:r>
-      <w:r>
-        <w:t xml:space="preserve">f we don’t learn to manage </w:t>
-      </w:r>
-      <w:r>
-        <w:t>it,</w:t>
-      </w:r>
-      <w:r>
-        <w:t xml:space="preserve"> the strain of ever-expanding data will take its toll on our efficiency and effectiveness.  </w:t>
-      </w:r>
-      <w:r>
-        <w:t xml:space="preserve">As we mentioned, we can leverage spreadsheets for the simple </w:t>
-      </w:r>
-      <w:r>
-        <w:t>analyses.  However, w</w:t>
-      </w:r>
-      <w:r>
-        <w:t xml:space="preserve">e </w:t>
-      </w:r>
-      <w:r>
-        <w:t xml:space="preserve">will quickly </w:t>
-      </w:r>
-      <w:r>
-        <w:t xml:space="preserve">outgrow that stage and we must move </w:t>
-      </w:r>
-      <w:r>
-        <w:t>up</w:t>
-      </w:r>
-      <w:r>
-        <w:t xml:space="preserve"> </w:t>
-      </w:r>
-      <w:r>
-        <w:t xml:space="preserve">programing languages and simple formats like comma-separated value (CSV) files.  At this point, we may see some benefits by moving our data into a database, but </w:t>
-      </w:r>
-      <w:r>
-        <w:t>it still may not be necessary</w:t>
-      </w:r>
-      <w:r>
-        <w:t xml:space="preserve">.  </w:t>
-      </w:r>
-    </w:p>
-    <w:p>
-      <w:pPr>
-        <w:pStyle w:val="Para"/>
-      </w:pPr>
-      <w:r>
-        <w:t>At some point we reach</w:t>
-      </w:r>
-      <w:r>
-        <w:t xml:space="preserve"> a tipping point, either </w:t>
-      </w:r>
-      <w:r>
-        <w:t>through</w:t>
-      </w:r>
-      <w:r>
-        <w:t xml:space="preserve"> the complexity of the data or the </w:t>
-      </w:r>
-      <w:r>
-        <w:t>volume</w:t>
-      </w:r>
-      <w:r>
-        <w:t xml:space="preserve"> of data </w:t>
-      </w:r>
-      <w:r>
-        <w:t xml:space="preserve">and moving to a more robust data management solution is </w:t>
-      </w:r>
-      <w:r>
-        <w:t xml:space="preserve">going to be </w:t>
-      </w:r>
-      <w:r>
-        <w:t>inevitable.</w:t>
-      </w:r>
-      <w:r>
-        <w:t xml:space="preserve"> </w:t>
-      </w:r>
-      <w:r>
-        <w:t xml:space="preserve"> There is a misconception that the large </w:t>
-      </w:r>
-      <w:r>
-        <w:t xml:space="preserve">relational databases of yesteryear </w:t>
-      </w:r>
-      <w:r>
-        <w:t>are</w:t>
-      </w:r>
-      <w:r>
-        <w:t xml:space="preserve"> reserved for the biggest of our projects, but that is no longer a helpful mindset.  Many of the database systems we discuss in </w:t>
-      </w:r>
-      <w:r>
-        <w:rPr>
-          <w:highlight w:val="yellow"/>
-        </w:rPr>
-        <w:t>Chapter 6</w:t>
-      </w:r>
-      <w:r>
-        <w:t xml:space="preserve"> can be installed on a desktop and help make the analysis more efficient and </w:t>
-      </w:r>
-      <w:r>
-        <w:t>scalable</w:t>
-      </w:r>
-      <w:r>
-        <w:t xml:space="preserve">.  </w:t>
-      </w:r>
-      <w:r>
-        <w:t xml:space="preserve">Once data management skills become more natural, their benefit </w:t>
-      </w:r>
-      <w:r>
-        <w:t xml:space="preserve">can be used on even the smallest of projects.  We’ve </w:t>
-      </w:r>
-      <w:r>
-        <w:t>i</w:t>
-      </w:r>
-      <w:r>
-        <w:t>nstalled a local datab</w:t>
-      </w:r>
-      <w:r>
-        <w:t xml:space="preserve">ase and imported our data for some smaller </w:t>
-      </w:r>
-      <w:r>
-        <w:t>one-time project</w:t>
-      </w:r>
-      <w:r>
-        <w:t xml:space="preserve">s.  </w:t>
-      </w:r>
-    </w:p>
-    <w:p>
-      <w:pPr>
-        <w:pStyle w:val="Para"/>
-      </w:pPr>
-      <w:r>
-        <w:t xml:space="preserve">When we talk about data management skills, we naturally </w:t>
-      </w:r>
-      <w:r>
-        <w:t>focus in on</w:t>
-      </w:r>
-      <w:r>
-        <w:t xml:space="preserve"> databases.  We want to have enough knowledge to install a Mongo or </w:t>
+        <w:t xml:space="preserve">With the fast-paced and </w:t>
+      </w:r>
+      <w:r>
+        <w:t>passionate push of the current data revolution</w:t>
+      </w:r>
+      <w:r>
+        <w:t xml:space="preserve"> we </w:t>
+      </w:r>
+      <w:r>
+        <w:t xml:space="preserve">are </w:t>
+      </w:r>
+      <w:r>
+        <w:t xml:space="preserve">definitely seeing the more </w:t>
+      </w:r>
+      <w:r>
+        <w:t xml:space="preserve">emphasis on functionality </w:t>
+      </w:r>
+      <w:r>
+        <w:t xml:space="preserve">and less on the security (though their security would still </w:t>
+      </w:r>
+      <w:r>
+        <w:t>beat</w:t>
+      </w:r>
+      <w:r>
+        <w:t xml:space="preserve"> the security of the early UNIX systems).   Most of the new data management (</w:t>
       </w:r>
       <w:proofErr w:type="spellStart"/>
       <w:r>
-        <w:t>CouchDB</w:t>
+        <w:t>NoSQL</w:t>
       </w:r>
       <w:proofErr w:type="spellEnd"/>
       <w:r>
-        <w:t>, dump our data in and leverage that for our analysis.  However data management</w:t>
-      </w:r>
-      <w:r>
-        <w:t xml:space="preserve"> is more than da</w:t>
-      </w:r>
-      <w:r>
-        <w:t>tabases.  Data management is also about managing the</w:t>
-      </w:r>
-      <w:r>
-        <w:t xml:space="preserve"> quality and integrity</w:t>
-      </w:r>
-      <w:r>
-        <w:t xml:space="preserve"> of the data</w:t>
-      </w:r>
-      <w:r>
-        <w:t xml:space="preserve">.  We want to be sure the data </w:t>
-      </w:r>
-      <w:r>
-        <w:t xml:space="preserve">we are working with </w:t>
-      </w:r>
-      <w:r>
-        <w:t>are</w:t>
-      </w:r>
-      <w:r>
-        <w:t xml:space="preserve"> not inad</w:t>
-      </w:r>
-      <w:r>
-        <w:t>vertently modified or corrupted, either through misconfiguration of a tool or rushing through the cleaning and conversion a bit to quick.   Whatever the reason, it doesn’t hurt to have some checks that keep an eye on data quality and integ</w:t>
-      </w:r>
-      <w:r>
-        <w:t xml:space="preserve">rity, especially over long-term data analysis efforts (e.g. metrics).   It’s the like the concept of unit tests while writing code.  We may want to automate some integrity checking of data after any new import or conversion.  </w:t>
-      </w:r>
-    </w:p>
-    <w:p>
-      <w:pPr>
-        <w:pStyle w:val="Para"/>
-      </w:pPr>
-      <w:r>
-        <w:t>Finally</w:t>
-      </w:r>
-      <w:r>
-        <w:t>, w</w:t>
-      </w:r>
-      <w:r>
-        <w:t xml:space="preserve">e work in information security and we’d be negligent if we didn’t talk about </w:t>
-      </w:r>
-      <w:r>
-        <w:t>the security of the data</w:t>
-      </w:r>
-      <w:r>
-        <w:t xml:space="preserve"> for a bit here.</w:t>
-      </w:r>
-      <w:r>
-        <w:t xml:space="preserve">  </w:t>
-      </w:r>
-      <w:r>
-        <w:t>But let’s take a step back for some context first.  There seems to be a pattern repeating in our history</w:t>
-      </w:r>
-      <w:r>
-        <w:t xml:space="preserve">: a </w:t>
-      </w:r>
-      <w:r>
-        <w:t xml:space="preserve">passionate </w:t>
-      </w:r>
-      <w:r>
-        <w:t xml:space="preserve">need drives </w:t>
-      </w:r>
-      <w:r>
-        <w:t>a</w:t>
-      </w:r>
-      <w:r>
-        <w:t xml:space="preserve"> handful of geniuses </w:t>
-      </w:r>
-      <w:r>
-        <w:t xml:space="preserve">to </w:t>
-      </w:r>
-      <w:r>
-        <w:t>work their tail off to produce an elegant solution, but the security of their syste</w:t>
-      </w:r>
-      <w:r>
-        <w:t xml:space="preserve">m is not their primary concern, meeting the functional need is.  </w:t>
-      </w:r>
-      <w:r>
-        <w:t>As an example, when the UNIX platform was first developed it was intended to be a shared (but closed</w:t>
-      </w:r>
-      <w:r>
-        <w:t>) platform for multiple users who use the platform for programs they would write</w:t>
-      </w:r>
-      <w:r>
-        <w:rPr>
-          <w:rStyle w:val="FootnoteReference"/>
-        </w:rPr>
-        <w:footnoteReference w:id="3"/>
-      </w:r>
-      <w:r>
-        <w:t xml:space="preserve">.  As a result, most of the authentication and permissions were constructed to protect the system from unintentional errors in their programs, and not </w:t>
-      </w:r>
-      <w:r>
-        <w:t>from a malicious user.  The point here is that “young” technology typically places an emphasis on functionality over security.</w:t>
-      </w:r>
-    </w:p>
-    <w:p>
-      <w:pPr>
-        <w:pStyle w:val="Para"/>
-      </w:pPr>
-      <w:r>
-        <w:t xml:space="preserve">With the fast-paced and passionate push of the current “data revolution” we definitely seeing the more </w:t>
-      </w:r>
-      <w:r>
-        <w:t xml:space="preserve">emphasis on functionality </w:t>
-      </w:r>
-      <w:r>
-        <w:t>and less on the security (though their security would still kick the security of the early UNIX systems).   Most of the new data management (</w:t>
+        <w:t>/</w:t>
       </w:r>
       <w:proofErr w:type="spellStart"/>
       <w:r>
-        <w:t>NoSQL</w:t>
+        <w:t>Hadoop</w:t>
       </w:r>
       <w:proofErr w:type="spellEnd"/>
       <w:r>
-        <w:t>/</w:t>
-      </w:r>
-      <w:proofErr w:type="spellStart"/>
-      <w:r>
-        <w:t>Hadoop</w:t>
-      </w:r>
-      <w:proofErr w:type="spellEnd"/>
-      <w:r>
         <w:t xml:space="preserve">) platforms were not designed with many of the security policies or compliance requirements of most enterprise networks.   The result is a distributed computing platform with some difficult security challenges.  </w:t>
       </w:r>
       <w:r>
@@ -3887,6 +3839,9 @@
       </w:r>
       <w:r>
         <w:t xml:space="preserve">he authentication and security features are far better then the early days of UNIX, they typically do not compare to the security and features of the more established relational databases.  </w:t>
+      </w:r>
+      <w:r>
+        <w:t>We won’t focus too much on this point, but whatever data management platform is chosen, don’t assume the security is built in.</w:t>
       </w:r>
     </w:p>
     <w:p>
@@ -3971,58 +3926,79 @@
         <w:t xml:space="preserve"> </w:t>
       </w:r>
       <w:r>
-        <w:t>(did we go too far with that one?)  Statistics, despite classes with that general name is actually a collection of skills and focus areas (much like info</w:t>
-      </w:r>
-      <w:r>
-        <w:t>rmation</w:t>
-      </w:r>
-      <w:r>
-        <w:t xml:space="preserve"> security </w:t>
-      </w:r>
-      <w:r>
-        <w:t>is evolving into</w:t>
-      </w:r>
-      <w:r>
-        <w:t xml:space="preserve"> multiple disciplines).  Statistics </w:t>
-      </w:r>
-      <w:r>
-        <w:t xml:space="preserve">has </w:t>
-      </w:r>
-      <w:r>
-        <w:t xml:space="preserve">evolved </w:t>
-      </w:r>
-      <w:r>
-        <w:t xml:space="preserve">(and continues to evolve) </w:t>
-      </w:r>
-      <w:r>
-        <w:t xml:space="preserve">to meet the deceptively simple-looking task of learning by observing and measuring, but </w:t>
-      </w:r>
-      <w:r>
-        <w:t xml:space="preserve">that </w:t>
-      </w:r>
-      <w:r>
-        <w:t>turn</w:t>
-      </w:r>
-      <w:r>
-        <w:t>s</w:t>
-      </w:r>
-      <w:r>
-        <w:t xml:space="preserve"> out to be</w:t>
-      </w:r>
-      <w:r>
-        <w:t xml:space="preserve"> a pretty deep well to drink from.</w:t>
+        <w:t>(did we go too far with that one?)  Statistics</w:t>
+      </w:r>
+      <w:r>
+        <w:t xml:space="preserve">, as we are discussing </w:t>
+      </w:r>
+      <w:r>
+        <w:t>it as a single</w:t>
+      </w:r>
+      <w:r>
+        <w:t xml:space="preserve"> skill here, is a very broad topic and quite a deep well to drink from.  We use the term to describe the </w:t>
+      </w:r>
+      <w:r>
+        <w:t>varied</w:t>
+      </w:r>
+      <w:r>
+        <w:t xml:space="preserve"> collection of techniques </w:t>
+      </w:r>
+      <w:r>
+        <w:t xml:space="preserve">and methods </w:t>
+      </w:r>
+      <w:r>
+        <w:t xml:space="preserve">that have evolved </w:t>
+      </w:r>
+      <w:r>
+        <w:t>(</w:t>
+      </w:r>
+      <w:r>
+        <w:t>and continue to evolve</w:t>
+      </w:r>
+      <w:r>
+        <w:t xml:space="preserve">) </w:t>
+      </w:r>
+      <w:r>
+        <w:t xml:space="preserve">which attempt to learn from data.  </w:t>
+      </w:r>
+      <w:r>
+        <w:t>These skills</w:t>
       </w:r>
       <w:r>
         <w:t xml:space="preserve"> </w:t>
       </w:r>
       <w:r>
+        <w:t>include</w:t>
+      </w:r>
+      <w:r>
+        <w:t xml:space="preserve"> the classic statistical approaches as well as newer techniques like data mining and machine learning. </w:t>
+      </w:r>
+      <w:r>
+        <w:t xml:space="preserve"> Luckily we have generations of some rather brilliant people working with data very similar to ours (even though </w:t>
+      </w:r>
+      <w:r>
+        <w:t>many techniques were developed prior to transistors</w:t>
+      </w:r>
+      <w:r>
+        <w:t>, the techniques still apply</w:t>
+      </w:r>
+      <w:r>
+        <w:t xml:space="preserve">) and we can learn from both their successes and mistakes.  Because whether </w:t>
+      </w:r>
+      <w:r>
+        <w:t>people think</w:t>
+      </w:r>
+      <w:r>
+        <w:t xml:space="preserve"> statistics and data analysis is good or not, i</w:t>
+      </w:r>
+      <w:r>
+        <w:t xml:space="preserve">t has already heavily influenced and benefited </w:t>
+      </w:r>
+      <w:r>
+        <w:t>most every other field of science.</w:t>
+      </w:r>
+      <w:r>
         <w:t xml:space="preserve"> </w:t>
-      </w:r>
-      <w:r>
-        <w:t>It’s now a multi-faceted profession that has touched most every field</w:t>
-      </w:r>
-      <w:r>
-        <w:t xml:space="preserve"> of science. </w:t>
       </w:r>
     </w:p>
     <w:p>
@@ -4030,22 +4006,22 @@
         <w:pStyle w:val="Para"/>
       </w:pPr>
       <w:r>
-        <w:t>T</w:t>
-      </w:r>
-      <w:r>
-        <w:t xml:space="preserve">here are a </w:t>
-      </w:r>
-      <w:r>
-        <w:t>few</w:t>
-      </w:r>
-      <w:r>
-        <w:t xml:space="preserve"> reasons to learn more about </w:t>
-      </w:r>
-      <w:r>
-        <w:t>working with data</w:t>
-      </w:r>
-      <w:r>
-        <w:t xml:space="preserve">.  First, Even though data never lies, it is far too easy to </w:t>
+        <w:t xml:space="preserve">Aside from the obvious “learning from data” approach, there are a few </w:t>
+      </w:r>
+      <w:r>
+        <w:t>perhaps more subtle</w:t>
+      </w:r>
+      <w:r>
+        <w:t xml:space="preserve"> reasons to </w:t>
+      </w:r>
+      <w:r>
+        <w:t>focus on improving our skills within statistics.</w:t>
+      </w:r>
+      <w:r>
+        <w:t xml:space="preserve">  First, e</w:t>
+      </w:r>
+      <w:r>
+        <w:t xml:space="preserve">ven though data never lies, it is far too easy to </w:t>
       </w:r>
       <w:r>
         <w:t>be tricked by the data</w:t>
@@ -4054,7 +4030,13 @@
         <w:t xml:space="preserve">.  </w:t>
       </w:r>
       <w:r>
-        <w:t xml:space="preserve">We, as heuristic beings, are capable </w:t>
+        <w:t xml:space="preserve">We, as heuristic beings, are </w:t>
+      </w:r>
+      <w:r>
+        <w:t xml:space="preserve">very </w:t>
+      </w:r>
+      <w:r>
+        <w:t xml:space="preserve">capable </w:t>
       </w:r>
       <w:r>
         <w:t>of</w:t>
@@ -4063,10 +4045,46 @@
         <w:t xml:space="preserve"> pulling out patterns and meaning</w:t>
       </w:r>
       <w:r>
-        <w:t xml:space="preserve"> from a complicated environment.  Our ability to see subtle connections and patterns helps us on a daily basis.  However, that skill can also mislead and we may think we see patterns and connections where none exist.  Understanding statistics can raise awareness of this and the tactics can help minimize incorrect conclusions.  </w:t>
-      </w:r>
-      <w:r>
-        <w:t xml:space="preserve">Secondly, even though we just said data never lies, the way it’s collected can create </w:t>
+        <w:t xml:space="preserve"> from</w:t>
+      </w:r>
+      <w:r>
+        <w:t xml:space="preserve"> the world around us</w:t>
+      </w:r>
+      <w:r>
+        <w:t xml:space="preserve">. </w:t>
+      </w:r>
+      <w:r>
+        <w:t xml:space="preserve"> </w:t>
+      </w:r>
+      <w:r>
+        <w:t xml:space="preserve">Usually the </w:t>
+      </w:r>
+      <w:r>
+        <w:t xml:space="preserve">ability to see subtle connections and patterns </w:t>
+      </w:r>
+      <w:r>
+        <w:t xml:space="preserve">is </w:t>
+      </w:r>
+      <w:r>
+        <w:t>help</w:t>
+      </w:r>
+      <w:r>
+        <w:t>ful to</w:t>
+      </w:r>
+      <w:r>
+        <w:t xml:space="preserve"> us, and we use that skill </w:t>
+      </w:r>
+      <w:r>
+        <w:t xml:space="preserve">on a daily basis.  However, that skill can also mislead and we may think we see patterns and connections where none exist.  Understanding statistics can raise awareness of this and the tactics can help minimize incorrect conclusions.  </w:t>
+      </w:r>
+      <w:r>
+        <w:t xml:space="preserve">Secondly, even though we just said data never lies, the way it’s </w:t>
+      </w:r>
+      <w:r>
+        <w:t xml:space="preserve">generated and </w:t>
+      </w:r>
+      <w:r>
+        <w:t xml:space="preserve">collected can create </w:t>
       </w:r>
       <w:r>
         <w:t>deceptive</w:t>
@@ -4081,7 +4099,13 @@
         <w:t xml:space="preserve">As an example, </w:t>
       </w:r>
       <w:r>
-        <w:t>asking opinions</w:t>
+        <w:t xml:space="preserve">asking </w:t>
+      </w:r>
+      <w:r>
+        <w:t xml:space="preserve">for the </w:t>
+      </w:r>
+      <w:r>
+        <w:t>opinions</w:t>
       </w:r>
       <w:r>
         <w:t xml:space="preserve"> </w:t>
@@ -4105,64 +4129,147 @@
         <w:t>surround ou</w:t>
       </w:r>
       <w:r>
-        <w:t xml:space="preserve">rselves with like-minded people (we’ll talk about sample bias later on).  </w:t>
-      </w:r>
-      <w:r>
-        <w:t>Fina</w:t>
-      </w:r>
-      <w:r>
-        <w:t xml:space="preserve">lly, statistics can provide some handy </w:t>
-      </w:r>
-      <w:r>
-        <w:t>methods</w:t>
-      </w:r>
-      <w:r>
-        <w:t xml:space="preserve"> </w:t>
-      </w:r>
-      <w:r>
-        <w:t xml:space="preserve">for </w:t>
-      </w:r>
-      <w:r>
-        <w:t xml:space="preserve">extracting the story (or stories) from the data. </w:t>
-      </w:r>
-      <w:r>
-        <w:t xml:space="preserve"> Statistical methods will help us uncover meaning that may be hidden to the naked </w:t>
-      </w:r>
-      <w:r>
-        <w:t xml:space="preserve">or untrained </w:t>
-      </w:r>
-      <w:r>
-        <w:t xml:space="preserve">eye.   We go through a whole lot of trouble to collect and </w:t>
-      </w:r>
-      <w:r>
-        <w:t>prepare</w:t>
-      </w:r>
-      <w:r>
-        <w:t xml:space="preserve"> the data, we want to be able to </w:t>
-      </w:r>
-      <w:r>
-        <w:t>learn</w:t>
-      </w:r>
-      <w:r>
-        <w:t xml:space="preserve"> as much as we can from </w:t>
-      </w:r>
-      <w:r>
-        <w:t>the data</w:t>
-      </w:r>
-      <w:r>
-        <w:t xml:space="preserve"> and </w:t>
-      </w:r>
-      <w:r>
-        <w:t>the field of statistics has evolved for that specific purpose</w:t>
-      </w:r>
-      <w:r>
-        <w:t xml:space="preserve">. </w:t>
+        <w:t>r</w:t>
+      </w:r>
+      <w:r>
+        <w:t>selves with like-mind</w:t>
+      </w:r>
+      <w:r>
+        <w:t xml:space="preserve">ed people.  Data does not lie, but it’s quite easy to think the data means something it does not as in the story of the 1936 election polling. </w:t>
       </w:r>
     </w:p>
     <w:p>
       <w:pPr>
         <w:pStyle w:val="Para"/>
       </w:pPr>
+    </w:p>
+    <w:p>
+      <w:pPr>
+        <w:pStyle w:val="FeatureType"/>
+      </w:pPr>
+      <w:proofErr w:type="gramStart"/>
+      <w:r>
+        <w:t>type</w:t>
+      </w:r>
+      <w:proofErr w:type="gramEnd"/>
+      <w:r>
+        <w:t>="</w:t>
+      </w:r>
+      <w:proofErr w:type="spellStart"/>
+      <w:r>
+        <w:t>caseStudy</w:t>
+      </w:r>
+      <w:proofErr w:type="spellEnd"/>
+      <w:r>
+        <w:t>"</w:t>
+      </w:r>
+    </w:p>
+    <w:p>
+      <w:pPr>
+        <w:pStyle w:val="FeatureTitle"/>
+        <w:rPr>
+          <w:b w:val="0"/>
+        </w:rPr>
+      </w:pPr>
+      <w:r>
+        <w:rPr>
+          <w:b w:val="0"/>
+        </w:rPr>
+        <w:t xml:space="preserve">The magazine Literary Digest ran a large public opinion poll in an attempt to predict the 1936 presidential race.  They gathered names from a variety of sources including the telephone directory, club memberships and magazine subscriptions.  They ended up with over 2 million responses and predicted a clear winner: Alfred Landon (for those not up on their American history, the democratic candidate, Theodore Roosevelt, won that election carrying 46 states).  The problem with the Literary Digest poll began long before a single response was collected or counted.  Their trouble began with where they went looking for the data.  Remember the year was 1936 and the great depression </w:t>
+      </w:r>
+      <w:r>
+        <w:rPr>
+          <w:b w:val="0"/>
+        </w:rPr>
+        <w:t xml:space="preserve">in the U.S. </w:t>
+      </w:r>
+      <w:r>
+        <w:rPr>
+          <w:b w:val="0"/>
+        </w:rPr>
+        <w:t>hadn’t let up yet and they ended up polling people with phones, club memberships and magazine subscriptions.  They systematically polled the middle and upper class, which generally leaned towards Landon, and arrived at an answer that was mathematically correct and yet completely wrong.</w:t>
+      </w:r>
+      <w:r>
+        <w:rPr>
+          <w:b w:val="0"/>
+        </w:rPr>
+        <w:t xml:space="preserve">  </w:t>
+      </w:r>
+    </w:p>
+    <w:p>
+      <w:pPr>
+        <w:pStyle w:val="FeaturePara"/>
+      </w:pPr>
+      <w:r>
+        <w:t xml:space="preserve">The data did not lie.  If they wanted to know which presidential candidate would get the most votes among Americans with a phone, club membership or magazine subscription, the data </w:t>
+      </w:r>
+      <w:r>
+        <w:t>told an accurate story.  However they weren’t looking for that story.  They wanted to know about all registered voters in the United States, but t</w:t>
+      </w:r>
+      <w:r>
+        <w:t>hrough their selection of sources they introduced bias into their sample</w:t>
+      </w:r>
+      <w:r>
+        <w:t xml:space="preserve"> and drew meaning from the data that simply did not exist</w:t>
+      </w:r>
+      <w:r>
+        <w:t xml:space="preserve">.  </w:t>
+      </w:r>
+    </w:p>
+    <w:p>
+      <w:pPr>
+        <w:pStyle w:val="FeaturePara"/>
+      </w:pPr>
+      <w:r>
+        <w:t>The</w:t>
+      </w:r>
+      <w:r>
+        <w:t xml:space="preserve"> fact that they had </w:t>
+      </w:r>
+      <w:r>
+        <w:t xml:space="preserve">an unprecedented </w:t>
+      </w:r>
+      <w:r>
+        <w:t xml:space="preserve">2 million responses did not </w:t>
+      </w:r>
+      <w:r>
+        <w:t>help improve the accuracy of their poll.  Gathering more data with the same system flaw just generates a larger sample</w:t>
+      </w:r>
+      <w:r>
+        <w:t xml:space="preserve"> with</w:t>
+      </w:r>
+      <w:r>
+        <w:t xml:space="preserve"> the</w:t>
+      </w:r>
+      <w:r>
+        <w:t xml:space="preserve"> bias.</w:t>
+      </w:r>
+      <w:r>
+        <w:t xml:space="preserve">  To drive that point home, in the same 1936 election, </w:t>
+      </w:r>
+      <w:r>
+        <w:t xml:space="preserve">a young man named George Gallup had gathered a relatively small sample of just 50,000 voters but </w:t>
+      </w:r>
+      <w:r>
+        <w:t>he applied</w:t>
+      </w:r>
+      <w:r>
+        <w:t xml:space="preserve"> a much more representative sampling method and correctly predicted </w:t>
+      </w:r>
+      <w:r>
+        <w:t>Franklin Roosevelt</w:t>
+      </w:r>
+      <w:r>
+        <w:t xml:space="preserve"> as t</w:t>
+      </w:r>
+      <w:r>
+        <w:t>he winner of the 1936 elections.  The Literary Digest closed its doors a few years later but Gallup, Inc. is now an international organization, still conducting surveys and gathering data.</w:t>
+      </w:r>
+    </w:p>
+    <w:p>
+      <w:pPr>
+        <w:pStyle w:val="key"/>
+      </w:pPr>
       <w:r>
         <w:t xml:space="preserve">Statistics is not just a collection of </w:t>
       </w:r>
@@ -4175,46 +4282,55 @@
         <w:t xml:space="preserve"> it is a collection of toolboxes each with their own set of tools.  We can begi</w:t>
       </w:r>
       <w:r>
-        <w:t>n with descriptive statistics, which attempt to simplify the data we collect into a few “descriptive” measurements of the whole.  Anytime we simplify something we lose detail and this is where visualization can really serve us well.  We could do descriptive visualizations that do not lose much detail and yet are accessible and meaningful.  Another challenge with descriptive statistics is it only describes the data we collect.  Inferential statistics helps us go beyond just describing our observations and enables us to make statements about a larger population given a smaller representative sample from that population.   With “representative” being a key word there, s</w:t>
-      </w:r>
-      <w:r>
-        <w:t xml:space="preserve">tatistics will teach us about the “design of experiments” to </w:t>
-      </w:r>
-      <w:r>
-        <w:t xml:space="preserve">help us </w:t>
-      </w:r>
-      <w:r>
-        <w:t xml:space="preserve">gather data correctly so we have </w:t>
-      </w:r>
-      <w:r>
-        <w:t>confidence in the sample</w:t>
-      </w:r>
-      <w:r>
-        <w:t>s we gather</w:t>
-      </w:r>
-      <w:r>
-        <w:t xml:space="preserve">. </w:t>
-      </w:r>
-      <w:r>
-        <w:t xml:space="preserve">  This book will focus on these topics, but beyond that we have </w:t>
-      </w:r>
-      <w:r>
-        <w:t>two relatively new additions of data mining and machine learning.</w:t>
-      </w:r>
-      <w:r>
-        <w:t xml:space="preserve">  </w:t>
-      </w:r>
-      <w:r>
-        <w:t>A</w:t>
-      </w:r>
-      <w:r>
-        <w:t xml:space="preserve">s computers have evolved, rather than applying inferential statistics to enable people to understand the data, we are now applying algorithms to </w:t>
-      </w:r>
-      <w:r>
-        <w:t>teach</w:t>
-      </w:r>
-      <w:r>
-        <w:t xml:space="preserve"> computers to understand the data and do some amazing things like finding intricate patterns or classifications that the human brain would struggle to find. </w:t>
+        <w:t xml:space="preserve">n with </w:t>
+      </w:r>
+      <w:r>
+        <w:rPr>
+          <w:rStyle w:val="KeyTerm"/>
+        </w:rPr>
+        <w:t>descriptive statistics</w:t>
+      </w:r>
+      <w:r>
+        <w:t xml:space="preserve">, which attempt to simplify the data into </w:t>
+      </w:r>
+      <w:r>
+        <w:t>numbers that describe aspects of the data.  For example, we can calculate the center of the data by calculating the mean, mode or median, we describe how spread out the data is with the standard deviation, or the symmetry of the data with skew or describe the</w:t>
+      </w:r>
+      <w:r>
+        <w:t xml:space="preserve"> width of peak with the</w:t>
+      </w:r>
+      <w:r>
+        <w:t xml:space="preserve"> kurtosis. But anytime we simplify the data, we will lose some level of detail</w:t>
+      </w:r>
+      <w:r>
+        <w:t xml:space="preserve"> and this is where visualization can serve us well.  W</w:t>
+      </w:r>
+      <w:r>
+        <w:t>ith visualizations</w:t>
+      </w:r>
+      <w:r>
+        <w:t>,</w:t>
+      </w:r>
+      <w:r>
+        <w:t xml:space="preserve"> we create a single </w:t>
+      </w:r>
+      <w:r>
+        <w:t xml:space="preserve">representation, or message, that can be </w:t>
+      </w:r>
+      <w:r>
+        <w:t xml:space="preserve">simple and </w:t>
+      </w:r>
+      <w:r>
+        <w:t>represent every data point, without simplification</w:t>
+      </w:r>
+      <w:r>
+        <w:t>.  We could think of this type of visualization as being a “d</w:t>
+      </w:r>
+      <w:r>
+        <w:t>escriptive visualization” since it is doing nothing more than simply describing the data to the viewer</w:t>
+      </w:r>
+      <w:r>
+        <w:t xml:space="preserve">.  </w:t>
       </w:r>
     </w:p>
     <w:p>
@@ -4222,106 +4338,75 @@
         <w:pStyle w:val="Para"/>
       </w:pPr>
       <w:r>
-        <w:t xml:space="preserve">We should also approach statistics with a healthy degree of respect and humility.  </w:t>
-      </w:r>
-      <w:r>
-        <w:t>As</w:t>
-      </w:r>
-      <w:r>
-        <w:t xml:space="preserve"> we slide more and more into the depths of applied mathematics, we </w:t>
-      </w:r>
-      <w:r>
-        <w:t xml:space="preserve">will </w:t>
-      </w:r>
-      <w:r>
-        <w:t xml:space="preserve">realize </w:t>
-      </w:r>
-      <w:r>
-        <w:t>how easy it is to find m</w:t>
-      </w:r>
-      <w:r>
-        <w:t xml:space="preserve">eaning where none exists (technically called a </w:t>
-      </w:r>
-      <w:r>
-        <w:t>“</w:t>
-      </w:r>
-      <w:r>
-        <w:t>type I error</w:t>
-      </w:r>
-      <w:r>
-        <w:t>”</w:t>
-      </w:r>
-      <w:r>
-        <w:t xml:space="preserve">).  </w:t>
-      </w:r>
-      <w:r>
-        <w:t xml:space="preserve">But what is more </w:t>
-      </w:r>
-      <w:r>
-        <w:t xml:space="preserve">important </w:t>
-      </w:r>
-      <w:r>
-        <w:t>to understand</w:t>
-      </w:r>
-      <w:r>
-        <w:t xml:space="preserve"> here</w:t>
-      </w:r>
-      <w:r>
-        <w:t xml:space="preserve"> </w:t>
-      </w:r>
-      <w:r>
-        <w:t xml:space="preserve">is that this error can occur with or without data, especially </w:t>
-      </w:r>
-      <w:r>
-        <w:t>since</w:t>
-      </w:r>
-      <w:r>
-        <w:t xml:space="preserve"> we work with</w:t>
-      </w:r>
-      <w:r>
-        <w:t>in</w:t>
-      </w:r>
-      <w:r>
-        <w:t xml:space="preserve"> networks of complex systems and an intelligent and adaptive adversary attempting to </w:t>
-      </w:r>
-      <w:r>
-        <w:t>bypass</w:t>
-      </w:r>
-      <w:r>
-        <w:t xml:space="preserve"> our defenses</w:t>
+        <w:t xml:space="preserve">Aside from the challenge of over-simplifying, </w:t>
+      </w:r>
+      <w:r>
+        <w:t>descriptive statistics is</w:t>
+      </w:r>
+      <w:r>
+        <w:t xml:space="preserve"> also limited to only describing</w:t>
+      </w:r>
+      <w:r>
+        <w:t xml:space="preserve"> the data we collect.</w:t>
+      </w:r>
+      <w:r>
+        <w:t xml:space="preserve">  It is not correct to simply scan a few systems, calculate the mean number of vulnerabilities and announce that the statistic describes all the systems in the environment.  </w:t>
+      </w:r>
+      <w:r>
+        <w:rPr>
+          <w:rStyle w:val="KeyTerm"/>
+        </w:rPr>
+        <w:t>Inferential statistics</w:t>
+      </w:r>
+      <w:r>
+        <w:t xml:space="preserve"> helps us go beyond just describing our observations and enables us to make statements about a larger population given a smaller representative sample from that population.   </w:t>
+      </w:r>
+      <w:r>
+        <w:t xml:space="preserve">The key word there is </w:t>
+      </w:r>
+      <w:r>
+        <w:t>“representative”</w:t>
+      </w:r>
+      <w:r>
+        <w:t>.  S</w:t>
+      </w:r>
+      <w:r>
+        <w:t xml:space="preserve">tatistics will teach us about the “design of experiments” </w:t>
+      </w:r>
+      <w:r>
+        <w:t>(thanks to Fisher</w:t>
+      </w:r>
+      <w:proofErr w:type="gramStart"/>
+      <w:r>
+        <w:t>) which</w:t>
+      </w:r>
+      <w:proofErr w:type="gramEnd"/>
+      <w:r>
+        <w:t xml:space="preserve"> will help us </w:t>
+      </w:r>
+      <w:r>
+        <w:t xml:space="preserve">gather data </w:t>
+      </w:r>
+      <w:r>
+        <w:t xml:space="preserve">so that we reduce the probability of being misled by the data.  We want to </w:t>
+      </w:r>
+      <w:r>
+        <w:t xml:space="preserve">have </w:t>
+      </w:r>
+      <w:r>
+        <w:t xml:space="preserve">confidence </w:t>
+      </w:r>
+      <w:r>
+        <w:t>that the samples we collect are representative of the whole</w:t>
+      </w:r>
+      <w:r>
+        <w:t xml:space="preserve"> and that lesson has been learned many times before we entered the scene</w:t>
       </w:r>
       <w:r>
         <w:t xml:space="preserve">. </w:t>
       </w:r>
       <w:r>
-        <w:t xml:space="preserve"> The best </w:t>
-      </w:r>
-      <w:r>
-        <w:t>tools in the toolbox to limit the chance of an error in our complex environment are</w:t>
-      </w:r>
-      <w:r>
-        <w:t xml:space="preserve"> the </w:t>
-      </w:r>
-      <w:r>
-        <w:t xml:space="preserve">combination of experience and data.  Even with the combination though, errors </w:t>
-      </w:r>
-      <w:r>
-        <w:t>will (and do)</w:t>
-      </w:r>
-      <w:r>
-        <w:t xml:space="preserve"> occur, but</w:t>
-      </w:r>
-      <w:r>
-        <w:t xml:space="preserve"> </w:t>
-      </w:r>
-      <w:r>
-        <w:t>by applying the rigor and methods within s</w:t>
-      </w:r>
-      <w:r>
-        <w:t xml:space="preserve">tatistics, </w:t>
-      </w:r>
-      <w:r>
-        <w:t>when can reduce the frequency of those errors and be in a much better position to learn from the mistakes when they occur.</w:t>
+        <w:t xml:space="preserve">  </w:t>
       </w:r>
     </w:p>
     <w:p>
@@ -4329,12 +4414,122 @@
         <w:pStyle w:val="Para"/>
       </w:pPr>
       <w:r>
-        <w:t>Having now built up statistics on a</w:t>
+        <w:t xml:space="preserve">We should also approach statistics with a healthy degree of respect and humility.  </w:t>
+      </w:r>
+      <w:r>
+        <w:t>As</w:t>
+      </w:r>
+      <w:r>
+        <w:t xml:space="preserve"> we slide more and more into the depths of applied mathematics, we </w:t>
+      </w:r>
+      <w:r>
+        <w:t xml:space="preserve">will </w:t>
+      </w:r>
+      <w:r>
+        <w:t xml:space="preserve">realize </w:t>
+      </w:r>
+      <w:r>
+        <w:t>how easy it is to find m</w:t>
+      </w:r>
+      <w:r>
+        <w:t xml:space="preserve">eaning where none exists (technically called a </w:t>
+      </w:r>
+      <w:r>
+        <w:t>“</w:t>
+      </w:r>
+      <w:r>
+        <w:t>type I error</w:t>
+      </w:r>
+      <w:r>
+        <w:t>”</w:t>
+      </w:r>
+      <w:r>
+        <w:t xml:space="preserve">).  </w:t>
+      </w:r>
+      <w:r>
+        <w:t xml:space="preserve">But what is more </w:t>
+      </w:r>
+      <w:r>
+        <w:t xml:space="preserve">important </w:t>
+      </w:r>
+      <w:r>
+        <w:t>to understand</w:t>
+      </w:r>
+      <w:r>
+        <w:t xml:space="preserve"> here</w:t>
       </w:r>
       <w:r>
         <w:t xml:space="preserve"> </w:t>
       </w:r>
       <w:r>
+        <w:t xml:space="preserve">is that this error can occur with or without data. </w:t>
+      </w:r>
+      <w:r>
+        <w:t xml:space="preserve"> </w:t>
+      </w:r>
+      <w:r>
+        <w:t xml:space="preserve">Even if we don’t fill a single excel in a spreadsheet, we can make this mistake.  </w:t>
+      </w:r>
+      <w:r>
+        <w:t xml:space="preserve">The best </w:t>
+      </w:r>
+      <w:r>
+        <w:t xml:space="preserve">tools in the toolbox </w:t>
+      </w:r>
+      <w:r>
+        <w:t xml:space="preserve">are designed </w:t>
+      </w:r>
+      <w:r>
+        <w:t xml:space="preserve">to limit the chance of </w:t>
+      </w:r>
+      <w:r>
+        <w:t xml:space="preserve">these types of errors, but statistics alone is not enough.  We need the combination of </w:t>
+      </w:r>
+      <w:r>
+        <w:t>experience and data</w:t>
+      </w:r>
+      <w:r>
+        <w:t xml:space="preserve"> to decrease the chance of being misled</w:t>
+      </w:r>
+      <w:r>
+        <w:t xml:space="preserve">.  Even with the combination though, errors </w:t>
+      </w:r>
+      <w:r>
+        <w:t>will (and do)</w:t>
+      </w:r>
+      <w:r>
+        <w:t xml:space="preserve"> occur, but</w:t>
+      </w:r>
+      <w:r>
+        <w:t xml:space="preserve"> </w:t>
+      </w:r>
+      <w:r>
+        <w:t>by applying the rigor and methods within s</w:t>
+      </w:r>
+      <w:r>
+        <w:t xml:space="preserve">tatistics, </w:t>
+      </w:r>
+      <w:r>
+        <w:t>when can reduce the frequency of those errors and be in a much better position to learn from the mistakes when they occur.</w:t>
+      </w:r>
+    </w:p>
+    <w:p>
+      <w:pPr>
+        <w:pStyle w:val="Para"/>
+      </w:pPr>
+      <w:r>
+        <w:t xml:space="preserve">Having now built up </w:t>
+      </w:r>
+      <w:r>
+        <w:t xml:space="preserve">the application of </w:t>
+      </w:r>
+      <w:r>
+        <w:t>statistics on a</w:t>
+      </w:r>
+      <w:r>
+        <w:t xml:space="preserve"> </w:t>
+      </w:r>
+      <w:r>
         <w:t xml:space="preserve">pedestal, </w:t>
       </w:r>
       <w:r>
@@ -4358,7 +4553,16 @@
         <w:t xml:space="preserve">.  </w:t>
       </w:r>
       <w:r>
-        <w:t>We briefly mentioned “descriptive visualization” above.  Looking around at many of visualizations out there, they are not built on complicated mathematics</w:t>
+        <w:t xml:space="preserve">We briefly mentioned “descriptive visualization” above.  </w:t>
+      </w:r>
+      <w:r>
+        <w:t>Take some time to look</w:t>
+      </w:r>
+      <w:r>
+        <w:t xml:space="preserve"> around at many of visualizations out there, they are </w:t>
+      </w:r>
+      <w:r>
+        <w:t>generally not built from statistical models</w:t>
       </w:r>
       <w:r>
         <w:t>, but are just describing some set of data</w:t>
@@ -4370,31 +4574,43 @@
         <w:t>therein</w:t>
       </w:r>
       <w:r>
-        <w:t xml:space="preserve">.  There is no doubt that we can improve </w:t>
+        <w:t xml:space="preserve">.  </w:t>
+      </w:r>
+      <w:r>
+        <w:t xml:space="preserve">Snow’s map of the areas around the water pump on Broad Street in Figure 1.1, did not involve logistic regression or machine learning, it was just a </w:t>
+      </w:r>
+      <w:r>
+        <w:t>visual</w:t>
+      </w:r>
+      <w:r>
+        <w:t xml:space="preserve"> description of </w:t>
+      </w:r>
+      <w:r>
+        <w:t xml:space="preserve">the relationship between address and deaths.  </w:t>
+      </w:r>
+      <w:r>
+        <w:t xml:space="preserve">There is no doubt that we can improve </w:t>
       </w:r>
       <w:r>
         <w:t xml:space="preserve">our ability to secure our information assets </w:t>
       </w:r>
       <w:r>
-        <w:t xml:space="preserve">with descriptive statistics and visualizations. </w:t>
-      </w:r>
-      <w:r>
-        <w:t xml:space="preserve"> </w:t>
-      </w:r>
-      <w:r>
-        <w:t xml:space="preserve">   </w:t>
-      </w:r>
-      <w:r>
-        <w:t xml:space="preserve">There are a whole slew of processes and tools out there designed to aggregate and visually </w:t>
-      </w:r>
-      <w:r>
-        <w:t>communicate the relationships and meaning of</w:t>
-      </w:r>
-      <w:r>
-        <w:t xml:space="preserve"> categorical and quantitative data</w:t>
-      </w:r>
-      <w:r>
-        <w:t>.  All it takes is the patience to ask a question, gather the evidence, make sense of it and communicate it out</w:t>
+        <w:t xml:space="preserve">with </w:t>
+      </w:r>
+      <w:r>
+        <w:t>simple statistical methods</w:t>
+      </w:r>
+      <w:r>
+        <w:t xml:space="preserve"> and </w:t>
+      </w:r>
+      <w:r>
+        <w:t xml:space="preserve">descriptive visualizations. </w:t>
+      </w:r>
+      <w:r>
+        <w:t xml:space="preserve">All it takes is the patience to ask a question, gather the evidence, make sense of it and communicate it </w:t>
+      </w:r>
+      <w:r>
+        <w:t>to others</w:t>
       </w:r>
       <w:r>
         <w:t xml:space="preserve">. </w:t>
@@ -4419,7 +4635,7 @@
         <w:pStyle w:val="Para"/>
       </w:pPr>
       <w:r>
-        <w:t>Speaking of communicating it out, t</w:t>
+        <w:t>T</w:t>
       </w:r>
       <w:r>
         <w:t xml:space="preserve">he final skill is what we are labeling “visualization” but really it is </w:t>
@@ -4458,177 +4674,32 @@
         <w:t xml:space="preserve"> shows four common plots used to diagnose the fit </w:t>
       </w:r>
       <w:r>
-        <w:t>of a linear regression model and let’s face it, these are quite ugly and we would not include these in our next presentation slide deck.  They serve to inform the analyst and t</w:t>
-      </w:r>
-      <w:r>
-        <w:t xml:space="preserve">he R code to </w:t>
-      </w:r>
-      <w:r>
-        <w:t>read in the data, run a linear regression and generate the diagnostic plots is so unbelievably</w:t>
-      </w:r>
-      <w:r>
-        <w:t xml:space="preserve"> </w:t>
-      </w:r>
-      <w:commentRangeStart w:id="1"/>
-      <w:r>
-        <w:t>simple</w:t>
-      </w:r>
-      <w:r>
-        <w:t xml:space="preserve"> (of course, after we have prepared all the data it’s simple), we</w:t>
-      </w:r>
-      <w:r>
-        <w:t xml:space="preserve">’ll include </w:t>
-      </w:r>
-      <w:commentRangeEnd w:id="1"/>
+        <w:t>of a linear regression model</w:t>
+      </w:r>
+      <w:r>
+        <w:t xml:space="preserve"> (which we will run in </w:t>
+      </w:r>
       <w:r>
         <w:rPr>
-          <w:rStyle w:val="CommentReference"/>
-          <w:snapToGrid/>
+          <w:highlight w:val="yellow"/>
         </w:rPr>
-        <w:commentReference w:id="1"/>
-      </w:r>
-      <w:r>
-        <w:t>it here:</w:t>
-      </w:r>
-    </w:p>
-    <w:p>
-      <w:pPr>
-        <w:pStyle w:val="CodeScreen80"/>
-      </w:pPr>
-      <w:r>
-        <w:t xml:space="preserve"># read in "data frame" of Internet Users and Bot Infections </w:t>
-      </w:r>
-    </w:p>
-    <w:p>
-      <w:pPr>
-        <w:pStyle w:val="CodeScreen80"/>
-      </w:pPr>
-      <w:r>
-        <w:t>zeroaccess &lt;- read.csv("zerogeo.csv", header=T)</w:t>
-      </w:r>
-    </w:p>
-    <w:p>
-      <w:pPr>
-        <w:pStyle w:val="CodeScreen80"/>
-      </w:pPr>
-    </w:p>
-    <w:p>
-      <w:pPr>
-        <w:pStyle w:val="CodeScreen80"/>
-      </w:pPr>
-      <w:r>
-        <w:t># contains the data like this:</w:t>
-      </w:r>
-    </w:p>
-    <w:p>
-      <w:pPr>
-        <w:pStyle w:val="CodeScreen80"/>
-      </w:pPr>
-      <w:r>
-        <w:t xml:space="preserve">#  id       state population intUsers bots  </w:t>
-      </w:r>
-    </w:p>
-    <w:p>
-      <w:pPr>
-        <w:pStyle w:val="CodeScreen80"/>
-      </w:pPr>
-      <w:r>
-        <w:t>#   4  California   37350092 29758896 3878</w:t>
-      </w:r>
-    </w:p>
-    <w:p>
-      <w:pPr>
-        <w:pStyle w:val="CodeScreen80"/>
-      </w:pPr>
-      <w:r>
-        <w:t>#  31    New York   19746813 16091772 3856</w:t>
-      </w:r>
-    </w:p>
-    <w:p>
-      <w:pPr>
-        <w:pStyle w:val="CodeScreen80"/>
-      </w:pPr>
-      <w:r>
-        <w:t>#  34        Ohio   11663946  8949773 2581</w:t>
-      </w:r>
-    </w:p>
-    <w:p>
-      <w:pPr>
-        <w:pStyle w:val="CodeScreen80"/>
-      </w:pPr>
-    </w:p>
-    <w:p>
-      <w:pPr>
-        <w:pStyle w:val="CodeScreen80"/>
-      </w:pPr>
-      <w:r>
-        <w:t># run linear regression on internet users to bot infections</w:t>
-      </w:r>
-    </w:p>
-    <w:p>
-      <w:pPr>
-        <w:pStyle w:val="CodeScreen80"/>
-      </w:pPr>
-      <w:r>
-        <w:t>users &lt;- lm(zeroaccess$bots~zeroaccess$intUsers)</w:t>
-      </w:r>
-    </w:p>
-    <w:p>
-      <w:pPr>
-        <w:pStyle w:val="CodeScreen80"/>
-      </w:pPr>
-    </w:p>
-    <w:p>
-      <w:pPr>
-        <w:pStyle w:val="CodeScreen80"/>
-      </w:pPr>
-      <w:r>
-        <w:t xml:space="preserve"># set </w:t>
-      </w:r>
-      <w:r>
-        <w:t>the graph to be 2</w:t>
-      </w:r>
-      <w:r>
-        <w:t xml:space="preserve">x2 </w:t>
-      </w:r>
-    </w:p>
-    <w:p>
-      <w:pPr>
-        <w:pStyle w:val="CodeScreen80"/>
-      </w:pPr>
-      <w:r>
-        <w:t>par(mfrow=c(2,2))</w:t>
-      </w:r>
-    </w:p>
-    <w:p>
-      <w:pPr>
-        <w:pStyle w:val="CodeScreen80"/>
-      </w:pPr>
-    </w:p>
-    <w:p>
-      <w:pPr>
-        <w:pStyle w:val="CodeScreen80"/>
-      </w:pPr>
-      <w:r>
-        <w:t># plot it</w:t>
-      </w:r>
-    </w:p>
-    <w:p>
-      <w:pPr>
-        <w:pStyle w:val="CodeScreen80"/>
-      </w:pPr>
-      <w:r>
-        <w:t>plot(users)</w:t>
-      </w:r>
-    </w:p>
-    <w:p>
-      <w:pPr>
-        <w:rPr>
-          <w:snapToGrid w:val="0"/>
-          <w:sz w:val="26"/>
-          <w:szCs w:val="20"/>
-        </w:rPr>
-      </w:pPr>
+        <w:t>chapter 5</w:t>
+      </w:r>
+      <w:r>
+        <w:t>)</w:t>
+      </w:r>
+      <w:r>
+        <w:t xml:space="preserve"> and let’s face it, these are quite ugly and we would not include these in our next presentation </w:t>
+      </w:r>
+      <w:r>
+        <w:t xml:space="preserve">to the board of directors.  This type of visualization serves to provide information to </w:t>
+      </w:r>
+      <w:r>
+        <w:t xml:space="preserve">the analyst </w:t>
+      </w:r>
+      <w:r>
+        <w:t xml:space="preserve">while working with the data, or in this case about a data model. </w:t>
+      </w:r>
     </w:p>
     <w:p>
       <w:pPr>
@@ -4641,29 +4712,7 @@
         <w:rPr>
           <w:snapToGrid w:val="0"/>
         </w:rPr>
-        <w:t xml:space="preserve">Figure 2.2 </w:t>
-      </w:r>
-      <w:commentRangeStart w:id="2"/>
-      <w:r>
-        <w:rPr>
-          <w:snapToGrid w:val="0"/>
-        </w:rPr>
-        <w:t xml:space="preserve">Diagnostic </w:t>
-      </w:r>
-      <w:commentRangeEnd w:id="2"/>
-      <w:r>
-        <w:rPr>
-          <w:rStyle w:val="CommentReference"/>
-          <w:rFonts w:ascii="Times New Roman" w:hAnsi="Times New Roman"/>
-          <w:b w:val="0"/>
-        </w:rPr>
-        <w:commentReference w:id="2"/>
-      </w:r>
-      <w:r>
-        <w:rPr>
-          <w:snapToGrid w:val="0"/>
-        </w:rPr>
-        <w:t>plots for regression model of bot infections to Internet users</w:t>
+        <w:t>Figure 2.2 Diagnostic plots for regression model of bot infections</w:t>
       </w:r>
       <w:r>
         <w:rPr>
@@ -4690,55 +4739,34 @@
         <w:pStyle w:val="Para"/>
       </w:pPr>
       <w:r>
-        <w:t xml:space="preserve">These graphs are generated as a way to understand certain relationships and attributes of the model, but </w:t>
-      </w:r>
-      <w:r>
-        <w:t>these graphics raise some eyebrows around entries 4</w:t>
-      </w:r>
-      <w:r>
-        <w:t xml:space="preserve">, 31 and 34 </w:t>
-      </w:r>
-      <w:r>
-        <w:t>(</w:t>
-      </w:r>
-      <w:r>
-        <w:t>California, New Yo</w:t>
-      </w:r>
-      <w:r>
-        <w:t>rk and Ohio respectively), but especially that fourth entry.  This may</w:t>
-      </w:r>
-      <w:r>
-        <w:t xml:space="preserve"> indicate any number of things, but figure 2.2 is just an example of </w:t>
-      </w:r>
-      <w:r>
-        <w:t>creating</w:t>
-      </w:r>
-      <w:r>
-        <w:t xml:space="preserve"> </w:t>
-      </w:r>
-      <w:r>
-        <w:t xml:space="preserve">visualizations for the purpose of analysis and </w:t>
-      </w:r>
-      <w:r>
-        <w:t>not for an external audience</w:t>
-      </w:r>
-      <w:r>
-        <w:t xml:space="preserve">.   We will use </w:t>
-      </w:r>
-      <w:r>
-        <w:t>this type of visual</w:t>
-      </w:r>
-      <w:r>
-        <w:t xml:space="preserve"> to </w:t>
-      </w:r>
-      <w:r>
-        <w:t xml:space="preserve">see into the data to detect anomalies, relationships or other aspects of the data for the purpose of understanding it during the analysis.  Very little effort is spent on making these pretty or presentable since they are </w:t>
-      </w:r>
-      <w:r>
-        <w:t xml:space="preserve">meant to be </w:t>
-      </w:r>
-      <w:r>
-        <w:t xml:space="preserve">a part </w:t>
+        <w:t>These graphs are generated as a way to understand certain relationships and attributes of the model</w:t>
+      </w:r>
+      <w:r>
+        <w:t xml:space="preserve">.  They communicate from the data to the analyst and is used visually inspect for </w:t>
+      </w:r>
+      <w:r>
+        <w:t xml:space="preserve">anomalies, </w:t>
+      </w:r>
+      <w:r>
+        <w:t xml:space="preserve">strength of </w:t>
+      </w:r>
+      <w:r>
+        <w:t>relationships or other aspects of the data for the purpose of understanding it</w:t>
+      </w:r>
+      <w:r>
+        <w:t xml:space="preserve"> better.  </w:t>
+      </w:r>
+      <w:r>
+        <w:t xml:space="preserve">Very little effort is spent on making these </w:t>
+      </w:r>
+      <w:r>
+        <w:t>attractive</w:t>
+      </w:r>
+      <w:r>
+        <w:t xml:space="preserve"> or presentable since they are </w:t>
+      </w:r>
+      <w:r>
+        <w:t xml:space="preserve">part </w:t>
       </w:r>
       <w:r>
         <w:t>of the analysis, not the result.</w:t>
@@ -4755,19 +4783,41 @@
         <w:t xml:space="preserve">visualization exists to </w:t>
       </w:r>
       <w:r>
+        <w:t xml:space="preserve">communicate from the analyst to one or more other people and serve to </w:t>
+      </w:r>
+      <w:r>
         <w:t>explain</w:t>
       </w:r>
       <w:r>
-        <w:t xml:space="preserve"> the data or results of an analysis to others.  These are typically </w:t>
-      </w:r>
-      <w:r>
-        <w:t xml:space="preserve">much prettier as </w:t>
-      </w:r>
-      <w:r>
-        <w:t xml:space="preserve">we are producing these visuals </w:t>
-      </w:r>
-      <w:r>
-        <w:t>as a communication tool.</w:t>
+        <w:t xml:space="preserve"> the </w:t>
+      </w:r>
+      <w:r>
+        <w:t xml:space="preserve">story (or the lack of a story) the analyst uncovered in the data.  These are typically intended to be attractive and carry a clear message, as it is a communication tool for non-analysts.  Figure 2-3 (which we will learn how to generate in </w:t>
+      </w:r>
+      <w:r>
+        <w:rPr>
+          <w:highlight w:val="yellow"/>
+        </w:rPr>
+        <w:t>chapter 5</w:t>
+      </w:r>
+      <w:r>
+        <w:t xml:space="preserve">) is derived from the same data as figure 2.2 but is intended for a completely different audience.  Therefore, it is a lot </w:t>
+      </w:r>
+      <w:proofErr w:type="gramStart"/>
+      <w:r>
+        <w:t>more clean</w:t>
+      </w:r>
+      <w:proofErr w:type="gramEnd"/>
+      <w:r>
+        <w:t xml:space="preserve"> and we can pull a message for each of the 48 continental states from this one picture.</w:t>
+      </w:r>
+    </w:p>
+    <w:p>
+      <w:pPr>
+        <w:pStyle w:val="H3"/>
+      </w:pPr>
+      <w:r>
+        <w:t>Combining the Skills</w:t>
       </w:r>
     </w:p>
     <w:p>
@@ -4775,67 +4825,22 @@
         <w:pStyle w:val="Para"/>
       </w:pPr>
       <w:r>
-        <w:rPr>
-          <w:highlight w:val="yellow"/>
-        </w:rPr>
-        <w:t>INSERT MAP of ZERO ACCESS INTERNET USERS HERE?</w:t>
-      </w:r>
-    </w:p>
-    <w:p>
-      <w:pPr>
-        <w:pStyle w:val="Para"/>
-      </w:pPr>
-      <w:r>
-        <w:t>Once last bit worth talking about, and that is the power of stories.  There is a meme in data visualization stories that our graphics should tell a story.  A</w:t>
-      </w:r>
-      <w:r>
-        <w:t xml:space="preserve">nyone </w:t>
-      </w:r>
-      <w:r>
-        <w:t>blessed with the gift of the gab</w:t>
-      </w:r>
-      <w:r>
-        <w:t xml:space="preserve"> will be able to espouse on the power of a good story.  </w:t>
-      </w:r>
-      <w:r>
-        <w:t xml:space="preserve">Stories provide context and a narrative that can personalize the message.  </w:t>
-      </w:r>
-      <w:r>
-        <w:t xml:space="preserve">Stories can touch our deepest held beliefs or inspire us into action.  When </w:t>
-      </w:r>
-      <w:r>
-        <w:t>we create</w:t>
-      </w:r>
-      <w:r>
-        <w:t xml:space="preserve"> </w:t>
-      </w:r>
-      <w:r>
-        <w:t>visuals that tell a story, and that story is based the e</w:t>
-      </w:r>
-      <w:r>
-        <w:t>v</w:t>
-      </w:r>
-      <w:r>
-        <w:t xml:space="preserve">idence we’ve discovered in the data, we can create a message that is interesting, meaningful and memorable. </w:t>
-      </w:r>
-    </w:p>
-    <w:p>
-      <w:pPr>
-        <w:pStyle w:val="H3"/>
-      </w:pPr>
-      <w:r>
-        <w:t>Combining the Skills</w:t>
-      </w:r>
-    </w:p>
-    <w:p>
-      <w:pPr>
-        <w:pStyle w:val="Para"/>
-      </w:pPr>
-      <w:r>
         <w:t xml:space="preserve">The skills we have listed here are what we </w:t>
       </w:r>
       <w:r>
-        <w:t xml:space="preserve">want in order to make the analysis run smoother and reduce the chances we are misled by the data.  While we may have portrayed these skills as being in a single person, that is not a requirement.  As the data stores grow and the demands for analysis gets more embedded into the culture, spreading the load among multiple experts in maybe one or two of these skills will help lighten the load.  And if you are in the position of having to hire for this type of role: finding all of these skills in a single person may be a bit hard to find.  Take the time to talk through each of these points with candidates though and just be sure there is at least some element of each of the skills we talked through here. </w:t>
+        <w:t xml:space="preserve">want in order to make the analysis run smoother and </w:t>
+      </w:r>
+      <w:r>
+        <w:t xml:space="preserve">improve what we can learn from the data while reducing our chances of being </w:t>
+      </w:r>
+      <w:r>
+        <w:t xml:space="preserve">misled by the data.  While we may have portrayed these skills as being in a single person, that is not a requirement.  As the data grow and the demands for analysis gets more embedded into the culture, spreading the load among multiple </w:t>
+      </w:r>
+      <w:r>
+        <w:t>people with</w:t>
+      </w:r>
+      <w:r>
+        <w:t xml:space="preserve"> maybe one or two of these skills will help lighten the load.  And if you are in the position of having to hire for this type of role: finding all of these skills in a single person may be a bit hard to find.  Take the time to talk through each of these points with candidates though and just be sure there is at least some element of each of the skills we talked through here. </w:t>
       </w:r>
     </w:p>
     <w:p>
@@ -4843,12 +4848,12 @@
         <w:pStyle w:val="H1"/>
       </w:pPr>
       <w:r>
-        <w:t>Stages of Analysis</w:t>
+        <w:t>Centering on a Question</w:t>
       </w:r>
     </w:p>
     <w:p>
       <w:pPr>
-        <w:pStyle w:val="Para"/>
+        <w:pStyle w:val="Epigraph"/>
       </w:pPr>
       <w:r>
         <w:t>“</w:t>
@@ -4862,7 +4867,7 @@
     </w:p>
     <w:p>
       <w:pPr>
-        <w:pStyle w:val="Para"/>
+        <w:pStyle w:val="EpigraphSource"/>
         <w:jc w:val="right"/>
       </w:pPr>
       <w:r>
@@ -4891,178 +4896,138 @@
         <w:t xml:space="preserve"> setting a goal and</w:t>
       </w:r>
       <w:r>
-        <w:t xml:space="preserve"> creating one or more well thought out </w:t>
-      </w:r>
-      <w:commentRangeStart w:id="3"/>
+        <w:t xml:space="preserve"> creating one or more </w:t>
+      </w:r>
       <w:r>
         <w:rPr>
           <w:b/>
         </w:rPr>
         <w:t>research questions</w:t>
       </w:r>
-      <w:commentRangeEnd w:id="3"/>
+      <w:r>
+        <w:t xml:space="preserve">.  </w:t>
+      </w:r>
+      <w:r>
+        <w:t>If you have ever come across a visualization or research and thought, “yeah, but so what?”</w:t>
+      </w:r>
+      <w:r>
+        <w:t xml:space="preserve"> that</w:t>
+      </w:r>
+      <w:r>
+        <w:t xml:space="preserve"> reaction is probably caused by the lack of a </w:t>
+      </w:r>
+      <w:r>
+        <w:t>well-prepared research question</w:t>
+      </w:r>
+      <w:r>
+        <w:t xml:space="preserve"> in the analysis.  </w:t>
+      </w:r>
+      <w:r>
+        <w:t xml:space="preserve">Remember, the purpose of data </w:t>
+      </w:r>
+      <w:r>
+        <w:t>analysis</w:t>
+      </w:r>
+      <w:r>
+        <w:t xml:space="preserve"> is to learn from our environment and </w:t>
+      </w:r>
+      <w:r>
+        <w:t>learning</w:t>
+      </w:r>
+      <w:r>
+        <w:t xml:space="preserve"> c</w:t>
+      </w:r>
+      <w:r>
+        <w:t>an be done with or without data (</w:t>
+      </w:r>
+      <w:r>
+        <w:t>with varying degrees of success</w:t>
+      </w:r>
+      <w:r>
+        <w:t>)</w:t>
+      </w:r>
+      <w:r>
+        <w:t>.</w:t>
+      </w:r>
+      <w:r>
+        <w:t xml:space="preserve">  Creating and following a good research question is a component of </w:t>
+      </w:r>
       <w:r>
         <w:rPr>
-          <w:rStyle w:val="CommentReference"/>
-          <w:snapToGrid/>
+          <w:i/>
         </w:rPr>
-        <w:commentReference w:id="3"/>
-      </w:r>
-      <w:r>
-        <w:t xml:space="preserve">.  </w:t>
-      </w:r>
-      <w:r>
-        <w:t xml:space="preserve">A well-prepared research question may be one of the biggest </w:t>
-      </w:r>
-      <w:r>
-        <w:t>pitfalls in data analysis as many efforts skip this step.</w:t>
-      </w:r>
-      <w:r>
-        <w:t xml:space="preserve">  </w:t>
-      </w:r>
-      <w:r>
-        <w:t xml:space="preserve">With one or more well-formed </w:t>
-      </w:r>
-      <w:r>
-        <w:t>research question</w:t>
+        <w:t>good</w:t>
+      </w:r>
+      <w:r>
+        <w:t xml:space="preserve"> </w:t>
+      </w:r>
+      <w:r>
+        <w:rPr>
+          <w:i/>
+        </w:rPr>
+        <w:t>learning</w:t>
+      </w:r>
+      <w:r>
+        <w:t>, not just of good data an</w:t>
+      </w:r>
+      <w:r>
+        <w:t xml:space="preserve">alysis. </w:t>
+      </w:r>
+      <w:r>
+        <w:t xml:space="preserve"> </w:t>
+      </w:r>
+      <w:r>
+        <w:t>Without a</w:t>
+      </w:r>
+      <w:r>
+        <w:t xml:space="preserve"> </w:t>
+      </w:r>
+      <w:r>
+        <w:t>well-formed</w:t>
+      </w:r>
+      <w:r>
+        <w:t xml:space="preserve"> question guiding the analysis, we may waste time and energy</w:t>
+      </w:r>
+      <w:r>
+        <w:t xml:space="preserve"> seeking </w:t>
+      </w:r>
+      <w:r>
+        <w:t>c</w:t>
+      </w:r>
+      <w:r>
+        <w:t>onvenient answer</w:t>
       </w:r>
       <w:r>
         <w:t>s</w:t>
       </w:r>
       <w:r>
-        <w:t xml:space="preserve">, we </w:t>
-      </w:r>
-      <w:r>
-        <w:t xml:space="preserve">identify the </w:t>
-      </w:r>
-      <w:r>
-        <w:t xml:space="preserve">data that </w:t>
-      </w:r>
-      <w:r>
-        <w:t>may</w:t>
-      </w:r>
-      <w:r>
-        <w:t xml:space="preserve"> answer that question </w:t>
-      </w:r>
-      <w:r>
-        <w:t xml:space="preserve">and start the </w:t>
-      </w:r>
-      <w:r>
-        <w:rPr>
-          <w:b/>
-        </w:rPr>
-        <w:t>data collection</w:t>
-      </w:r>
-      <w:r>
-        <w:t xml:space="preserve"> process and then </w:t>
-      </w:r>
-      <w:r>
-        <w:t xml:space="preserve">we may need to spend quite a bit of time </w:t>
-      </w:r>
-      <w:r>
-        <w:t xml:space="preserve">in </w:t>
-      </w:r>
-      <w:r>
-        <w:rPr>
-          <w:b/>
-        </w:rPr>
-        <w:t>data p</w:t>
-      </w:r>
-      <w:r>
-        <w:rPr>
-          <w:b/>
-        </w:rPr>
-        <w:t>repar</w:t>
-      </w:r>
-      <w:r>
-        <w:rPr>
-          <w:b/>
-        </w:rPr>
-        <w:t xml:space="preserve">ation </w:t>
-      </w:r>
-      <w:r>
-        <w:t>and getting it ready</w:t>
-      </w:r>
-      <w:r>
-        <w:rPr>
-          <w:b/>
-        </w:rPr>
+        <w:t xml:space="preserve"> in the data </w:t>
+      </w:r>
+      <w:r>
+        <w:t xml:space="preserve">or </w:t>
+      </w:r>
+      <w:proofErr w:type="gramStart"/>
+      <w:r>
+        <w:t>worse,</w:t>
+      </w:r>
+      <w:proofErr w:type="gramEnd"/>
+      <w:r>
         <w:t xml:space="preserve"> </w:t>
       </w:r>
       <w:r>
-        <w:t>for analysis.</w:t>
-      </w:r>
-      <w:r>
-        <w:t xml:space="preserve"> </w:t>
-      </w:r>
-      <w:r>
-        <w:t xml:space="preserve"> Then, of course, we will have </w:t>
-      </w:r>
-      <w:r>
-        <w:t xml:space="preserve">to do the </w:t>
-      </w:r>
-      <w:r>
-        <w:rPr>
-          <w:b/>
-        </w:rPr>
-        <w:t>data analysis</w:t>
-      </w:r>
-      <w:r>
-        <w:t xml:space="preserve"> </w:t>
-      </w:r>
-      <w:r>
-        <w:t xml:space="preserve">and attempt to answer the research question. </w:t>
-      </w:r>
-      <w:r>
-        <w:t xml:space="preserve">Once we’ve completed the analysis, </w:t>
-      </w:r>
-      <w:r>
-        <w:t xml:space="preserve">we have to communicate </w:t>
-      </w:r>
-      <w:r>
-        <w:t xml:space="preserve">our answers either through words, tables or </w:t>
-      </w:r>
-      <w:r>
-        <w:rPr>
-          <w:b/>
-        </w:rPr>
-        <w:t>data visualization.</w:t>
-      </w:r>
-      <w:r>
-        <w:rPr>
-          <w:b/>
-        </w:rPr>
-        <w:t xml:space="preserve">  </w:t>
-      </w:r>
-      <w:r>
-        <w:t xml:space="preserve">As a final step, </w:t>
-      </w:r>
-      <w:r>
-        <w:t>we should seek</w:t>
-      </w:r>
-      <w:r>
-        <w:t xml:space="preserve"> </w:t>
-      </w:r>
-      <w:r>
-        <w:rPr>
-          <w:b/>
-        </w:rPr>
-        <w:t>feedback</w:t>
-      </w:r>
-      <w:r>
-        <w:t xml:space="preserve"> from the analyse</w:t>
-      </w:r>
-      <w:r>
-        <w:t xml:space="preserve">s as a method to improve </w:t>
-      </w:r>
-      <w:r>
-        <w:t xml:space="preserve">our skill and accuracy </w:t>
-      </w:r>
-      <w:r>
-        <w:t xml:space="preserve">with each </w:t>
-      </w:r>
-      <w:r>
-        <w:t>analysis effort</w:t>
+        <w:t xml:space="preserve">we may </w:t>
+      </w:r>
+      <w:r>
+        <w:t xml:space="preserve">end up answering </w:t>
+      </w:r>
+      <w:r>
+        <w:t xml:space="preserve">a question nobody </w:t>
+      </w:r>
+      <w:r>
+        <w:t>was asking</w:t>
+      </w:r>
+      <w:r>
+        <w:t xml:space="preserve"> in the first place</w:t>
       </w:r>
       <w:r>
         <w:t>.</w:t>
@@ -5072,258 +5037,6 @@
       <w:pPr>
         <w:pStyle w:val="Para"/>
       </w:pPr>
-      <w:commentRangeStart w:id="4"/>
-      <w:r>
-        <w:t>Remember</w:t>
-      </w:r>
-      <w:commentRangeEnd w:id="4"/>
-      <w:r>
-        <w:rPr>
-          <w:rStyle w:val="CommentReference"/>
-          <w:snapToGrid/>
-        </w:rPr>
-        <w:commentReference w:id="4"/>
-      </w:r>
-      <w:r>
-        <w:t>, the purpose of data collection is to learn from our environment and that can be done with or without data with varying degrees of success.  At some level each of these stages will always be done.  For example,</w:t>
-      </w:r>
-      <w:r>
-        <w:t xml:space="preserve"> </w:t>
-      </w:r>
-      <w:r>
-        <w:t xml:space="preserve">think of the </w:t>
-      </w:r>
-      <w:r>
-        <w:t xml:space="preserve">largest breach you can </w:t>
-      </w:r>
-      <w:r>
-        <w:t xml:space="preserve">remember. </w:t>
-      </w:r>
-      <w:r>
-        <w:t xml:space="preserve"> Most security professionals know these stores and can relate them as supporting points.  </w:t>
-      </w:r>
-      <w:r>
-        <w:t xml:space="preserve">As we think of these, the research question may be glossed over or something poor like “how does this relate to me?” </w:t>
-      </w:r>
-      <w:r>
-        <w:t xml:space="preserve"> Which opens us up to drawing convenient and unfocused conclusions. </w:t>
-      </w:r>
-      <w:r>
-        <w:t xml:space="preserve"> The data collection process becomes the various stories and news articles we happen to come across.  The data preparation </w:t>
-      </w:r>
-      <w:r>
-        <w:t>is a mental operation</w:t>
-      </w:r>
-      <w:r>
-        <w:t xml:space="preserve"> where we attempt</w:t>
-      </w:r>
-      <w:r>
-        <w:t xml:space="preserve"> to logically line up the facts.  For the analysis, we mentally compare and correlate the stories to our own environment.  The result is conclusions that emphasize the emotional and favor the simple.  </w:t>
-      </w:r>
-      <w:r>
-        <w:t xml:space="preserve">Framing </w:t>
-      </w:r>
-      <w:r>
-        <w:t xml:space="preserve">famous breach </w:t>
-      </w:r>
-      <w:r>
-        <w:t>events like an analysis effort, we c</w:t>
-      </w:r>
-      <w:r>
-        <w:t xml:space="preserve">an see how it may be easy to arrive at some spurious conclusions and </w:t>
-      </w:r>
-      <w:r>
-        <w:t>e</w:t>
-      </w:r>
-      <w:r>
-        <w:t>ither over-react or under-react to the data.</w:t>
-      </w:r>
-      <w:r>
-        <w:t xml:space="preserve">  While the “gut-feel” approach serves us well on a daily basis,</w:t>
-      </w:r>
-      <w:r>
-        <w:t xml:space="preserve"> there is a </w:t>
-      </w:r>
-      <w:r>
-        <w:t xml:space="preserve">point where our ability to accurately see the patterns and pull meaning </w:t>
-      </w:r>
-      <w:r>
-        <w:t>is</w:t>
-      </w:r>
-      <w:r>
-        <w:t xml:space="preserve"> corrupted by </w:t>
-      </w:r>
-      <w:r>
-        <w:t xml:space="preserve">the </w:t>
-      </w:r>
-      <w:r>
-        <w:t>complexity</w:t>
-      </w:r>
-      <w:r>
-        <w:t xml:space="preserve"> of the event</w:t>
-      </w:r>
-      <w:r>
-        <w:t xml:space="preserve">. </w:t>
-      </w:r>
-      <w:r>
-        <w:t xml:space="preserve"> C</w:t>
-      </w:r>
-      <w:r>
-        <w:t>omplexity will silently</w:t>
-      </w:r>
-      <w:r>
-        <w:t xml:space="preserve"> overtake</w:t>
-      </w:r>
-      <w:r>
-        <w:t xml:space="preserve"> our intuition and leave us drawing overly </w:t>
-      </w:r>
-      <w:r>
-        <w:t>simplified conclusions or worse, conclusions that are completely wrong.</w:t>
-      </w:r>
-      <w:r>
-        <w:t xml:space="preserve"> </w:t>
-      </w:r>
-      <w:r>
-        <w:t xml:space="preserve"> These are good examples that stories are powerful tools and are often no match for </w:t>
-      </w:r>
-      <w:proofErr w:type="spellStart"/>
-      <w:r>
-        <w:t>rigours</w:t>
-      </w:r>
-      <w:proofErr w:type="spellEnd"/>
-      <w:r>
-        <w:t xml:space="preserve"> data collection and analysis.</w:t>
-      </w:r>
-    </w:p>
-    <w:p>
-      <w:pPr>
-        <w:pStyle w:val="H2"/>
-      </w:pPr>
-      <w:r>
-        <w:t xml:space="preserve">Preparing the </w:t>
-      </w:r>
-      <w:commentRangeStart w:id="5"/>
-      <w:r>
-        <w:t>Research Question</w:t>
-      </w:r>
-      <w:commentRangeEnd w:id="5"/>
-      <w:r>
-        <w:rPr>
-          <w:rStyle w:val="CommentReference"/>
-          <w:rFonts w:ascii="Times New Roman" w:hAnsi="Times New Roman"/>
-          <w:b w:val="0"/>
-          <w:snapToGrid/>
-        </w:rPr>
-        <w:commentReference w:id="5"/>
-      </w:r>
-    </w:p>
-    <w:p>
-      <w:pPr>
-        <w:pStyle w:val="Para"/>
-      </w:pPr>
-      <w:r>
-        <w:t xml:space="preserve">A good research question will bring efficiency, purpose and context to the analysis by creating </w:t>
-      </w:r>
-      <w:r>
-        <w:t xml:space="preserve">a clear </w:t>
-      </w:r>
-      <w:r>
-        <w:t xml:space="preserve">and focused </w:t>
-      </w:r>
-      <w:r>
-        <w:t>goal for the analysis</w:t>
-      </w:r>
-      <w:r>
-        <w:t xml:space="preserve">. </w:t>
-      </w:r>
-      <w:r>
-        <w:t xml:space="preserve">Plus, by spending the time to form a good research question, we may also think through </w:t>
-      </w:r>
-      <w:r>
-        <w:t xml:space="preserve">and prepare for </w:t>
-      </w:r>
-      <w:r>
-        <w:t>the others steps to improve the overall methodological design</w:t>
-      </w:r>
-      <w:r>
-        <w:t xml:space="preserve"> of the analysis</w:t>
-      </w:r>
-      <w:r>
-        <w:t xml:space="preserve">.  </w:t>
-      </w:r>
-      <w:r>
-        <w:t>However,</w:t>
-      </w:r>
-      <w:r>
-        <w:t xml:space="preserve"> choosing a poorly defined question (or no question at all) could send the </w:t>
-      </w:r>
-      <w:r>
-        <w:t>anal</w:t>
-      </w:r>
-      <w:r>
-        <w:t>ysis off in a tailspin</w:t>
-      </w:r>
-      <w:r>
-        <w:t>.  Without a</w:t>
-      </w:r>
-      <w:r>
-        <w:t xml:space="preserve"> </w:t>
-      </w:r>
-      <w:r>
-        <w:t>well-formed</w:t>
-      </w:r>
-      <w:r>
-        <w:t xml:space="preserve"> question guiding the analysis, we may waste time and energy</w:t>
-      </w:r>
-      <w:r>
-        <w:t xml:space="preserve"> seeking </w:t>
-      </w:r>
-      <w:r>
-        <w:t>c</w:t>
-      </w:r>
-      <w:r>
-        <w:t>onvenient answer</w:t>
-      </w:r>
-      <w:r>
-        <w:t>s</w:t>
-      </w:r>
-      <w:r>
-        <w:t xml:space="preserve"> in the data </w:t>
-      </w:r>
-      <w:r>
-        <w:t xml:space="preserve">or </w:t>
-      </w:r>
-      <w:proofErr w:type="gramStart"/>
-      <w:r>
-        <w:t>worse,</w:t>
-      </w:r>
-      <w:proofErr w:type="gramEnd"/>
-      <w:r>
-        <w:t xml:space="preserve"> </w:t>
-      </w:r>
-      <w:r>
-        <w:t xml:space="preserve">we may </w:t>
-      </w:r>
-      <w:r>
-        <w:t xml:space="preserve">end up answering </w:t>
-      </w:r>
-      <w:r>
-        <w:t xml:space="preserve">a question nobody </w:t>
-      </w:r>
-      <w:r>
-        <w:t>was asking</w:t>
-      </w:r>
-      <w:r>
-        <w:t xml:space="preserve"> in the first place</w:t>
-      </w:r>
-      <w:r>
-        <w:t>.</w:t>
-      </w:r>
-    </w:p>
-    <w:p>
-      <w:pPr>
-        <w:pStyle w:val="Para"/>
-      </w:pPr>
       <w:r>
         <w:t xml:space="preserve"> </w:t>
       </w:r>
@@ -5346,7 +5059,7 @@
         <w:rPr>
           <w:highlight w:val="yellow"/>
         </w:rPr>
-        <w:t>2.1</w:t>
+        <w:t>2.3</w:t>
       </w:r>
       <w:r>
         <w:t xml:space="preserve"> shows the amount and categories of spam blocked at an organization during a given month.  Thanks to the logs generated by an email filtering system, it is entirely possible to collect and show this information.  However, the questions </w:t>
@@ -5388,7 +5101,16 @@
         <w:t xml:space="preserve">.” </w:t>
       </w:r>
       <w:r>
-        <w:t xml:space="preserve"> Outcomes like figure 2.1 are the result of a poor questio</w:t>
+        <w:t xml:space="preserve"> Outcomes like </w:t>
+      </w:r>
+      <w:r>
+        <w:rPr>
+          <w:highlight w:val="yellow"/>
+        </w:rPr>
+        <w:t>figure 2.3</w:t>
+      </w:r>
+      <w:r>
+        <w:t xml:space="preserve"> are the result of a poor questio</w:t>
       </w:r>
       <w:r>
         <w:t xml:space="preserve">n selection and/or </w:t>
@@ -5419,13 +5141,17 @@
       <w:r>
         <w:t xml:space="preserve">Figure 2.1 </w:t>
       </w:r>
-      <w:proofErr w:type="gramStart"/>
-      <w:r>
-        <w:t>The</w:t>
-      </w:r>
-      <w:proofErr w:type="gramEnd"/>
-      <w:r>
-        <w:t xml:space="preserve"> outcome of a poor research question</w:t>
+      <w:r>
+        <w:t xml:space="preserve">Amount of Spam by Category: </w:t>
+      </w:r>
+      <w:r>
+        <w:t xml:space="preserve">The </w:t>
+      </w:r>
+      <w:r>
+        <w:t>result</w:t>
+      </w:r>
+      <w:r>
+        <w:t xml:space="preserve"> of a poor research question</w:t>
       </w:r>
       <w:r>
         <w:tab/>
@@ -5448,79 +5174,66 @@
         <w:pStyle w:val="Para"/>
       </w:pPr>
       <w:r>
-        <w:t>But we are also in a unique position as information security practitioners</w:t>
-      </w:r>
-      <w:r>
-        <w:t xml:space="preserve"> to build for future data analysis</w:t>
-      </w:r>
-      <w:r>
-        <w:t xml:space="preserve">.  We often are involved at some level in I.T. project and we should be approaching those efforts with an analytic mindset.  As </w:t>
-      </w:r>
-      <w:r>
-        <w:t xml:space="preserve">we build our I.T. systems and applications we want to have some idea of the types of questions we will want to answer.  </w:t>
-      </w:r>
-      <w:r>
-        <w:t>It’s natural to build a system and alert when there is a failure, but t</w:t>
-      </w:r>
-      <w:r>
-        <w:t>here is a huge difference between showing when a system fails and how a</w:t>
-      </w:r>
-      <w:r>
-        <w:t xml:space="preserve"> system fails.  When it comes to learning from our environment,</w:t>
-      </w:r>
-      <w:r>
-        <w:t xml:space="preserve"> we are </w:t>
-      </w:r>
-      <w:r>
-        <w:t>rarely</w:t>
-      </w:r>
-      <w:r>
-        <w:t xml:space="preserve"> interested in </w:t>
-      </w:r>
-      <w:r>
-        <w:t>just the</w:t>
-      </w:r>
-      <w:r>
-        <w:t xml:space="preserve"> simple fact that </w:t>
-      </w:r>
-      <w:r>
-        <w:t>something</w:t>
-      </w:r>
-      <w:r>
-        <w:t xml:space="preserve"> failed, we want to know why, how </w:t>
-      </w:r>
-      <w:r>
-        <w:t xml:space="preserve">(and how to avoid it next time) </w:t>
-      </w:r>
-      <w:r>
-        <w:t xml:space="preserve">and in the case of information security, by whom.  </w:t>
-      </w:r>
-      <w:r>
-        <w:t xml:space="preserve">It makes data analysis much easier if </w:t>
-      </w:r>
-      <w:r>
-        <w:t xml:space="preserve">the applications and systems generate this data via log files or other artifacts rather than </w:t>
-      </w:r>
-      <w:r>
-        <w:t>trying to generate and collect th</w:t>
-      </w:r>
-      <w:r>
-        <w:t>e data after it’s rolled out</w:t>
-      </w:r>
-      <w:r>
-        <w:t xml:space="preserve">.  </w:t>
-      </w:r>
-      <w:r>
-        <w:t xml:space="preserve">Thinking of these questions </w:t>
-      </w:r>
-      <w:r>
-        <w:t xml:space="preserve">during the development of an application is </w:t>
-      </w:r>
-      <w:r>
-        <w:t>far more efficient then afterwards</w:t>
-      </w:r>
-      <w:r>
-        <w:t>.</w:t>
+        <w:t xml:space="preserve">A good research question </w:t>
+      </w:r>
+      <w:r>
+        <w:t xml:space="preserve">around spam </w:t>
+      </w:r>
+      <w:r>
+        <w:t>might be</w:t>
+      </w:r>
+      <w:r>
+        <w:t xml:space="preserve">, “How much time do employees spend on spam that is not blocked by the spam filter?”  </w:t>
+      </w:r>
+      <w:r>
+        <w:t>We don’t stop a</w:t>
+      </w:r>
+      <w:r>
+        <w:t>t how much spam is not blocked.  Because, w</w:t>
+      </w:r>
+      <w:r>
+        <w:t>hatever that number is it will have no contextual meaning</w:t>
+      </w:r>
+      <w:r>
+        <w:t xml:space="preserve"> (nobo</w:t>
+      </w:r>
+      <w:r>
+        <w:t xml:space="preserve">dy can internalize the effective difference </w:t>
+      </w:r>
+      <w:r>
+        <w:t xml:space="preserve">between </w:t>
+      </w:r>
+      <w:r>
+        <w:t>one</w:t>
+      </w:r>
+      <w:r>
+        <w:t xml:space="preserve">-thousand or </w:t>
+      </w:r>
+      <w:r>
+        <w:t>five</w:t>
+      </w:r>
+      <w:r>
+        <w:t>-thousand spam emails)</w:t>
+      </w:r>
+      <w:r>
+        <w:t xml:space="preserve">.  What we want to know is why kind of an impact </w:t>
+      </w:r>
+      <w:proofErr w:type="gramStart"/>
+      <w:r>
+        <w:t>does</w:t>
+      </w:r>
+      <w:proofErr w:type="gramEnd"/>
+      <w:r>
+        <w:t xml:space="preserve"> spam have on employee productivity?  While “productivity” may be a challenge to measure directly we can flip that around and just assume it is impossible to be productive when employees are reading and deleting spam. Therefore, what we really want to measure is </w:t>
+      </w:r>
+      <w:r>
+        <w:t xml:space="preserve">time as it is directly spent </w:t>
+      </w:r>
+      <w:r>
+        <w:t xml:space="preserve">dealing with unfiltered </w:t>
+      </w:r>
+      <w:r>
+        <w:t xml:space="preserve">spam. </w:t>
       </w:r>
     </w:p>
     <w:p>
@@ -5528,44 +5241,75 @@
         <w:pStyle w:val="Para"/>
       </w:pPr>
       <w:r>
-        <w:t>Let’s continue on with the spam example.  A good research question might be</w:t>
-      </w:r>
-      <w:r>
-        <w:t xml:space="preserve">, “How much time do employees spend on spam that is not blocked by the spam filter?”  </w:t>
-      </w:r>
-      <w:r>
-        <w:t xml:space="preserve">We don’t stop at how much spam is not </w:t>
-      </w:r>
-      <w:proofErr w:type="gramStart"/>
-      <w:r>
-        <w:t>blocked,</w:t>
-      </w:r>
-      <w:proofErr w:type="gramEnd"/>
-      <w:r>
-        <w:t xml:space="preserve"> whatever that number is it will have no contextual meaning</w:t>
-      </w:r>
-      <w:r>
-        <w:t xml:space="preserve"> (nobody can internalize the difference between ten-thousand or twelve- thousand spam emails)</w:t>
-      </w:r>
-      <w:r>
-        <w:t xml:space="preserve">.  What we want to know is why kind of an impact </w:t>
-      </w:r>
-      <w:proofErr w:type="gramStart"/>
-      <w:r>
-        <w:t>does</w:t>
-      </w:r>
-      <w:proofErr w:type="gramEnd"/>
-      <w:r>
-        <w:t xml:space="preserve"> spam have on employee productivity?  While “productivity” may be a challenge to measure directly we can flip that around and just assume it is impossible to be productive when employees are reading and deleting spam. Therefore, what we really want to measure is </w:t>
-      </w:r>
-      <w:r>
-        <w:t xml:space="preserve">time as it is directly spent </w:t>
-      </w:r>
-      <w:r>
-        <w:t xml:space="preserve">dealing with unfiltered </w:t>
-      </w:r>
-      <w:r>
-        <w:t xml:space="preserve">spam. </w:t>
+        <w:t xml:space="preserve">Now that we’ve framed the question like this, it’s pretty clear to see that we </w:t>
+      </w:r>
+      <w:r>
+        <w:t>will not look to</w:t>
+      </w:r>
+      <w:r>
+        <w:t xml:space="preserve"> </w:t>
+      </w:r>
+      <w:r>
+        <w:t>our spam filter logs to answer this</w:t>
+      </w:r>
+      <w:r>
+        <w:t xml:space="preserve"> spam-related question. </w:t>
+      </w:r>
+      <w:r>
+        <w:t xml:space="preserve"> We really don’t care that </w:t>
+      </w:r>
+      <w:r>
+        <w:t>thousands of</w:t>
+      </w:r>
+      <w:r>
+        <w:t xml:space="preserve"> emails were blocked </w:t>
+      </w:r>
+      <w:r>
+        <w:t xml:space="preserve">at the perimeter </w:t>
+      </w:r>
+      <w:r>
+        <w:t>or even what proportion of spam is blocked</w:t>
+      </w:r>
+      <w:r>
+        <w:t xml:space="preserve">. </w:t>
+      </w:r>
+      <w:r>
+        <w:t xml:space="preserve"> With a research question in hand, we now know </w:t>
+      </w:r>
+      <w:r>
+        <w:t>to collect a measurement of employee time</w:t>
+      </w:r>
+      <w:r>
+        <w:t xml:space="preserve">.  </w:t>
+      </w:r>
+      <w:r>
+        <w:t xml:space="preserve">Perhaps we would look for any logging from the email clients of events when users select the “mark as spam” option.  Or perhaps, it’s important enough to warrant running a short </w:t>
+      </w:r>
+      <w:r>
+        <w:t>survey</w:t>
+      </w:r>
+      <w:r>
+        <w:t xml:space="preserve"> i</w:t>
+      </w:r>
+      <w:r>
+        <w:t xml:space="preserve">n which we select a sample of users and ask them to record amount of spam and </w:t>
+      </w:r>
+      <w:r>
+        <w:t>time spent going through them for some limited period of time.</w:t>
+      </w:r>
+      <w:r>
+        <w:t xml:space="preserve">  Either way, </w:t>
+      </w:r>
+      <w:r>
+        <w:t>the context and purpose of the analysis is being set by the research question, not the data.</w:t>
+      </w:r>
+    </w:p>
+    <w:p>
+      <w:pPr>
+        <w:pStyle w:val="H3"/>
+      </w:pPr>
+      <w:r>
+        <w:t>Steps to Creating a Good Research Question</w:t>
       </w:r>
     </w:p>
     <w:p>
@@ -5573,51 +5317,49 @@
         <w:pStyle w:val="Para"/>
       </w:pPr>
       <w:r>
-        <w:t xml:space="preserve">Now that we’ve framed the question like this, it’s pretty clear to see that we may not look to </w:t>
-      </w:r>
-      <w:r>
-        <w:t>our spam filter logs to answer this</w:t>
-      </w:r>
-      <w:r>
-        <w:t xml:space="preserve"> spam-related question. </w:t>
-      </w:r>
-      <w:r>
-        <w:t xml:space="preserve"> We really don’t care that 17,642 emails were blocked at the perimeter or that 95% of spam is successfully blocked and it really doesn’t matter how much email on the Internet is spam.  Even though the purpose of this analysis is to assess the effectiveness of the spam filtering system, we want to collect a measurement of employee time as an indicator of filtering effectiveness.  </w:t>
-      </w:r>
-      <w:r>
-        <w:t xml:space="preserve">Perhaps we would look for any logging from the email clients of events when users select the “mark as spam” option.  Or perhaps, it’s important enough to warrant </w:t>
-      </w:r>
-      <w:commentRangeStart w:id="6"/>
-      <w:r>
-        <w:t>running a short study</w:t>
-      </w:r>
-      <w:commentRangeEnd w:id="6"/>
-      <w:r>
-        <w:rPr>
-          <w:rStyle w:val="CommentReference"/>
-          <w:snapToGrid/>
-        </w:rPr>
-        <w:commentReference w:id="6"/>
-      </w:r>
-      <w:r>
-        <w:t xml:space="preserve"> i</w:t>
-      </w:r>
-      <w:r>
-        <w:t xml:space="preserve">n which we select a sample of users and ask them to record amount of spam and </w:t>
-      </w:r>
-      <w:r>
-        <w:t>time spent going through them for some limited period of time.</w:t>
-      </w:r>
-      <w:r>
-        <w:t xml:space="preserve">  Either way, we’ve identified what analysis would be useful, not what type of data would be useful to analyze.</w:t>
-      </w:r>
-    </w:p>
-    <w:p>
-      <w:pPr>
-        <w:pStyle w:val="H3"/>
-      </w:pPr>
-      <w:r>
-        <w:t>Steps to Creating a Good Research Question</w:t>
+        <w:t>Creating a good research question is relatively straight forward</w:t>
+      </w:r>
+      <w:r>
+        <w:t>, b</w:t>
+      </w:r>
+      <w:r>
+        <w:t xml:space="preserve">ut requires a bit of </w:t>
+      </w:r>
+      <w:r>
+        <w:t xml:space="preserve">practice, critical thinking and </w:t>
+      </w:r>
+      <w:r>
+        <w:t xml:space="preserve">discipline.  Most </w:t>
+      </w:r>
+      <w:r>
+        <w:t>research questions</w:t>
+      </w:r>
+      <w:r>
+        <w:t xml:space="preserve"> will s</w:t>
+      </w:r>
+      <w:r>
+        <w:t>erve as a pivot point for a decision or action (or inaction)</w:t>
+      </w:r>
+      <w:r>
+        <w:t xml:space="preserve">. </w:t>
+      </w:r>
+      <w:r>
+        <w:t xml:space="preserve"> Knowing the context of the result may also help determine what to collect.  Going back to the spam example, maybe we </w:t>
+      </w:r>
+      <w:r>
+        <w:t>learn</w:t>
+      </w:r>
+      <w:r>
+        <w:t xml:space="preserve"> there is some tolerance for wasted time.  If so, maybe we don’t need to how much time is wasted, but if the time spent dealing with spam is simply above or </w:t>
+      </w:r>
+      <w:r>
+        <w:t xml:space="preserve">below that tolerance.  Planning </w:t>
+      </w:r>
+      <w:r>
+        <w:t>the analysi</w:t>
+      </w:r>
+      <w:r>
+        <w:t xml:space="preserve">s with that information could change how data is sought and/or simplify data storage and analysis. </w:t>
       </w:r>
     </w:p>
     <w:p>
@@ -5625,48 +5367,37 @@
         <w:pStyle w:val="Para"/>
       </w:pPr>
       <w:r>
-        <w:t>Creating a good research question is relatively straight forward</w:t>
-      </w:r>
-      <w:r>
-        <w:t xml:space="preserve">, but requires a bit of discipline.  </w:t>
-      </w:r>
-      <w:r>
-        <w:t xml:space="preserve">According to </w:t>
-      </w:r>
-      <w:proofErr w:type="spellStart"/>
-      <w:r>
-        <w:t>Lipowski</w:t>
-      </w:r>
-      <w:proofErr w:type="spellEnd"/>
-      <w:r>
-        <w:rPr>
-          <w:rStyle w:val="FootnoteReference"/>
-        </w:rPr>
-        <w:footnoteReference w:id="4"/>
-      </w:r>
-      <w:r>
-        <w:t>, following three relatively simple steps creates a good research question: (1) ask a series of interesting questions, (2) select the best question for resear</w:t>
-      </w:r>
-      <w:r>
-        <w:t>ch and (3) transform that</w:t>
-      </w:r>
-      <w:r>
-        <w:t xml:space="preserve"> question into one or more objective research questions.  </w:t>
-      </w:r>
-      <w:r>
-        <w:t>If we haven’t made it clear yet, the more time and effort we put to forming a good research question, the more focused and beneficial the analysis will ultimately prove to be to the organization.</w:t>
-      </w:r>
-      <w:r>
-        <w:t xml:space="preserve">  Spend some time in this section and get to know it, it will help out in the long run.</w:t>
+        <w:t xml:space="preserve">Usually we begin with some topic already in mind.  Perhaps we are looking </w:t>
+      </w:r>
+      <w:r>
+        <w:t xml:space="preserve">for the benefit of </w:t>
+      </w:r>
+      <w:r>
+        <w:t xml:space="preserve">implementing a specific technology or we are trying to protect </w:t>
+      </w:r>
+      <w:r>
+        <w:t xml:space="preserve">a specific asset or data type, or simply trying to increase our visibility into a network segment. </w:t>
+      </w:r>
+      <w:r>
+        <w:t xml:space="preserve"> E</w:t>
+      </w:r>
+      <w:r>
+        <w:t xml:space="preserve">ven if we just have a general sense of direction, we can begin by coming up with a series of questions or things we’d like to know about it. Once there is a good list of questions, </w:t>
+      </w:r>
+      <w:r>
+        <w:t xml:space="preserve">we </w:t>
+      </w:r>
+      <w:r>
+        <w:t>can</w:t>
       </w:r>
       <w:r>
         <w:t xml:space="preserve"> </w:t>
       </w:r>
       <w:r>
-        <w:rPr>
-          <w:highlight w:val="yellow"/>
-        </w:rPr>
-        <w:t>The overall goal of the analysis may be slightly different then the research questions in the end.</w:t>
+        <w:t xml:space="preserve">whittle those down to one or just a few related questions.  </w:t>
+      </w:r>
+      <w:r>
+        <w:t xml:space="preserve">Now the fun really begins because we have to make those questions objective.  </w:t>
       </w:r>
     </w:p>
     <w:p>
@@ -5674,511 +5405,60 @@
         <w:pStyle w:val="Para"/>
       </w:pPr>
       <w:r>
-        <w:t>We start forming a research question with</w:t>
-      </w:r>
-      <w:r>
-        <w:t xml:space="preserve"> ideas or general topics and generate</w:t>
-      </w:r>
-      <w:r>
-        <w:t xml:space="preserve"> a series of questions</w:t>
-      </w:r>
-      <w:r>
-        <w:t xml:space="preserve"> from there.  These initial questions</w:t>
-      </w:r>
-      <w:r>
-        <w:t xml:space="preserve"> could stem from observed problems or gaps, </w:t>
-      </w:r>
-      <w:r>
-        <w:t>perhaps starting as a curiosity or</w:t>
-      </w:r>
-      <w:r>
-        <w:t xml:space="preserve"> a hunch, or perhaps we just want to question </w:t>
-      </w:r>
-      <w:r>
-        <w:t xml:space="preserve">if some long-held belief is still valid. </w:t>
-      </w:r>
-      <w:r>
-        <w:t>If we go back to the spam example, maybe we realized the spam filter hasn’t been updated in a number of years, or we are seeing more spam in our own inbox then we’d like.  We want to leave the field wide-open at this point and not start with any given data in mind (though see the section below on exploratory data analysis).</w:t>
-      </w:r>
-      <w:r>
-        <w:t xml:space="preserve">  Otherwise we end back up at </w:t>
-      </w:r>
-      <w:r>
-        <w:rPr>
-          <w:highlight w:val="yellow"/>
-        </w:rPr>
-        <w:t>Figure 2.1</w:t>
-      </w:r>
-      <w:r>
-        <w:t xml:space="preserve">.  </w:t>
-      </w:r>
-      <w:r>
-        <w:t>Once</w:t>
-      </w:r>
-      <w:r>
-        <w:t xml:space="preserve"> we took the time to develop a </w:t>
-      </w:r>
-      <w:r>
-        <w:t xml:space="preserve">good </w:t>
-      </w:r>
-      <w:r>
-        <w:t>research question</w:t>
-      </w:r>
-      <w:r>
-        <w:t xml:space="preserve">, it was obvious that the data we had was not the data we needed to answer the question we need answered. </w:t>
-      </w:r>
-      <w:r>
-        <w:t xml:space="preserve">We need to have the flexibility to focus on a </w:t>
-      </w:r>
-      <w:r>
-        <w:t xml:space="preserve">set of questions that </w:t>
-      </w:r>
-      <w:r>
-        <w:t>are interesting and informative and not be tied to a single (possibly myopic) data source.</w:t>
-      </w:r>
-      <w:r>
-        <w:br/>
-      </w:r>
-      <w:r>
-        <w:tab/>
-        <w:t xml:space="preserve">Once we get this potpourri of questions we should pare down the questions to a single </w:t>
-      </w:r>
-      <w:r>
-        <w:t>question, setting the context and purpose</w:t>
-      </w:r>
-      <w:r>
-        <w:t xml:space="preserve">. This will serve as the over-arching goal of the analysis and help guide any decisions we need to make during the analysis. </w:t>
-      </w:r>
-      <w:r>
-        <w:t xml:space="preserve"> But this isn’t quite the research question yet. Going back to our spam example, we may at this point be asking “Is our spam filtering effective?”</w:t>
-      </w:r>
-      <w:r>
-        <w:t xml:space="preserve"> or in the case of information security we may have many questions here that begin “how much risk…”</w:t>
+        <w:t xml:space="preserve">Let’s talk through a simple example.  Suppose there is a proposal to expose an interactive menu for the company cafeteria to the Internet.  While this may raise all sorts of questions around controls, processes and procedures, suppose the proposal is </w:t>
+      </w:r>
+      <w:r>
+        <w:t xml:space="preserve">limited to allowing </w:t>
+      </w:r>
+      <w:r>
+        <w:t>authentication with the corporate username and password</w:t>
+      </w:r>
+      <w:r>
+        <w:t>, or investing in a more expensive two-factor authentication mechanism</w:t>
+      </w:r>
+      <w:r>
+        <w:t xml:space="preserve">. We may brainstorm a question like “How much risk does single factor authentication represent?”  </w:t>
+      </w:r>
+      <w:r>
+        <w:t>Or perhaps, “How effective is two-factor authentication?” These</w:t>
+      </w:r>
+      <w:r>
+        <w:t xml:space="preserve"> type</w:t>
+      </w:r>
+      <w:r>
+        <w:t xml:space="preserve">s of questions are </w:t>
+      </w:r>
+      <w:r>
+        <w:t xml:space="preserve">really nice and squishy </w:t>
+      </w:r>
+      <w:r>
+        <w:t>for the initial phase of forming a research question, but</w:t>
+      </w:r>
+      <w:r>
+        <w:t xml:space="preserve"> not well suited to serious analysis.  </w:t>
+      </w:r>
+      <w:r>
+        <w:t xml:space="preserve">We would struggle to collect evidence of “risk” or “effectiveness” in these questions.  So we transform them to be more </w:t>
+      </w:r>
+      <w:r>
+        <w:t xml:space="preserve">specific and measurable as an approach to inform the </w:t>
+      </w:r>
+      <w:r>
+        <w:t>decisions or actions in context</w:t>
+      </w:r>
+      <w:r>
+        <w:t>.  Perhaps we start by asking how many services require single-factor versus dual-factor authentication.  We’d also like to know how many of those services have had their authentication system</w:t>
+      </w:r>
+      <w:r>
+        <w:t xml:space="preserve"> attacked and with what success and so on.  Perhaps we have access to a honeypot and can research and create a profile of internet-based brute force attempts.  Perhaps we can look at the corporate instance of MS OWA and create a profile of authentication-based attacks on that asset.  </w:t>
       </w:r>
     </w:p>
     <w:p>
       <w:pPr>
-        <w:pStyle w:val="Para"/>
-        <w:rPr>
-          <w:bCs/>
-        </w:rPr>
+        <w:pStyle w:val="H2"/>
       </w:pPr>
       <w:r>
-        <w:t xml:space="preserve">Now comes the important part, forming </w:t>
-      </w:r>
-      <w:r>
-        <w:t xml:space="preserve">one or more research </w:t>
-      </w:r>
-      <w:r>
-        <w:t>question</w:t>
-      </w:r>
-      <w:r>
-        <w:t>s</w:t>
-      </w:r>
-      <w:r>
-        <w:t xml:space="preserve"> that can be answered with data.  Notice the opening quote of this section from Bill James (whose work is portrayed in Michael Lewis’ </w:t>
-      </w:r>
-      <w:proofErr w:type="spellStart"/>
-      <w:r>
-        <w:t>Moneyball</w:t>
-      </w:r>
-      <w:proofErr w:type="spellEnd"/>
-      <w:r>
-        <w:t xml:space="preserve">).  Even though Bill James has </w:t>
-      </w:r>
-      <w:r>
-        <w:t>collected large amounts of data, spent countless hours developing and discussing</w:t>
-      </w:r>
-      <w:r>
-        <w:t xml:space="preserve"> baseball metrics, </w:t>
-      </w:r>
-      <w:r>
-        <w:t xml:space="preserve">he sees his role </w:t>
-      </w:r>
-      <w:r>
-        <w:t>is “</w:t>
-      </w:r>
-      <w:r>
-        <w:t>to find questions about baseball that have objective answers</w:t>
-      </w:r>
-      <w:r>
-        <w:t>.</w:t>
-      </w:r>
-      <w:r>
-        <w:t>”</w:t>
-      </w:r>
-      <w:r>
-        <w:t xml:space="preserve"> </w:t>
-      </w:r>
-      <w:r>
-        <w:rPr>
-          <w:bCs/>
-        </w:rPr>
-        <w:t>He</w:t>
-      </w:r>
-      <w:r>
-        <w:rPr>
-          <w:bCs/>
-        </w:rPr>
-        <w:t xml:space="preserve"> arrived at the same conclusion as academics and researchers have promoted for generations:  forming a good research question is the cornerstone of good analysis.  </w:t>
-      </w:r>
-      <w:commentRangeStart w:id="7"/>
-      <w:r>
-        <w:rPr>
-          <w:bCs/>
-        </w:rPr>
-        <w:t xml:space="preserve">We </w:t>
-      </w:r>
-      <w:r>
-        <w:rPr>
-          <w:bCs/>
-        </w:rPr>
-        <w:t>should not</w:t>
-      </w:r>
-      <w:r>
-        <w:rPr>
-          <w:bCs/>
-        </w:rPr>
-        <w:t xml:space="preserve"> spend our time seeking </w:t>
-      </w:r>
-      <w:r>
-        <w:rPr>
-          <w:bCs/>
-        </w:rPr>
-        <w:t>the right data to analyze;</w:t>
-      </w:r>
-      <w:r>
-        <w:rPr>
-          <w:bCs/>
-        </w:rPr>
-        <w:t xml:space="preserve"> we </w:t>
-      </w:r>
-      <w:r>
-        <w:rPr>
-          <w:bCs/>
-        </w:rPr>
-        <w:t>should spend</w:t>
-      </w:r>
-      <w:r>
-        <w:rPr>
-          <w:bCs/>
-        </w:rPr>
-        <w:t xml:space="preserve"> our time seeking the right</w:t>
-      </w:r>
-      <w:r>
-        <w:rPr>
-          <w:bCs/>
-        </w:rPr>
-        <w:t xml:space="preserve"> questions to answer</w:t>
-      </w:r>
-      <w:r>
-        <w:rPr>
-          <w:bCs/>
-        </w:rPr>
-        <w:t>.</w:t>
-      </w:r>
-      <w:r>
-        <w:rPr>
-          <w:bCs/>
-        </w:rPr>
-        <w:t xml:space="preserve"> </w:t>
-      </w:r>
-      <w:commentRangeEnd w:id="7"/>
-      <w:r>
-        <w:rPr>
-          <w:rStyle w:val="CommentReference"/>
-          <w:snapToGrid/>
-        </w:rPr>
-        <w:commentReference w:id="7"/>
-      </w:r>
-      <w:r>
-        <w:rPr>
-          <w:bCs/>
-        </w:rPr>
-        <w:t xml:space="preserve">This may seem subtle, but it’s a powerful distinction that will save a lot of time and analyses. </w:t>
-      </w:r>
-      <w:r>
-        <w:rPr>
-          <w:bCs/>
-        </w:rPr>
-        <w:t xml:space="preserve"> But do not mistake this for ignoring the data, we will still want to identify and understand all of our data sources (we will focus on this in Chapter 3). </w:t>
-      </w:r>
-    </w:p>
-    <w:p>
-      <w:pPr>
-        <w:pStyle w:val="H3"/>
-      </w:pPr>
-      <w:r>
-        <w:t>Focusing the Pur</w:t>
-      </w:r>
-      <w:r>
-        <w:t>pose of</w:t>
-      </w:r>
-      <w:r>
-        <w:t xml:space="preserve"> the A</w:t>
-      </w:r>
-      <w:r>
-        <w:t>nalysis</w:t>
-      </w:r>
-    </w:p>
-    <w:p>
-      <w:pPr>
-        <w:pStyle w:val="Para"/>
-        <w:rPr>
-          <w:bCs/>
-        </w:rPr>
-      </w:pPr>
-      <w:r>
-        <w:rPr>
-          <w:bCs/>
-        </w:rPr>
-        <w:t xml:space="preserve">There is one more area to explore with regards to </w:t>
-      </w:r>
-      <w:r>
-        <w:rPr>
-          <w:bCs/>
-        </w:rPr>
-        <w:t>preparing for the data an</w:t>
-      </w:r>
-      <w:r>
-        <w:rPr>
-          <w:bCs/>
-        </w:rPr>
-        <w:t xml:space="preserve">d that is how </w:t>
-      </w:r>
-      <w:r>
-        <w:rPr>
-          <w:bCs/>
-        </w:rPr>
-        <w:t>the question can be created to set the</w:t>
-      </w:r>
-      <w:r>
-        <w:rPr>
-          <w:bCs/>
-        </w:rPr>
-        <w:t xml:space="preserve"> focus on the analysis.  There are three broad types of analyses.  </w:t>
-      </w:r>
-      <w:r>
-        <w:rPr>
-          <w:b/>
-          <w:bCs/>
-        </w:rPr>
-        <w:t>E</w:t>
-      </w:r>
-      <w:r>
-        <w:rPr>
-          <w:b/>
-          <w:bCs/>
-        </w:rPr>
-        <w:t>xplanatory</w:t>
-      </w:r>
-      <w:r>
-        <w:rPr>
-          <w:bCs/>
-        </w:rPr>
-        <w:t xml:space="preserve"> analysis attempts to uncover what happened or is happening and is looking at the reality of the environment. </w:t>
-      </w:r>
-      <w:r>
-        <w:rPr>
-          <w:b/>
-          <w:bCs/>
-        </w:rPr>
-        <w:t xml:space="preserve">Normative </w:t>
-      </w:r>
-      <w:r>
-        <w:rPr>
-          <w:bCs/>
-        </w:rPr>
-        <w:t xml:space="preserve">analysis attempts to define the best or most optimal approach to how things should be done and is attempting to </w:t>
-      </w:r>
-      <w:r>
-        <w:rPr>
-          <w:bCs/>
-        </w:rPr>
-        <w:t>define</w:t>
-      </w:r>
-      <w:r>
-        <w:rPr>
-          <w:bCs/>
-        </w:rPr>
-        <w:t xml:space="preserve"> an environment that may or may not match the current one.  </w:t>
-      </w:r>
-      <w:r>
-        <w:rPr>
-          <w:b/>
-          <w:bCs/>
-        </w:rPr>
-        <w:t>Exploratory</w:t>
-      </w:r>
-      <w:r>
-        <w:rPr>
-          <w:bCs/>
-        </w:rPr>
-        <w:t xml:space="preserve"> </w:t>
-      </w:r>
-      <w:r>
-        <w:rPr>
-          <w:bCs/>
-        </w:rPr>
-        <w:t xml:space="preserve">analysis is </w:t>
-      </w:r>
-      <w:r>
-        <w:rPr>
-          <w:bCs/>
-        </w:rPr>
-        <w:t xml:space="preserve">a little different than both of those is that the purpose is intentionally undefined and it’s main purpose to explore the data and flip the research question around.  Rather than seeking a good question, we explore what answers are in the data and see if those answer any good questions. </w:t>
-      </w:r>
-    </w:p>
-    <w:p>
-      <w:pPr>
-        <w:pStyle w:val="Para"/>
-        <w:rPr>
-          <w:bCs/>
-        </w:rPr>
-      </w:pPr>
-      <w:r>
-        <w:rPr>
-          <w:bCs/>
-        </w:rPr>
-        <w:t>Most of what people think of when they think</w:t>
-      </w:r>
-      <w:r>
-        <w:rPr>
-          <w:bCs/>
-        </w:rPr>
-        <w:t xml:space="preserve"> data analysis is explanatory and it’s what we will </w:t>
-      </w:r>
-      <w:r>
-        <w:rPr>
-          <w:bCs/>
-        </w:rPr>
-        <w:t xml:space="preserve">mostly </w:t>
-      </w:r>
-      <w:proofErr w:type="gramStart"/>
-      <w:r>
-        <w:rPr>
-          <w:bCs/>
-        </w:rPr>
-        <w:t>focus</w:t>
-      </w:r>
-      <w:proofErr w:type="gramEnd"/>
-      <w:r>
-        <w:rPr>
-          <w:bCs/>
-        </w:rPr>
-        <w:t xml:space="preserve"> on in this book.  </w:t>
-      </w:r>
-      <w:r>
-        <w:rPr>
-          <w:bCs/>
-        </w:rPr>
-        <w:t>Analyzing how much time is lost</w:t>
-      </w:r>
-      <w:r>
-        <w:rPr>
-          <w:bCs/>
-        </w:rPr>
-        <w:t xml:space="preserve"> reading and deleting spam is an explanatory analysis; we want to explain </w:t>
-      </w:r>
-      <w:r>
-        <w:rPr>
-          <w:bCs/>
-        </w:rPr>
-        <w:t xml:space="preserve">an element of employee time in our current environment.  But even within explanatory analysis we may want a sharper focus, maybe we just want to keep it simple and simply describe what we observe.  Perhaps we want to do some comparative analysis and compare between two </w:t>
-      </w:r>
-      <w:r>
-        <w:rPr>
-          <w:bCs/>
-        </w:rPr>
-        <w:t xml:space="preserve">commercial </w:t>
-      </w:r>
-      <w:r>
-        <w:rPr>
-          <w:bCs/>
-        </w:rPr>
-        <w:t xml:space="preserve">products, network segments or applications. </w:t>
-      </w:r>
-    </w:p>
-    <w:p>
-      <w:pPr>
-        <w:pStyle w:val="Para"/>
-        <w:rPr>
-          <w:bCs/>
-        </w:rPr>
-      </w:pPr>
-      <w:r>
-        <w:rPr>
-          <w:bCs/>
-        </w:rPr>
-        <w:t xml:space="preserve">Normative analysis </w:t>
-      </w:r>
-      <w:r>
-        <w:rPr>
-          <w:bCs/>
-        </w:rPr>
-        <w:t>attempts to define the best “normal” way something should perform or be done.  Normative analysis may</w:t>
-      </w:r>
-      <w:r>
-        <w:rPr>
-          <w:bCs/>
-        </w:rPr>
-        <w:t xml:space="preserve"> be a goal from the start, or it may turn out to be a natural extension of explanatory analysis.  In the spam example, a logical follow up question is to ask how much time spent on spam is too much (or </w:t>
-      </w:r>
-      <w:r>
-        <w:rPr>
-          <w:bCs/>
-        </w:rPr>
-        <w:t xml:space="preserve">how much is </w:t>
-      </w:r>
-      <w:r>
-        <w:rPr>
-          <w:bCs/>
-        </w:rPr>
-        <w:t>acceptable).  In which case we may want to compare the c</w:t>
-      </w:r>
-      <w:r>
-        <w:rPr>
-          <w:bCs/>
-        </w:rPr>
-        <w:t xml:space="preserve">osts involved with reducing spam </w:t>
-      </w:r>
-      <w:r>
-        <w:rPr>
-          <w:bCs/>
-        </w:rPr>
-        <w:t>against the cost of the time</w:t>
-      </w:r>
-      <w:r>
-        <w:rPr>
-          <w:bCs/>
-        </w:rPr>
-        <w:t xml:space="preserve"> spent dealing with spam</w:t>
-      </w:r>
-      <w:r>
-        <w:rPr>
-          <w:bCs/>
-        </w:rPr>
-        <w:t>, but the purpose of that analysis is to define an optimal</w:t>
-      </w:r>
-      <w:r>
-        <w:rPr>
-          <w:bCs/>
-        </w:rPr>
-        <w:t xml:space="preserve"> balance that we should strive for.</w:t>
-      </w:r>
-      <w:r>
-        <w:rPr>
-          <w:bCs/>
-        </w:rPr>
-        <w:t xml:space="preserve"> </w:t>
-      </w:r>
-    </w:p>
-    <w:p>
-      <w:pPr>
-        <w:pStyle w:val="H3"/>
-      </w:pPr>
-      <w:r>
-        <w:t>On Risk</w:t>
+        <w:t>Exploratory Data Analysis</w:t>
       </w:r>
     </w:p>
     <w:p>
@@ -6186,25 +5466,92 @@
         <w:pStyle w:val="Para"/>
       </w:pPr>
       <w:r>
-        <w:t xml:space="preserve">We would be remiss if we didn’t address the relationship of data analysis to risk analysis.  Most everything we do in information security is related to </w:t>
-      </w:r>
-      <w:r>
-        <w:t xml:space="preserve">this nebulous concept of </w:t>
-      </w:r>
-      <w:r>
-        <w:t xml:space="preserve">risk.  Whether explicit or implicit, security practitioners are constantly making judgments about what practice is good, what vulnerabilities must be fixed and with what urgency, or defining what policies and controls are essential to our security.  These </w:t>
-      </w:r>
-      <w:r>
-        <w:t xml:space="preserve">are all risk statements </w:t>
-      </w:r>
-      <w:r>
-        <w:t xml:space="preserve">and intended to treat risk </w:t>
-      </w:r>
-      <w:r>
-        <w:t>to</w:t>
-      </w:r>
-      <w:r>
-        <w:t xml:space="preserve"> some normative level.</w:t>
+        <w:t xml:space="preserve">Now that we’ve laid out how a good data analysis should begin, lets talk about how things will generally occur </w:t>
+      </w:r>
+      <w:r>
+        <w:t>in the real world.  W</w:t>
+      </w:r>
+      <w:r>
+        <w:t xml:space="preserve">e’d love to start each day with a cup of </w:t>
+      </w:r>
+      <w:r>
+        <w:t xml:space="preserve">hot coffee, </w:t>
+      </w:r>
+      <w:r>
+        <w:t>a cl</w:t>
+      </w:r>
+      <w:r>
+        <w:t xml:space="preserve">ear research question and a </w:t>
+      </w:r>
+      <w:r>
+        <w:t>platter</w:t>
+      </w:r>
+      <w:r>
+        <w:t xml:space="preserve"> of clean data, but in reality we usually have to settle for just the coffee.   Often times we do start off with data and a vague question </w:t>
+      </w:r>
+      <w:r>
+        <w:t>like</w:t>
+      </w:r>
+      <w:r>
+        <w:t>,</w:t>
+      </w:r>
+      <w:r>
+        <w:t xml:space="preserve"> “is there anything useful in this data?”  </w:t>
+      </w:r>
+      <w:r>
+        <w:t xml:space="preserve">This brings us back to John </w:t>
+      </w:r>
+      <w:proofErr w:type="spellStart"/>
+      <w:r>
+        <w:t>Tukey</w:t>
+      </w:r>
+      <w:proofErr w:type="spellEnd"/>
+      <w:r>
+        <w:t xml:space="preserve"> (remember we mentioned him earlier this chapter).  He pioneered a process he called “exploratory data analysis” or EDA.  It’s the process of </w:t>
+      </w:r>
+      <w:r>
+        <w:t>walking around barefoot in the data, perhaps even rolling around a bit in it.</w:t>
+      </w:r>
+      <w:r>
+        <w:t xml:space="preserve"> We do this to learn about the variables in the data, their significance and relationships to other variables. </w:t>
+      </w:r>
+      <w:r>
+        <w:t xml:space="preserve"> </w:t>
+      </w:r>
+      <w:proofErr w:type="spellStart"/>
+      <w:r>
+        <w:t>Tukey</w:t>
+      </w:r>
+      <w:proofErr w:type="spellEnd"/>
+      <w:r>
+        <w:t xml:space="preserve"> developed a whole range of techniques to increase our visibility into and our understanding of the data, including the elegantly simple </w:t>
+      </w:r>
+      <w:r>
+        <w:rPr>
+          <w:b/>
+        </w:rPr>
+        <w:t>stem and leaf plot</w:t>
+      </w:r>
+      <w:r>
+        <w:t xml:space="preserve">, the </w:t>
+      </w:r>
+      <w:r>
+        <w:rPr>
+          <w:b/>
+        </w:rPr>
+        <w:t>five-number summary</w:t>
+      </w:r>
+      <w:r>
+        <w:t xml:space="preserve"> and the helpful </w:t>
+      </w:r>
+      <w:r>
+        <w:rPr>
+          <w:b/>
+        </w:rPr>
+        <w:t>box plot</w:t>
+      </w:r>
+      <w:r>
+        <w:t xml:space="preserve"> diagram.  All of which may appear at some point in this book.</w:t>
       </w:r>
     </w:p>
     <w:p>
@@ -6212,538 +5559,30 @@
         <w:pStyle w:val="Para"/>
       </w:pPr>
       <w:r>
-        <w:t xml:space="preserve">But any research question that </w:t>
-      </w:r>
-      <w:r>
-        <w:t>sets out to measure risk is going to put the analysis itself at risk.  If we want to focus on technical risk</w:t>
-      </w:r>
-      <w:r>
-        <w:rPr>
-          <w:rStyle w:val="FootnoteReference"/>
-        </w:rPr>
-        <w:footnoteReference w:id="5"/>
-      </w:r>
-      <w:r>
-        <w:t xml:space="preserve"> we may create a repository of help-desk (</w:t>
-      </w:r>
-      <w:r>
-        <w:t xml:space="preserve">or security operations) tickets to help inform our estimation around the frequency of events and </w:t>
-      </w:r>
-      <w:r>
-        <w:t xml:space="preserve">put some effort into </w:t>
-      </w:r>
-      <w:r>
-        <w:t>collecting</w:t>
-      </w:r>
-      <w:r>
-        <w:t xml:space="preserve"> data around the impact after a breach occurs.  It is astonishing how little data is collected that could reduce our uncertainty around objective measurements of risk.</w:t>
+        <w:t>Once we get comfortable with the data we’ll naturally start to ask some question of it.</w:t>
+      </w:r>
+      <w:r>
+        <w:t xml:space="preserve">  However</w:t>
+      </w:r>
+      <w:r>
+        <w:t>, and this is important, we always want to circle back and form a proper researc</w:t>
+      </w:r>
+      <w:r>
+        <w:t xml:space="preserve">h question.  As </w:t>
+      </w:r>
+      <w:proofErr w:type="spellStart"/>
+      <w:r>
+        <w:t>Tukey</w:t>
+      </w:r>
+      <w:proofErr w:type="spellEnd"/>
+      <w:r>
+        <w:t xml:space="preserve"> said in his 1977 book, “Exploratory data analysis can never be the whole story” and refers to EDA has the foundation stone and the first step in data analysis.  </w:t>
+      </w:r>
+      <w:r>
+        <w:t>He also said, “Exploratory data analysis is an attitude, a state of flexibility, a willingness to look for those things that we believe are not there, as well as those we believe to be there.”  With that in mind, most of the use cases in this book will be approached with exploratory analysis.  We will take an iterative approach and learn as we walk around in the data.  In the end though, we need to remember that data analysis is done to find an answer to a question worthy of asking.</w:t>
       </w:r>
       <w:r>
         <w:t xml:space="preserve"> </w:t>
-      </w:r>
-    </w:p>
-    <w:p>
-      <w:pPr>
-        <w:pStyle w:val="Para"/>
-      </w:pPr>
-      <w:r>
-        <w:t xml:space="preserve">Let’s talk through a simple example.  Suppose there is a proposal to expose an interactive menu for the company cafeteria to the Internet.  While this may raise all sorts of questions around controls, suppose the proposal is to require authentication with the corporate username and password.  The general consensus </w:t>
-      </w:r>
-      <w:r>
-        <w:t>among the security wonks is the single factor represents a risk and should be made into two factors.  How much risk does single factor authentication represent?  One valid research question may be to ask how often we see attempts and successes in brute forcing single factor authentication.  As luck would have it we can find some very good sources for that data since there is an instance of MS OWA, and it has been leveraging single factor authentication for years.   In order to shed light on the probable frequency of events involving single factor authentication we could dig into a similar service and its history.</w:t>
-      </w:r>
-    </w:p>
-    <w:p>
-      <w:pPr>
-        <w:pStyle w:val="H4"/>
-      </w:pPr>
-      <w:r>
-        <w:t>On Data Collection</w:t>
-      </w:r>
-    </w:p>
-    <w:p>
-      <w:pPr>
-        <w:pStyle w:val="Para"/>
-      </w:pPr>
-      <w:r>
-        <w:t>Sometimes data collection is sometimes relatively straightforward, perhaps we’ve created a repository of data sources and we can just tap into them, or we know it’s sitting in some log files, or an existing database and all we have to do is grab it.  Other times, we may have to create a process to begin collecting data within an application or system.  Or perhaps we need to put together a survey to extract data from people.  How the data is collected is quite important as it often may set limits on</w:t>
-      </w:r>
-      <w:r>
-        <w:t xml:space="preserve"> what </w:t>
-      </w:r>
-      <w:r>
-        <w:t xml:space="preserve">we can do with (or infer from) the data.  </w:t>
-      </w:r>
-    </w:p>
-    <w:p>
-      <w:pPr>
-        <w:pStyle w:val="Para"/>
-      </w:pPr>
-      <w:r>
-        <w:t xml:space="preserve">For example, if we really did want to know (for some strange reason), the proportion of spam emails we block that offer discount prescription drugs we can grab the logs of the spam filter and count up all of the blocked spam (known as the </w:t>
-      </w:r>
-      <w:r>
-        <w:rPr>
-          <w:i/>
-        </w:rPr>
-        <w:t>population</w:t>
-      </w:r>
-      <w:r>
-        <w:t xml:space="preserve">) </w:t>
-      </w:r>
-      <w:r>
-        <w:t>and</w:t>
-      </w:r>
-      <w:r>
-        <w:t xml:space="preserve"> then count how many were in the prescription drug category.  This method allows us to count and </w:t>
-      </w:r>
-      <w:r>
-        <w:rPr>
-          <w:i/>
-        </w:rPr>
-        <w:t xml:space="preserve">describe </w:t>
-      </w:r>
-      <w:r>
-        <w:t>what we have observed (</w:t>
-      </w:r>
-      <w:r>
-        <w:rPr>
-          <w:i/>
-        </w:rPr>
-        <w:t>descriptive statistics is discussed in chapter 4)</w:t>
-      </w:r>
-      <w:r>
-        <w:t xml:space="preserve">.  But what if we wanted to estimate the proportion of prescription drug spam on the Internet as whole?  Could we infer that by looking at just our spam data?  </w:t>
-      </w:r>
-    </w:p>
-    <w:p>
-      <w:pPr>
-        <w:pStyle w:val="Para"/>
-      </w:pPr>
-      <w:r>
-        <w:t>To look at answering that, let’s return to the research question we formed in the last section, “How much time do employees spend on spam that is not blocked by the spam filter?”  It is infeasible to record all the time each employee spends dealing with spam, just as it is infeasible to count all the email on the Internet.  But what if we picked out just a handful of employees and understood the time they spend dealing with spam?  Would that help us get close to answering our research question?  Even though the answer to that question is “yes”, we have to append a whole slew of qualifications on it.  This is where one aspect of statistics can help and the key phrase is “design of experiments”.  We have our friend from Chapter 1, R. A. Fisher to thank for much of our knowledge in this area who wrote a book on this topic in 1935 (appropriately titled “The design of experiments”).  This work gave birth to many of the research tactics used across most every scientific field of study.</w:t>
-      </w:r>
-    </w:p>
-    <w:p>
-      <w:pPr>
-        <w:pStyle w:val="Para"/>
-      </w:pPr>
-      <w:r>
-        <w:t xml:space="preserve">Back to our problem though, if we can’t grab all the data, we want to grab data from a sample that is </w:t>
-      </w:r>
-      <w:r>
-        <w:rPr>
-          <w:i/>
-        </w:rPr>
-        <w:t>representative</w:t>
-      </w:r>
-      <w:r>
-        <w:t xml:space="preserve"> of the larger population.  We will talk about how this works in chapter 5.  For now, just know that whether we are talking about a survey or log collection process, we want to be aware of the population we are drawing the data from and how the population is represented in the data we are collecting.  When we are collecting a subset of samples from the population there are two concepts we must be aware of and how they influence our results: sample bias and sample error. We try to reduce the influence of sample bias because it can silently throw off the results and measuring how much bias is present has proven to be a challenge.  With sample error on the other hand, if we have a representative sample, we can estimate the amount of sample error and account for its effect.</w:t>
-      </w:r>
-    </w:p>
-    <w:p>
-      <w:pPr>
-        <w:pStyle w:val="Para"/>
-      </w:pPr>
-      <w:r>
-        <w:t xml:space="preserve">Sample bias occurs when the sample is </w:t>
-      </w:r>
-      <w:r>
-        <w:rPr>
-          <w:i/>
-        </w:rPr>
-        <w:t xml:space="preserve">not representative </w:t>
-      </w:r>
-      <w:r>
-        <w:t xml:space="preserve">of the larger population (see the case study from the 1938 U.S. elections) and is typically caused by a systemic flaw in the selection method.  Most non-random selection processes (we’ll get into randomness later) will either over-represent or under-represent some subset of the population and simply gathering more samples (with the same flawed sampling method) will not help since the flaw is in selection method, not the sample size.  A classic example is the self-selected survey where we may send out a survey our users to gauge opinion of the enforced password policy.  We construct a set of questions and send it to every employee, but only a small proportion respond.  This is referred to as voluntary-response bias since those willing to volunteer for the survey are motivated by their strong opinion on the topic.  This is closely related to the non-response bias, which emphasizes the part of the population excluded from the survey.  Non-response bias describes those people who are unwilling, unable or unmotivated to respond, who are then excluded from the sample.   Either way, there may be an underlying pattern in the respondents that reduce our confidence that the samples are representative of the larger population. </w:t>
-      </w:r>
-    </w:p>
-    <w:p>
-      <w:pPr>
-        <w:pStyle w:val="FeatureType"/>
-      </w:pPr>
-      <w:proofErr w:type="gramStart"/>
-      <w:r>
-        <w:t>type</w:t>
-      </w:r>
-      <w:proofErr w:type="gramEnd"/>
-      <w:r>
-        <w:t>="</w:t>
-      </w:r>
-      <w:proofErr w:type="spellStart"/>
-      <w:r>
-        <w:t>caseStudy</w:t>
-      </w:r>
-      <w:proofErr w:type="spellEnd"/>
-      <w:r>
-        <w:t>"</w:t>
-      </w:r>
-    </w:p>
-    <w:p>
-      <w:pPr>
-        <w:pStyle w:val="FeatureTitle"/>
-        <w:rPr>
-          <w:b w:val="0"/>
-        </w:rPr>
-      </w:pPr>
-      <w:r>
-        <w:rPr>
-          <w:b w:val="0"/>
-        </w:rPr>
-        <w:t xml:space="preserve">The magazine Literary Digest ran a large public opinion poll in an attempt to predict the 1936 presidential race.  They gathered names from a variety of sources including the telephone directory, club memberships and magazine subscriptions.  They ended up with over 2 million responses and predicted a clear winner: Alfred Landon (for those not up on their American history, the democratic candidate, Theodore Roosevelt, won that election carrying 46 states).  The problem with the Literary Digest poll began long before a single response was collected or counted.  Their trouble began with where they went looking for the data.  Remember the year was 1936 and the great depression </w:t>
-      </w:r>
-      <w:r>
-        <w:rPr>
-          <w:b w:val="0"/>
-        </w:rPr>
-        <w:t xml:space="preserve">in the U.S. </w:t>
-      </w:r>
-      <w:r>
-        <w:rPr>
-          <w:b w:val="0"/>
-        </w:rPr>
-        <w:t>hadn’t let up yet and they ended up polling people with phones, club memberships and magazine subscriptions.  They systematically polled the middle and upper class, which generally leaned towards Landon, and arrived at an answer that was mathematically correct and yet completely wrong.</w:t>
-      </w:r>
-      <w:r>
-        <w:rPr>
-          <w:b w:val="0"/>
-        </w:rPr>
-        <w:t xml:space="preserve">  Through their selection of sources to contact people they introduced bias into their sample.  The fact that they had 2 million responses did not reduce that bias; they just had a larger sample with bias.</w:t>
-      </w:r>
-    </w:p>
-    <w:p>
-      <w:pPr>
-        <w:pStyle w:val="FeaturePara"/>
-        <w:ind w:firstLine="0"/>
-      </w:pPr>
-      <w:r>
-        <w:t xml:space="preserve">To add to their embarrassment, at the same time, a young man named George Gallup had gathered a relatively small sample of just 50,000 voters but using a much more representative sampling method and correctly predicted </w:t>
-      </w:r>
-      <w:r>
-        <w:t>Franklin Roosevelt</w:t>
-      </w:r>
-      <w:r>
-        <w:t xml:space="preserve"> as the winner of the 1936 elections, which catapulted his name into the spotlight</w:t>
-      </w:r>
-      <w:bookmarkStart w:id="8" w:name="_GoBack"/>
-      <w:bookmarkEnd w:id="8"/>
-      <w:r>
-        <w:t>.</w:t>
-      </w:r>
-    </w:p>
-    <w:p>
-      <w:pPr>
-        <w:pStyle w:val="Para"/>
-      </w:pPr>
-    </w:p>
-    <w:p>
-      <w:pPr>
-        <w:pStyle w:val="H3"/>
-      </w:pPr>
-      <w:r>
-        <w:t>Data Analysis</w:t>
-      </w:r>
-    </w:p>
-    <w:p>
-      <w:pPr>
-        <w:pStyle w:val="QuotePara"/>
-      </w:pPr>
-      <w:r>
-        <w:t>A statistics professor walked into the lecture hall and asked all of her students to stand up</w:t>
-      </w:r>
-      <w:r>
-        <w:t xml:space="preserve"> and pull out a coin</w:t>
-      </w:r>
-      <w:r>
-        <w:t xml:space="preserve">.  Once they were all standing she instructed them </w:t>
-      </w:r>
-      <w:r>
-        <w:t xml:space="preserve">to flip their coin and </w:t>
-      </w:r>
-      <w:r>
-        <w:t xml:space="preserve">if they got a tails they should sit down.  On the first flip, about half of the students sat down.  She repeated this and </w:t>
-      </w:r>
-      <w:r>
-        <w:t xml:space="preserve">again </w:t>
-      </w:r>
-      <w:r>
-        <w:t xml:space="preserve">half of those standing sat down.  She repeated this until finally there was one student standing and she </w:t>
-      </w:r>
-      <w:r>
-        <w:t>looked at the student as said, “Y</w:t>
-      </w:r>
-      <w:r>
-        <w:t>ou just flipped a coin and got seven heads in row, please stay standing, tell us your name and share your secret so that others may do the same next time.”</w:t>
-      </w:r>
-    </w:p>
-    <w:p>
-      <w:pPr>
-        <w:pStyle w:val="Para"/>
-      </w:pPr>
-      <w:r>
-        <w:t xml:space="preserve">Finally we get to the juicy part of the </w:t>
-      </w:r>
-      <w:r>
-        <w:t xml:space="preserve">whole process and what a good portion of this book is about. </w:t>
-      </w:r>
-      <w:r>
-        <w:t xml:space="preserve">The good news is that we can </w:t>
-      </w:r>
-      <w:r>
-        <w:t>pull a lot of information</w:t>
-      </w:r>
-      <w:r>
-        <w:t xml:space="preserve"> </w:t>
-      </w:r>
-      <w:r>
-        <w:t>through descriptive visualizations</w:t>
-      </w:r>
-      <w:r>
-        <w:t xml:space="preserve">.  Simply gathering up data, counting, comparing and describing it </w:t>
-      </w:r>
-      <w:r>
-        <w:t xml:space="preserve">visually </w:t>
-      </w:r>
-      <w:r>
-        <w:t>can be enough to answer simple research questions (</w:t>
-      </w:r>
-      <w:r>
-        <w:t xml:space="preserve">at least </w:t>
-      </w:r>
-      <w:r>
-        <w:t xml:space="preserve">enough to inform a decision).  But we want to be careful of overconfidence in what descriptive statistics can do.  People often underestimate the variability present in our systems and the actions of our users and adversaries. </w:t>
-      </w:r>
-    </w:p>
-    <w:p>
-      <w:pPr>
-        <w:pStyle w:val="Para"/>
-      </w:pPr>
-      <w:r>
-        <w:t xml:space="preserve">Once we </w:t>
-      </w:r>
-      <w:r>
-        <w:t>outgrow simply</w:t>
-      </w:r>
-      <w:r>
-        <w:t xml:space="preserve"> describing </w:t>
-      </w:r>
-      <w:r>
-        <w:t xml:space="preserve">or visualizing </w:t>
-      </w:r>
-      <w:r>
-        <w:t>our observations,</w:t>
-      </w:r>
-      <w:r>
-        <w:t xml:space="preserve"> we step into the world probability </w:t>
-      </w:r>
-      <w:r>
-        <w:t>and probabilistic statements.  T</w:t>
-      </w:r>
-      <w:r>
-        <w:t xml:space="preserve">here are a number of reasons for this.  First, we simply cannot gather all of the data, most of the time it is infeasible, expensive or impossible. </w:t>
-      </w:r>
-      <w:r>
-        <w:t xml:space="preserve"> Therefore, we gather </w:t>
-      </w:r>
-      <w:r>
-        <w:t>a smaller sample of</w:t>
-      </w:r>
-      <w:r>
-        <w:t xml:space="preserve"> observations and make inferential statements about</w:t>
-      </w:r>
-      <w:r>
-        <w:t xml:space="preserve"> the larger population.</w:t>
-      </w:r>
-      <w:r>
-        <w:t xml:space="preserve"> Election polling is a great example of this.  A </w:t>
-      </w:r>
-      <w:r>
-        <w:t>well-constructed</w:t>
-      </w:r>
-      <w:r>
-        <w:t xml:space="preserve"> survey of just a thousand people can represent the opinions </w:t>
-      </w:r>
-      <w:r>
-        <w:t xml:space="preserve">of millions with a relatively high degree of accuracy.  That “relatively high degree” qualification is key.  Anytime we measure less than the whole, we can only make probabilistic statements so results of election polls will generally include a “margin of error”.  The term </w:t>
-      </w:r>
-      <w:r>
-        <w:rPr>
-          <w:i/>
-        </w:rPr>
-        <w:t>error</w:t>
-      </w:r>
-      <w:r>
-        <w:t xml:space="preserve"> here is not synonymous with </w:t>
-      </w:r>
-      <w:r>
-        <w:rPr>
-          <w:i/>
-        </w:rPr>
-        <w:t>mistake</w:t>
-      </w:r>
-      <w:r>
-        <w:t xml:space="preserve">, but represents the natural fluctuations in our observations (also called “observational error”) that occur when we measure less than everything.   </w:t>
-      </w:r>
-    </w:p>
-    <w:p>
-      <w:pPr>
-        <w:pStyle w:val="Para"/>
-      </w:pPr>
-      <w:r>
-        <w:t xml:space="preserve">Secondly, we have natural fluctuations in the system we are measuring.  </w:t>
-      </w:r>
-      <w:r>
-        <w:t xml:space="preserve">If we want to record how much time employees spend dealing with spam, </w:t>
-      </w:r>
-      <w:r>
-        <w:t xml:space="preserve">of course </w:t>
-      </w:r>
-      <w:r>
-        <w:t>the amount of spam will fluctuate from day to day and we should expect this.</w:t>
-      </w:r>
-      <w:r>
-        <w:t xml:space="preserve">  Even in a deterministic system like a computer (that generally does the same task the same way every time), we could expect variations in its functioning especially when multiple components and interconnections are involved.  </w:t>
-      </w:r>
-    </w:p>
-    <w:p>
-      <w:pPr>
-        <w:pStyle w:val="Para"/>
-      </w:pPr>
-      <w:r>
-        <w:t>Last</w:t>
-      </w:r>
-      <w:r>
-        <w:t xml:space="preserve">ly, we </w:t>
-      </w:r>
-      <w:r>
-        <w:t xml:space="preserve">may </w:t>
-      </w:r>
-      <w:r>
-        <w:t xml:space="preserve">have fluctuations in our ability to accurately measure.  </w:t>
-      </w:r>
-      <w:r>
-        <w:t xml:space="preserve">Going back to our spam example, if we ask people to record their time manually, we could expect some people to forget to record some time or misrepresent their time simply for any number of reasons.   This uncertainty will also lead us to probabilistic statements. </w:t>
-      </w:r>
-    </w:p>
-    <w:p>
-      <w:pPr>
-        <w:pStyle w:val="Para"/>
-      </w:pPr>
-      <w:r>
-        <w:t xml:space="preserve">A common </w:t>
-      </w:r>
-      <w:r>
-        <w:t xml:space="preserve">approach </w:t>
-      </w:r>
-      <w:r>
-        <w:t>in data analysis (and much of science) is falsification, where we don’t attempt to prove something is true, but simply attempt to show the opposite is false.  In the spam example, if we’d only take action if employees spent more than an hour on spam per week.  We would want to set up the analysis to disprove that employees spend less than an hour.   It may seem a little odd at first, but it’ll make sense.  We test to see if systems and applications are secure by testing their insecurity.  If we have a lack of evidence showing insecurity, we feel reasonably good ab</w:t>
-      </w:r>
-      <w:r>
-        <w:t xml:space="preserve">out it’s security.  We cannot prove secure, but we can prove insecure and that’s the same approach in much of data analysis.  In order to prove two things are equal, we disprove their inequality. </w:t>
-      </w:r>
-    </w:p>
-    <w:p>
-      <w:pPr>
-        <w:pStyle w:val="Para"/>
-      </w:pPr>
-    </w:p>
-    <w:p>
-      <w:pPr>
-        <w:pStyle w:val="H3"/>
-      </w:pPr>
-      <w:r>
-        <w:t>Communication / Visualization</w:t>
-      </w:r>
-    </w:p>
-    <w:p>
-      <w:pPr>
-        <w:pStyle w:val="Para"/>
-      </w:pPr>
-      <w:r>
-        <w:t xml:space="preserve">The analysis isn’t complete when we get a result from the analysis we need to communicate that result.  </w:t>
-      </w:r>
-      <w:r>
-        <w:t xml:space="preserve">Looking at the typical communication process we have a sender (the analyst) with a message (the result, meaning or “story” in the data).  The sender encodes the message into a format to be sent through some medium or channel.  Sending the message through email may create a much different message than through an interactive presentation.  The recipient (the audience we want to communicate to) will get the message from the channel and decode it, attempting to reconstruct the meaning from the sender.  It doesn’t really matter if the channel is a paragraph of </w:t>
-      </w:r>
-      <w:proofErr w:type="gramStart"/>
-      <w:r>
-        <w:t>text,</w:t>
-      </w:r>
-      <w:proofErr w:type="gramEnd"/>
-      <w:r>
-        <w:t xml:space="preserve"> a table of numbers or a complex visualization, the important aspect of this stage of data analysis is a successful communication.   This stage benefits from pulling experience from behavioral psychology, economics and some cognitive science (especially when it comes to visualizations).  But the important thing here is that we don’t focus on simply making the coolest </w:t>
-      </w:r>
-      <w:proofErr w:type="spellStart"/>
-      <w:r>
-        <w:t>dataviz</w:t>
-      </w:r>
-      <w:proofErr w:type="spellEnd"/>
-      <w:r>
-        <w:t xml:space="preserve"> here, we want to focus on successfully communicating the data.  If we focus on the communication and it means an intricate interactive visualization, let’s dig into that.  However, if we can summarize our analysis with a one-sentence email of “The employees do not spend too much time dealing with spam.” then that’s good too.  Focus on creating the message that represents the data and put it in a format the recipient will decode accurately. </w:t>
-      </w:r>
-    </w:p>
-    <w:p>
-      <w:pPr>
-        <w:pStyle w:val="H2"/>
-      </w:pPr>
-      <w:r>
-        <w:t>Exploratory Data Analysis</w:t>
-      </w:r>
-    </w:p>
-    <w:p>
-      <w:pPr>
-        <w:pStyle w:val="Para"/>
-      </w:pPr>
-      <w:r>
-        <w:t>There is another approach to data analysis that is quite useful (and quite common), but can easily be misapplied and misunderstood.  In this method we start with data and jump into it, digging around and seeking answers without any specific research question in mind.  We do this to understand the data, uncover any under</w:t>
-      </w:r>
-      <w:r>
-        <w:t xml:space="preserve">lying structure in the data, or detect anomalies, outliers or important variables (among other tasks).  And the important thing about this process is that we still want to circle back around to the research question.  This is why we presented the traditional approach </w:t>
-      </w:r>
-      <w:proofErr w:type="gramStart"/>
-      <w:r>
-        <w:t>first,</w:t>
-      </w:r>
-      <w:proofErr w:type="gramEnd"/>
-      <w:r>
-        <w:t xml:space="preserve"> we will always end up back at the research question.</w:t>
-      </w:r>
-    </w:p>
-    <w:p>
-      <w:pPr>
-        <w:pStyle w:val="Para"/>
-      </w:pPr>
-      <w:r>
-        <w:t xml:space="preserve">John </w:t>
-      </w:r>
-      <w:proofErr w:type="spellStart"/>
-      <w:r>
-        <w:t>Tukey</w:t>
-      </w:r>
-      <w:proofErr w:type="spellEnd"/>
-      <w:r>
-        <w:t xml:space="preserve">, in addition to coining the term “bit” and creating the box plot, is often attributed as the pioneer of exploratory data analysis.  He describes it as “actively incisive rather than passively descriptive, with real emphasis on the discovery of the unexpected.”  </w:t>
-      </w:r>
-      <w:r>
-        <w:t xml:space="preserve">He also wrote, “Exploratory data analysis is an attitude, a state of flexibility, a willingness to look for those things that we believe are not there, as well as those we believe to be there.” </w:t>
-      </w:r>
-      <w:r>
-        <w:t xml:space="preserve">The process emphasizes </w:t>
-      </w:r>
-      <w:r>
-        <w:t xml:space="preserve">descriptive statistics and data visualization as </w:t>
-      </w:r>
-      <w:r>
-        <w:t>method</w:t>
-      </w:r>
-      <w:r>
-        <w:t>s</w:t>
-      </w:r>
-      <w:r>
-        <w:t xml:space="preserve"> to see into the data and distributions.</w:t>
-      </w:r>
-      <w:r>
-        <w:t xml:space="preserve">  </w:t>
       </w:r>
     </w:p>
     <w:sectPr>
@@ -6758,7 +5597,7 @@
 
 <file path=word/comments.xml><?xml version="1.0" encoding="utf-8"?>
 <w:comments xmlns:wpc="http://schemas.microsoft.com/office/word/2010/wordprocessingCanvas" xmlns:mo="http://schemas.microsoft.com/office/mac/office/2008/main" xmlns:mc="http://schemas.openxmlformats.org/markup-compatibility/2006" xmlns:mv="urn:schemas-microsoft-com:mac:vml" xmlns:o="urn:schemas-microsoft-com:office:office" xmlns:r="http://schemas.openxmlformats.org/officeDocument/2006/relationships" xmlns:m="http://schemas.openxmlformats.org/officeDocument/2006/math" xmlns:v="urn:schemas-microsoft-com:vml" xmlns:wp14="http://schemas.microsoft.com/office/word/2010/wordprocessingDrawing" xmlns:wp="http://schemas.openxmlformats.org/drawingml/2006/wordprocessingDrawing" xmlns:w10="urn:schemas-microsoft-com:office:word" xmlns:w="http://schemas.openxmlformats.org/wordprocessingml/2006/main" xmlns:w14="http://schemas.microsoft.com/office/word/2010/wordml" xmlns:wpg="http://schemas.microsoft.com/office/word/2010/wordprocessingGroup" xmlns:wpi="http://schemas.microsoft.com/office/word/2010/wordprocessingInk" xmlns:wne="http://schemas.microsoft.com/office/word/2006/wordml" xmlns:wps="http://schemas.microsoft.com/office/word/2010/wordprocessingShape" mc:Ignorable="w14 wp14">
-  <w:comment w:id="0" w:author="Jay Jacobs" w:date="2013-07-17T08:51:00Z" w:initials="JJ">
+  <w:comment w:id="1" w:author="Jay Jacobs" w:date="2013-07-18T08:49:00Z" w:initials="JJ">
     <w:p>
       <w:pPr>
         <w:pStyle w:val="CommentText"/>
@@ -6769,137 +5608,8 @@
         </w:rPr>
         <w:annotationRef/>
       </w:r>
-      <w:proofErr w:type="spellStart"/>
-      <w:proofErr w:type="gramStart"/>
-      <w:r>
-        <w:t>todo</w:t>
-      </w:r>
-      <w:proofErr w:type="spellEnd"/>
-      <w:proofErr w:type="gramEnd"/>
-      <w:r>
-        <w:t>: need to expand on this and/or wrap it up here.</w:t>
-      </w:r>
-    </w:p>
-  </w:comment>
-  <w:comment w:id="1" w:author="Jay Jacobs" w:date="2013-06-29T15:04:00Z" w:initials="JJ">
-    <w:p>
-      <w:pPr>
-        <w:pStyle w:val="CommentText"/>
-      </w:pPr>
-      <w:r>
-        <w:rPr>
-          <w:rStyle w:val="CommentReference"/>
-        </w:rPr>
-        <w:annotationRef/>
-      </w:r>
-      <w:r>
-        <w:t xml:space="preserve">I am thinking including code here is optional.  There really isn't much of a point to the code here other than "it's simple" </w:t>
-      </w:r>
-    </w:p>
-  </w:comment>
-  <w:comment w:id="2" w:author="Jay Jacobs" w:date="2013-06-29T15:42:00Z" w:initials="JJ">
-    <w:p>
-      <w:pPr>
-        <w:pStyle w:val="CommentText"/>
-      </w:pPr>
-      <w:r>
-        <w:rPr>
-          <w:rStyle w:val="CommentReference"/>
-        </w:rPr>
-        <w:annotationRef/>
-      </w:r>
-      <w:r>
-        <w:t>Also, wondering if a scatter plot of the firewall traffic is not more appropriate here as we won't go into linear regression much.</w:t>
-      </w:r>
-    </w:p>
-  </w:comment>
-  <w:comment w:id="3" w:author="Jay Jacobs" w:date="2013-06-23T10:03:00Z" w:initials="JJ">
-    <w:p>
-      <w:pPr>
-        <w:pStyle w:val="CommentText"/>
-      </w:pPr>
-      <w:r>
-        <w:rPr>
-          <w:rStyle w:val="CommentReference"/>
-        </w:rPr>
-        <w:annotationRef/>
-      </w:r>
-      <w:r>
-        <w:t>We have an opportunity here for a graphic that may make it into a lot of other peoples presentations.  How can we show the stages graphically?</w:t>
-      </w:r>
-    </w:p>
-  </w:comment>
-  <w:comment w:id="4" w:author="Jay Jacobs" w:date="2013-06-25T09:03:00Z" w:initials="JJ">
-    <w:p>
-      <w:pPr>
-        <w:pStyle w:val="CommentText"/>
-      </w:pPr>
-      <w:r>
-        <w:rPr>
-          <w:rStyle w:val="CommentReference"/>
-        </w:rPr>
-        <w:annotationRef/>
-      </w:r>
-      <w:r>
-        <w:t>May want to put this after the detailed sections.  This is a powerful point and it might help if people understood what went into each stage.</w:t>
-      </w:r>
-    </w:p>
-  </w:comment>
-  <w:comment w:id="5" w:author="Jay Jacobs" w:date="2013-06-23T15:05:00Z" w:initials="JJ">
-    <w:p>
-      <w:pPr>
-        <w:pStyle w:val="CommentText"/>
-      </w:pPr>
-      <w:r>
-        <w:rPr>
-          <w:rStyle w:val="CommentReference"/>
-        </w:rPr>
-        <w:annotationRef/>
-      </w:r>
-      <w:r>
-        <w:t>This section is a mish-mash of points and thoughts.  I will need to go through and make this coherent, because it’s not right now.</w:t>
-      </w:r>
-    </w:p>
-  </w:comment>
-  <w:comment w:id="6" w:author="Jay Jacobs" w:date="2013-06-23T11:09:00Z" w:initials="JJ">
-    <w:p>
-      <w:pPr>
-        <w:pStyle w:val="CommentText"/>
-      </w:pPr>
-      <w:r>
-        <w:rPr>
-          <w:rStyle w:val="CommentReference"/>
-        </w:rPr>
-        <w:annotationRef/>
-      </w:r>
-      <w:proofErr w:type="gramStart"/>
-      <w:r>
-        <w:t>opportunity</w:t>
-      </w:r>
-      <w:proofErr w:type="gramEnd"/>
-      <w:r>
-        <w:t xml:space="preserve"> here for a use case, maybe generate or grab some data around this and show how we’d go about this.  Could also transform this example to phishing.</w:t>
-      </w:r>
-    </w:p>
-  </w:comment>
-  <w:comment w:id="7" w:author="Jay Jacobs" w:date="2013-06-25T10:31:00Z" w:initials="JJ">
-    <w:p>
-      <w:pPr>
-        <w:pStyle w:val="CommentText"/>
-      </w:pPr>
-      <w:r>
-        <w:rPr>
-          <w:rStyle w:val="CommentReference"/>
-        </w:rPr>
-        <w:annotationRef/>
-      </w:r>
-      <w:proofErr w:type="gramStart"/>
-      <w:r>
-        <w:t>important</w:t>
-      </w:r>
-      <w:proofErr w:type="gramEnd"/>
-      <w:r>
-        <w:t xml:space="preserve"> point, need to keep this mentality consistent</w:t>
+      <w:r>
+        <w:t>May want to reconcile thes opening 2 paragraphs with "jump into hadoop" mentality</w:t>
       </w:r>
     </w:p>
   </w:comment>
@@ -7028,65 +5738,6 @@
       </w:hyperlink>
       <w:r>
         <w:t xml:space="preserve"> </w:t>
-      </w:r>
-    </w:p>
-  </w:footnote>
-  <w:footnote w:id="4">
-    <w:p>
-      <w:pPr>
-        <w:pStyle w:val="FootnoteText"/>
-      </w:pPr>
-      <w:r>
-        <w:rPr>
-          <w:rStyle w:val="FootnoteReference"/>
-        </w:rPr>
-        <w:footnoteRef/>
-      </w:r>
-      <w:r>
-        <w:t xml:space="preserve"> Paper from </w:t>
-      </w:r>
-      <w:proofErr w:type="spellStart"/>
-      <w:r>
-        <w:t>Lipowski</w:t>
-      </w:r>
-      <w:proofErr w:type="spellEnd"/>
-      <w:r>
-        <w:t xml:space="preserve">: </w:t>
-      </w:r>
-      <w:hyperlink r:id="rId3" w:history="1">
-        <w:r>
-          <w:rPr>
-            <w:rStyle w:val="Hyperlink"/>
-          </w:rPr>
-          <w:t>http://www.ashpfoundation.org/MainMenuCategories/ResearchResourceCenter/FosteringYoungInvestigators/AJHPResearchFundamentalsSeries/Developinggreatresearchquestions.aspx</w:t>
-        </w:r>
-      </w:hyperlink>
-      <w:r>
-        <w:t xml:space="preserve"> </w:t>
-      </w:r>
-    </w:p>
-  </w:footnote>
-  <w:footnote w:id="5">
-    <w:p>
-      <w:pPr>
-        <w:pStyle w:val="FootnoteText"/>
-      </w:pPr>
-      <w:r>
-        <w:rPr>
-          <w:rStyle w:val="FootnoteReference"/>
-        </w:rPr>
-        <w:footnoteRef/>
-      </w:r>
-      <w:r>
-        <w:t xml:space="preserve"> Paul </w:t>
-      </w:r>
-      <w:proofErr w:type="spellStart"/>
-      <w:r>
-        <w:t>Slovic</w:t>
-      </w:r>
-      <w:proofErr w:type="spellEnd"/>
-      <w:r>
-        <w:t xml:space="preserve"> wrote in a 2001 paper called “The risk game” in which he defines risk as “a game in which the rules must be socially negotiated within the context of a speciﬁc problem.”  When we call out “technical risk” we are simply acknowledging the limited scope of assessments targeting frequency and impact. </w:t>
       </w:r>
     </w:p>
   </w:footnote>
@@ -30780,6 +29431,19 @@
     <w:basedOn w:val="H3"/>
     <w:rsid w:val="00A750B3"/>
   </w:style>
+  <w:style w:type="paragraph" w:customStyle="1" w:styleId="key">
+    <w:name w:val="key"/>
+    <w:basedOn w:val="Para"/>
+    <w:rsid w:val="003D03ED"/>
+  </w:style>
+  <w:style w:type="paragraph" w:customStyle="1" w:styleId="epi">
+    <w:name w:val="epi"/>
+    <w:basedOn w:val="Para"/>
+    <w:rsid w:val="004143F1"/>
+    <w:pPr>
+      <w:jc w:val="right"/>
+    </w:pPr>
+  </w:style>
 </w:styles>
 </file>
 
@@ -51406,6 +50070,19 @@
     <w:name w:val="H$"/>
     <w:basedOn w:val="H3"/>
     <w:rsid w:val="00A750B3"/>
+  </w:style>
+  <w:style w:type="paragraph" w:customStyle="1" w:styleId="key">
+    <w:name w:val="key"/>
+    <w:basedOn w:val="Para"/>
+    <w:rsid w:val="003D03ED"/>
+  </w:style>
+  <w:style w:type="paragraph" w:customStyle="1" w:styleId="epi">
+    <w:name w:val="epi"/>
+    <w:basedOn w:val="Para"/>
+    <w:rsid w:val="004143F1"/>
+    <w:pPr>
+      <w:jc w:val="right"/>
+    </w:pPr>
   </w:style>
 </w:styles>
 </file>

</xml_diff>